<commit_message>
Update Diagrama de Regras
</commit_message>
<xml_diff>
--- a/ENGCIA/Final Report/REL-TEAM-10.docx
+++ b/ENGCIA/Final Report/REL-TEAM-10.docx
@@ -2090,51 +2090,10 @@
           <w:i/>
           <w:iCs/>
         </w:rPr>
-        <w:t xml:space="preserve">IEEE, ACM, </w:t>
-      </w:r>
-      <w:proofErr w:type="spellStart"/>
-      <w:r>
-        <w:rPr>
-          <w:i/>
-          <w:iCs/>
-        </w:rPr>
-        <w:t>arXiv</w:t>
-      </w:r>
-      <w:proofErr w:type="spellEnd"/>
-      <w:r>
-        <w:t xml:space="preserve"> databases), annual threat landscape reports (ENISA 2024–2025, World Economic Forum 2025), and documentation of threat intelligence services (</w:t>
-      </w:r>
-      <w:proofErr w:type="spellStart"/>
-      <w:r>
-        <w:t>OpenPhish</w:t>
-      </w:r>
-      <w:proofErr w:type="spellEnd"/>
-      <w:r>
-        <w:t xml:space="preserve">, </w:t>
-      </w:r>
-      <w:proofErr w:type="spellStart"/>
-      <w:r>
-        <w:t>PhishTank</w:t>
-      </w:r>
-      <w:proofErr w:type="spellEnd"/>
-      <w:r>
-        <w:t xml:space="preserve">, </w:t>
-      </w:r>
-      <w:proofErr w:type="spellStart"/>
-      <w:r>
-        <w:t>VirusTotal</w:t>
-      </w:r>
-      <w:proofErr w:type="spellEnd"/>
-      <w:r>
-        <w:t xml:space="preserve">) and relevant frameworks (Drools/KIE, Spring Boot). These sources provided a foundation </w:t>
-      </w:r>
-      <w:proofErr w:type="gramStart"/>
-      <w:r>
-        <w:t>of</w:t>
-      </w:r>
-      <w:proofErr w:type="gramEnd"/>
-      <w:r>
-        <w:t xml:space="preserve"> state-of-the-art techniques and typical phishing indicators.</w:t>
+        <w:t>IEEE, ACM, arXiv</w:t>
+      </w:r>
+      <w:r>
+        <w:t xml:space="preserve"> databases), annual threat landscape reports (ENISA 2024–2025, World Economic Forum 2025), and documentation of threat intelligence services (OpenPhish, PhishTank, VirusTotal) and relevant frameworks (Drools/KIE, Spring Boot). These sources provided a foundation of state-of-the-art techniques and typical phishing indicators.</w:t>
       </w:r>
     </w:p>
     <w:p>
@@ -2150,15 +2109,7 @@
         <w:t>Expert Involvement:</w:t>
       </w:r>
       <w:r>
-        <w:t xml:space="preserve"> Complementing the literature review, a domain expert was engaged to provide real-world insights and validate the system’s design. The expert, Mr. David Marques (Head of Cybersecurity at Grupo </w:t>
-      </w:r>
-      <w:proofErr w:type="spellStart"/>
-      <w:r>
-        <w:t>Nabeiro</w:t>
-      </w:r>
-      <w:proofErr w:type="spellEnd"/>
-      <w:r>
-        <w:t xml:space="preserve"> / Delta Cafés), has over 15 years of professional experience in cybersecurity, including incident response and phishing defense strategies. His expertise spans enterprise phishing mitigation, risk management, and security awareness training. During the project, the expert contributed by sharing real attack examples and advanced phishing tactics, advising on realistic detection thresholds, and highlighting operational challenges (such as acceptable false positive rates and integration friction with existing security tools). He emphasized the importance of explainability in rule outputs for audit and compliance and recommended regular rule updates to keep pace with evolving threats. This close collaboration ensured that the rule base encapsulates not only theoretical patterns but also practical, experience-driven knowledge.</w:t>
+        <w:t xml:space="preserve"> Complementing the literature review, a domain expert was engaged to provide real-world insights and validate the system’s design. The expert, Mr. David Marques (Head of Cybersecurity at Grupo Nabeiro / Delta Cafés), has over 15 years of professional experience in cybersecurity, including incident response and phishing defense strategies. His expertise spans enterprise phishing mitigation, risk management, and security awareness training. During the project, the expert contributed by sharing real attack examples and advanced phishing tactics, advising on realistic detection thresholds, and highlighting operational challenges (such as acceptable false positive rates and integration friction with existing security tools). He emphasized the importance of explainability in rule outputs for audit and compliance and recommended regular rule updates to keep pace with evolving threats. This close collaboration ensured that the rule base encapsulates not only theoretical patterns but also practical, experience-driven knowledge.</w:t>
       </w:r>
     </w:p>
     <w:p>
@@ -2274,14 +2225,12 @@
       <w:r>
         <w:t xml:space="preserve"> across four categories (URL, DNS, DOM, and Redirect analysis) covering the breadth of identified phishing indicators. A fact model (</w:t>
       </w:r>
-      <w:proofErr w:type="gramStart"/>
       <w:r>
         <w:rPr>
           <w:rStyle w:val="VerbatimChar"/>
         </w:rPr>
         <w:t>Evidences</w:t>
       </w:r>
-      <w:proofErr w:type="gramEnd"/>
       <w:r>
         <w:t xml:space="preserve"> class) was designed to hold all features extracted from an analyzed link, and a scoring mechanism was outlined. The system architecture and integration plan (Drools engine within a Spring Boot application) were also established. Key achievements in this session included implementing the Drools rule engine with all rule files loaded, creating a parameterized scoring system (with adjustable weights for each rule category via an external config file), and integrating external threat intelligence lookups for additional data (e.g., checking a URL against known phishing databases). </w:t>
       </w:r>
@@ -2295,7 +2244,6 @@
       <w:r>
         <w:t xml:space="preserve"> The rule base was organized modularly into separate files – </w:t>
       </w:r>
-      <w:proofErr w:type="spellStart"/>
       <w:r>
         <w:rPr>
           <w:rStyle w:val="VerbatimChar"/>
@@ -2304,11 +2252,9 @@
         </w:rPr>
         <w:t>url-rules.drl</w:t>
       </w:r>
-      <w:proofErr w:type="spellEnd"/>
       <w:r>
         <w:t xml:space="preserve">, </w:t>
       </w:r>
-      <w:proofErr w:type="spellStart"/>
       <w:r>
         <w:rPr>
           <w:rStyle w:val="VerbatimChar"/>
@@ -2317,11 +2263,9 @@
         </w:rPr>
         <w:t>dns-rules.drl</w:t>
       </w:r>
-      <w:proofErr w:type="spellEnd"/>
       <w:r>
         <w:t xml:space="preserve">, </w:t>
       </w:r>
-      <w:proofErr w:type="spellStart"/>
       <w:r>
         <w:rPr>
           <w:rStyle w:val="VerbatimChar"/>
@@ -2330,7 +2274,6 @@
         </w:rPr>
         <w:t>dom-rules.drl</w:t>
       </w:r>
-      <w:proofErr w:type="spellEnd"/>
       <w:r>
         <w:t xml:space="preserve">, and </w:t>
       </w:r>
@@ -2340,20 +2283,10 @@
           <w:b/>
           <w:bCs/>
         </w:rPr>
-        <w:t>redirect-chain-</w:t>
-      </w:r>
-      <w:proofErr w:type="spellStart"/>
-      <w:r>
-        <w:rPr>
-          <w:rStyle w:val="VerbatimChar"/>
-          <w:b/>
-          <w:bCs/>
-        </w:rPr>
-        <w:t>rules.drl</w:t>
-      </w:r>
-      <w:proofErr w:type="spellEnd"/>
-      <w:r>
-        <w:t xml:space="preserve"> – for clarity and ease of maintenance. A YAML configuration was used to store rule weights and risk score thresholds, allowing tuning without code changes. The Drools engine was configured to instantiate a new rule session per analysis request to ensure thread safety and scalability. Comprehensive logging was added to trace rule activations for debugging and to aid explainability.</w:t>
+        <w:t>redirect-chain-rules.drl</w:t>
+      </w:r>
+      <w:r>
+        <w:t xml:space="preserve"> – for clarity and ease of maintenance. A YML configuration was used to store rule weights and risk score thresholds, allowing tuning without code changes. The Drools engine was configured to instantiate a new rule session per analysis request to ensure thread safety and scalability. Comprehensive logging was added to trace rule activations for debugging and to aid explainability.</w:t>
       </w:r>
     </w:p>
     <w:p>
@@ -2746,99 +2679,75 @@
       <w:r>
         <w:t xml:space="preserve"> All extracted features from the previous layer are aggregated into a unified fact object called </w:t>
       </w:r>
-      <w:proofErr w:type="gramStart"/>
       <w:r>
         <w:rPr>
           <w:rStyle w:val="VerbatimChar"/>
         </w:rPr>
         <w:t>Evidences</w:t>
       </w:r>
-      <w:proofErr w:type="gramEnd"/>
       <w:r>
         <w:t xml:space="preserve">. This object is a structured data model with typed fields representing each piece of evidence (e.g., </w:t>
       </w:r>
-      <w:proofErr w:type="spellStart"/>
       <w:r>
         <w:rPr>
           <w:rStyle w:val="VerbatimChar"/>
         </w:rPr>
         <w:t>hasAtChar</w:t>
       </w:r>
-      <w:proofErr w:type="spellEnd"/>
       <w:r>
         <w:t xml:space="preserve">, </w:t>
       </w:r>
-      <w:proofErr w:type="spellStart"/>
       <w:r>
         <w:rPr>
           <w:rStyle w:val="VerbatimChar"/>
         </w:rPr>
         <w:t>domainAgeDays</w:t>
       </w:r>
-      <w:proofErr w:type="spellEnd"/>
       <w:r>
         <w:t xml:space="preserve">, </w:t>
       </w:r>
-      <w:proofErr w:type="spellStart"/>
       <w:r>
         <w:rPr>
           <w:rStyle w:val="VerbatimChar"/>
         </w:rPr>
         <w:t>redirectChainLength</w:t>
       </w:r>
-      <w:proofErr w:type="spellEnd"/>
       <w:r>
         <w:t xml:space="preserve">, </w:t>
       </w:r>
-      <w:proofErr w:type="spellStart"/>
       <w:r>
         <w:rPr>
           <w:rStyle w:val="VerbatimChar"/>
         </w:rPr>
         <w:t>hasPasswordField</w:t>
       </w:r>
-      <w:proofErr w:type="spellEnd"/>
       <w:r>
         <w:t xml:space="preserve">, etc.). Using a single fact object simplifies rule writing – each Drools rule can access the relevant attributes of </w:t>
       </w:r>
-      <w:proofErr w:type="gramStart"/>
       <w:r>
         <w:rPr>
           <w:rStyle w:val="VerbatimChar"/>
         </w:rPr>
         <w:t>Evidences</w:t>
       </w:r>
-      <w:proofErr w:type="gramEnd"/>
-      <w:r>
-        <w:t xml:space="preserve">. The design of the fact model </w:t>
-      </w:r>
-      <w:proofErr w:type="gramStart"/>
-      <w:r>
-        <w:t>took into account</w:t>
-      </w:r>
-      <w:proofErr w:type="gramEnd"/>
-      <w:r>
-        <w:t xml:space="preserve"> defensive programming (e.g., fields are initialized to safe defaults or null to avoid null-pointer issues in rules) and clarity, so that the meaning of each field is clear to a domain expert reviewing the rules. Before inference, the populated </w:t>
-      </w:r>
-      <w:proofErr w:type="gramStart"/>
+      <w:r>
+        <w:t xml:space="preserve">. The design of the fact model took into account defensive programming (e.g., fields are initialized to safe defaults or null to avoid null-pointer issues in rules) and clarity, so that the meaning of each field is clear to a domain expert reviewing the rules. Before inference, the populated </w:t>
+      </w:r>
       <w:r>
         <w:rPr>
           <w:rStyle w:val="VerbatimChar"/>
         </w:rPr>
         <w:t>Evidences</w:t>
       </w:r>
-      <w:proofErr w:type="gramEnd"/>
       <w:r>
         <w:t xml:space="preserve"> object and an empty </w:t>
       </w:r>
-      <w:proofErr w:type="spellStart"/>
       <w:r>
         <w:rPr>
           <w:rStyle w:val="VerbatimChar"/>
         </w:rPr>
         <w:t>ScoreCard</w:t>
       </w:r>
-      <w:proofErr w:type="spellEnd"/>
       <w:r>
         <w:t xml:space="preserve"> object are inserted into the Drools working memory.</w:t>
       </w:r>
@@ -2867,46 +2776,26 @@
         <w:rPr>
           <w:rStyle w:val="VerbatimChar"/>
         </w:rPr>
-        <w:t>.</w:t>
-      </w:r>
-      <w:proofErr w:type="spellStart"/>
+        <w:t>.drl</w:t>
+      </w:r>
+      <w:r>
+        <w:t xml:space="preserve"> files mentioned above) on application startup, and a stateless KIE session is used for each analysis. When the session is fired, Drools evaluates all rules against the inserted facts (</w:t>
+      </w:r>
       <w:r>
         <w:rPr>
           <w:rStyle w:val="VerbatimChar"/>
         </w:rPr>
-        <w:t>drl</w:t>
-      </w:r>
-      <w:proofErr w:type="spellEnd"/>
-      <w:r>
-        <w:t xml:space="preserve"> files mentioned above) on application startup, and a stateless KIE session is used for each analysis. When the session is fired, Drools evaluates all rules against the inserted facts (</w:t>
-      </w:r>
-      <w:proofErr w:type="gramStart"/>
+        <w:t>Evidences</w:t>
+      </w:r>
+      <w:r>
+        <w:t xml:space="preserve"> and global configurations). The inference is forward-chaining: as soon as a rule’s conditions (Left-Hand Side) match the facts, its actions (Right-Hand Side) execute. The rules may insert additional facts or update the score, and Drools will automatically re-evaluate any other rules that depend on changed facts, until no more rules can fire. A global helper object </w:t>
+      </w:r>
       <w:r>
         <w:rPr>
           <w:rStyle w:val="VerbatimChar"/>
         </w:rPr>
-        <w:t>Evidences</w:t>
-      </w:r>
-      <w:proofErr w:type="gramEnd"/>
-      <w:r>
-        <w:t xml:space="preserve"> and global configurations). The inference is </w:t>
-      </w:r>
-      <w:proofErr w:type="gramStart"/>
-      <w:r>
-        <w:t>forward-chaining</w:t>
-      </w:r>
-      <w:proofErr w:type="gramEnd"/>
-      <w:r>
-        <w:t xml:space="preserve">: as soon as a rule’s conditions (Left-Hand Side) match the facts, its actions (Right-Hand Side) execute. The rules may insert additional facts or update the score, and Drools will automatically re-evaluate any other rules that depend on changed facts, until no more rules can fire. A global helper object </w:t>
-      </w:r>
-      <w:proofErr w:type="spellStart"/>
-      <w:r>
-        <w:rPr>
-          <w:rStyle w:val="VerbatimChar"/>
-        </w:rPr>
         <w:t>RuleWeightsConfig</w:t>
       </w:r>
-      <w:proofErr w:type="spellEnd"/>
       <w:r>
         <w:t xml:space="preserve"> is provided to the session, which encapsulates the scoring weights for different rules or categories (read from the external config). This allows rules to remain static while letting an administrator adjust the contribution of each evidence type to the overall score.</w:t>
       </w:r>
@@ -2930,55 +2819,39 @@
       <w:r>
         <w:t xml:space="preserve"> As rules fire, they interact with a </w:t>
       </w:r>
-      <w:proofErr w:type="spellStart"/>
       <w:r>
         <w:rPr>
           <w:rStyle w:val="VerbatimChar"/>
         </w:rPr>
         <w:t>ScoreCard</w:t>
       </w:r>
-      <w:proofErr w:type="spellEnd"/>
       <w:r>
         <w:t xml:space="preserve"> object. The </w:t>
       </w:r>
-      <w:proofErr w:type="spellStart"/>
       <w:r>
         <w:rPr>
           <w:rStyle w:val="VerbatimChar"/>
         </w:rPr>
         <w:t>ScoreCard</w:t>
       </w:r>
-      <w:proofErr w:type="spellEnd"/>
       <w:r>
         <w:t xml:space="preserve"> accumulates points every time a rule identifies a phishing indicator. Each rule contributes a certain weighted score (e.g., the presence of a password field in a page might add a moderate score, whereas a known malicious domain might add a high score). The </w:t>
       </w:r>
-      <w:proofErr w:type="spellStart"/>
       <w:r>
         <w:rPr>
           <w:rStyle w:val="VerbatimChar"/>
         </w:rPr>
         <w:t>ScoreCard</w:t>
       </w:r>
-      <w:proofErr w:type="spellEnd"/>
-      <w:r>
-        <w:t xml:space="preserve"> also keeps track of which rules have </w:t>
-      </w:r>
-      <w:proofErr w:type="gramStart"/>
-      <w:r>
-        <w:t>fired</w:t>
-      </w:r>
-      <w:proofErr w:type="gramEnd"/>
-      <w:r>
-        <w:t xml:space="preserve"> and can store details for explanation. For example, if a rule flags that the URL is using a URL shortener, the details might include the specific shortening service domain that was observed. After all applicable rules have executed, the </w:t>
-      </w:r>
-      <w:proofErr w:type="spellStart"/>
+      <w:r>
+        <w:t xml:space="preserve"> also keeps track of which rules have fired and can store details for explanation. For example, if a rule flags that the URL is using a URL shortener, the details might include the specific shortening service domain that was observed. After all applicable rules have executed, the </w:t>
+      </w:r>
       <w:r>
         <w:rPr>
           <w:rStyle w:val="VerbatimChar"/>
         </w:rPr>
         <w:t>ScoreCard</w:t>
       </w:r>
-      <w:proofErr w:type="spellEnd"/>
       <w:r>
         <w:t xml:space="preserve"> computes a final risk score (typically on a 0 to 100 scale) and a classification (e.g., “Legitimate”, “Suspicious”, or “Phishing”) based on threshold ranges. In our implementation, scores below 50 are considered legitimate, 50–79 suspicious, and 80+ likely phishing. The triggered rules’ names and explanations are collected to produce a human-readable justification for the verdict.</w:t>
       </w:r>
@@ -3000,15 +2873,7 @@
         <w:t>API Layer:</w:t>
       </w:r>
       <w:r>
-        <w:t xml:space="preserve"> The system is packaged as a Spring Boot application providing RESTful API endpoints for analysis requests. This layer takes care of receiving an HTTP request containing a URL to analyze, orchestrating the feature extraction and Drools inference process, and returning the results in JSON format. The output includes the final determination (and score) as well as the list of triggered indicators and their explanations, so that a client application (or a security analyst) can understand why a URL was flagged. The API layer also handles integration with external services: for example, it may call out to the </w:t>
-      </w:r>
-      <w:proofErr w:type="spellStart"/>
-      <w:r>
-        <w:t>VirusTotal</w:t>
-      </w:r>
-      <w:proofErr w:type="spellEnd"/>
-      <w:r>
-        <w:t xml:space="preserve"> API or an internal threat intelligence database as part of the feature extraction phase for additional context on a domain or URL. This design ensures the core rule engine remains decoupled from external systems, with the API layer acting as a mediator and integrator.</w:t>
+        <w:t xml:space="preserve"> The system is packaged as a Spring Boot application providing RESTful API endpoints for analysis requests. This layer takes care of receiving an HTTP request containing a URL to analyze, orchestrating the feature extraction and Drools inference process, and returning the results in JSON format. The output includes the final determination (and score) as well as the list of triggered indicators and their explanations, so that a client application (or a security analyst) can understand why a URL was flagged. The API layer also handles integration with external services: for example, it may call out to the VirusTotal API or an internal threat intelligence database as part of the feature extraction phase for additional context on a domain or URL. This design ensures the core rule engine remains decoupled from external systems, with the API layer acting as a mediator and integrator.</w:t>
       </w:r>
     </w:p>
     <w:p>
@@ -3019,14 +2884,12 @@
       <w:r>
         <w:t xml:space="preserve">Overall, this architecture cleanly separates data gathering, inference, scoring, and interface concerns. It allows each component to be developed and tested in isolation (e.g., ensuring the feature extractors correctly populate the </w:t>
       </w:r>
-      <w:proofErr w:type="gramStart"/>
       <w:r>
         <w:rPr>
           <w:rStyle w:val="VerbatimChar"/>
         </w:rPr>
         <w:t>Evidences</w:t>
       </w:r>
-      <w:proofErr w:type="gramEnd"/>
       <w:r>
         <w:t xml:space="preserve"> object, or that the rule engine fires the expected rules given a certain fact input). The modular design also simplifies future </w:t>
       </w:r>
@@ -3096,52 +2959,62 @@
         <w:rPr>
           <w:rStyle w:val="VerbatimChar"/>
         </w:rPr>
-        <w:t xml:space="preserve">    $</w:t>
-      </w:r>
-      <w:proofErr w:type="gramStart"/>
+        <w:t xml:space="preserve">    $fact : Evidences( someCondition == true )</w:t>
+      </w:r>
+      <w:r>
+        <w:br/>
+      </w:r>
       <w:r>
         <w:rPr>
           <w:rStyle w:val="VerbatimChar"/>
         </w:rPr>
-        <w:t>fact :</w:t>
-      </w:r>
-      <w:proofErr w:type="gramEnd"/>
+        <w:t xml:space="preserve">    $sc : ScoreCard()</w:t>
+      </w:r>
+      <w:r>
+        <w:br/>
+      </w:r>
       <w:r>
         <w:rPr>
           <w:rStyle w:val="VerbatimChar"/>
         </w:rPr>
-        <w:t xml:space="preserve"> </w:t>
-      </w:r>
-      <w:proofErr w:type="gramStart"/>
+        <w:t>then</w:t>
+      </w:r>
+      <w:r>
+        <w:br/>
+      </w:r>
       <w:r>
         <w:rPr>
           <w:rStyle w:val="VerbatimChar"/>
         </w:rPr>
-        <w:t xml:space="preserve">Evidences( </w:t>
-      </w:r>
-      <w:proofErr w:type="spellStart"/>
+        <w:t xml:space="preserve">    // Actions (RHS)</w:t>
+      </w:r>
+      <w:r>
+        <w:br/>
+      </w:r>
       <w:r>
         <w:rPr>
           <w:rStyle w:val="VerbatimChar"/>
         </w:rPr>
-        <w:t>someCondition</w:t>
-      </w:r>
-      <w:proofErr w:type="spellEnd"/>
-      <w:proofErr w:type="gramEnd"/>
+        <w:t xml:space="preserve">    // e.g., add score, create log entry, modify fact, etc.</w:t>
+      </w:r>
+      <w:r>
+        <w:br/>
+      </w:r>
       <w:r>
         <w:rPr>
           <w:rStyle w:val="VerbatimChar"/>
         </w:rPr>
-        <w:t xml:space="preserve"> == </w:t>
-      </w:r>
-      <w:proofErr w:type="gramStart"/>
+        <w:t xml:space="preserve">    $sc.addScore( ... );</w:t>
+      </w:r>
+      <w:r>
+        <w:br/>
+      </w:r>
       <w:r>
         <w:rPr>
           <w:rStyle w:val="VerbatimChar"/>
         </w:rPr>
-        <w:t>true )</w:t>
-      </w:r>
-      <w:proofErr w:type="gramEnd"/>
+        <w:t xml:space="preserve">    // possibly add details or modify $fact</w:t>
+      </w:r>
       <w:r>
         <w:br/>
       </w:r>
@@ -3149,156 +3022,32 @@
         <w:rPr>
           <w:rStyle w:val="VerbatimChar"/>
         </w:rPr>
-        <w:t xml:space="preserve">    $</w:t>
-      </w:r>
-      <w:proofErr w:type="spellStart"/>
-      <w:proofErr w:type="gramStart"/>
+        <w:t>end</w:t>
+      </w:r>
+    </w:p>
+    <w:p>
+      <w:pPr>
+        <w:pStyle w:val="FirstParagraph"/>
+        <w:jc w:val="both"/>
+      </w:pPr>
+      <w:r>
+        <w:t xml:space="preserve">Each rule specifies a condition on the </w:t>
+      </w:r>
       <w:r>
         <w:rPr>
           <w:rStyle w:val="VerbatimChar"/>
         </w:rPr>
-        <w:t>sc</w:t>
-      </w:r>
-      <w:proofErr w:type="spellEnd"/>
+        <w:t>Evidences</w:t>
+      </w:r>
+      <w:r>
+        <w:t xml:space="preserve"> fact – if the condition is met, the rule’s action will contribute to the </w:t>
+      </w:r>
       <w:r>
         <w:rPr>
           <w:rStyle w:val="VerbatimChar"/>
         </w:rPr>
-        <w:t xml:space="preserve"> :</w:t>
-      </w:r>
-      <w:proofErr w:type="gramEnd"/>
-      <w:r>
-        <w:rPr>
-          <w:rStyle w:val="VerbatimChar"/>
-        </w:rPr>
-        <w:t xml:space="preserve"> </w:t>
-      </w:r>
-      <w:proofErr w:type="spellStart"/>
-      <w:proofErr w:type="gramStart"/>
-      <w:r>
-        <w:rPr>
-          <w:rStyle w:val="VerbatimChar"/>
-        </w:rPr>
         <w:t>ScoreCard</w:t>
       </w:r>
-      <w:proofErr w:type="spellEnd"/>
-      <w:r>
-        <w:rPr>
-          <w:rStyle w:val="VerbatimChar"/>
-        </w:rPr>
-        <w:t>(</w:t>
-      </w:r>
-      <w:proofErr w:type="gramEnd"/>
-      <w:r>
-        <w:rPr>
-          <w:rStyle w:val="VerbatimChar"/>
-        </w:rPr>
-        <w:t>)</w:t>
-      </w:r>
-      <w:r>
-        <w:br/>
-      </w:r>
-      <w:r>
-        <w:rPr>
-          <w:rStyle w:val="VerbatimChar"/>
-        </w:rPr>
-        <w:t>then</w:t>
-      </w:r>
-      <w:r>
-        <w:br/>
-      </w:r>
-      <w:r>
-        <w:rPr>
-          <w:rStyle w:val="VerbatimChar"/>
-        </w:rPr>
-        <w:t xml:space="preserve">    // Actions (RHS)</w:t>
-      </w:r>
-      <w:r>
-        <w:br/>
-      </w:r>
-      <w:r>
-        <w:rPr>
-          <w:rStyle w:val="VerbatimChar"/>
-        </w:rPr>
-        <w:t xml:space="preserve">    // e.g., add score, create log entry, modify fact, etc.</w:t>
-      </w:r>
-      <w:r>
-        <w:br/>
-      </w:r>
-      <w:r>
-        <w:rPr>
-          <w:rStyle w:val="VerbatimChar"/>
-        </w:rPr>
-        <w:t xml:space="preserve">    $</w:t>
-      </w:r>
-      <w:proofErr w:type="spellStart"/>
-      <w:proofErr w:type="gramStart"/>
-      <w:r>
-        <w:rPr>
-          <w:rStyle w:val="VerbatimChar"/>
-        </w:rPr>
-        <w:t>sc.addScore</w:t>
-      </w:r>
-      <w:proofErr w:type="spellEnd"/>
-      <w:r>
-        <w:rPr>
-          <w:rStyle w:val="VerbatimChar"/>
-        </w:rPr>
-        <w:t>( ...</w:t>
-      </w:r>
-      <w:proofErr w:type="gramEnd"/>
-      <w:r>
-        <w:rPr>
-          <w:rStyle w:val="VerbatimChar"/>
-        </w:rPr>
-        <w:t xml:space="preserve"> );</w:t>
-      </w:r>
-      <w:r>
-        <w:br/>
-      </w:r>
-      <w:r>
-        <w:rPr>
-          <w:rStyle w:val="VerbatimChar"/>
-        </w:rPr>
-        <w:t xml:space="preserve">    // possibly add details or modify $fact</w:t>
-      </w:r>
-      <w:r>
-        <w:br/>
-      </w:r>
-      <w:r>
-        <w:rPr>
-          <w:rStyle w:val="VerbatimChar"/>
-        </w:rPr>
-        <w:t>end</w:t>
-      </w:r>
-    </w:p>
-    <w:p>
-      <w:pPr>
-        <w:pStyle w:val="FirstParagraph"/>
-        <w:jc w:val="both"/>
-      </w:pPr>
-      <w:r>
-        <w:t xml:space="preserve">Each rule specifies a condition on the </w:t>
-      </w:r>
-      <w:proofErr w:type="gramStart"/>
-      <w:r>
-        <w:rPr>
-          <w:rStyle w:val="VerbatimChar"/>
-        </w:rPr>
-        <w:t>Evidences</w:t>
-      </w:r>
-      <w:proofErr w:type="gramEnd"/>
-      <w:r>
-        <w:t xml:space="preserve"> fact – if the condition is met, the rule’s action will contribute to the </w:t>
-      </w:r>
-      <w:proofErr w:type="spellStart"/>
-      <w:r>
-        <w:rPr>
-          <w:rStyle w:val="VerbatimChar"/>
-        </w:rPr>
-        <w:t>ScoreCard</w:t>
-      </w:r>
-      <w:proofErr w:type="spellEnd"/>
       <w:r>
         <w:t xml:space="preserve">. The rules are designed to be </w:t>
       </w:r>
@@ -3441,53 +3190,12 @@
       <w:r>
         <w:t xml:space="preserve"> (domains like </w:t>
       </w:r>
-      <w:proofErr w:type="spellStart"/>
       <w:r>
         <w:rPr>
           <w:i/>
           <w:iCs/>
         </w:rPr>
-        <w:t>pages.dev</w:t>
-      </w:r>
-      <w:proofErr w:type="spellEnd"/>
-      <w:r>
-        <w:rPr>
-          <w:i/>
-          <w:iCs/>
-        </w:rPr>
-        <w:t xml:space="preserve">, </w:t>
-      </w:r>
-      <w:proofErr w:type="spellStart"/>
-      <w:r>
-        <w:rPr>
-          <w:i/>
-          <w:iCs/>
-        </w:rPr>
-        <w:t>vercel.app</w:t>
-      </w:r>
-      <w:proofErr w:type="spellEnd"/>
-      <w:r>
-        <w:rPr>
-          <w:i/>
-          <w:iCs/>
-        </w:rPr>
-        <w:t xml:space="preserve">, </w:t>
-      </w:r>
-      <w:proofErr w:type="spellStart"/>
-      <w:r>
-        <w:rPr>
-          <w:i/>
-          <w:iCs/>
-        </w:rPr>
-        <w:t>netlify.app</w:t>
-      </w:r>
-      <w:proofErr w:type="spellEnd"/>
-      <w:r>
-        <w:rPr>
-          <w:i/>
-          <w:iCs/>
-        </w:rPr>
-        <w:t>, github.io,</w:t>
+        <w:t>pages.dev, vercel.app, netlify.app, github.io,</w:t>
       </w:r>
       <w:r>
         <w:t xml:space="preserve"> etc., which, while legitimate services, are commonly abused for phishing pages). Each of these patterns, when detected, results in a rule firing and adding to the score.</w:t>
@@ -3554,29 +3262,13 @@
         <w:t>internationalized domain names (IDN)</w:t>
       </w:r>
       <w:r>
-        <w:t xml:space="preserve"> in DNS (</w:t>
-      </w:r>
-      <w:proofErr w:type="spellStart"/>
-      <w:r>
-        <w:t>punycode</w:t>
-      </w:r>
-      <w:proofErr w:type="spellEnd"/>
-      <w:r>
-        <w:t xml:space="preserve"> prefixes like </w:t>
-      </w:r>
-      <w:proofErr w:type="spellStart"/>
+        <w:t xml:space="preserve"> in DNS (punycode prefixes like </w:t>
+      </w:r>
       <w:r>
         <w:rPr>
           <w:rStyle w:val="VerbatimChar"/>
         </w:rPr>
-        <w:t>xn</w:t>
-      </w:r>
-      <w:proofErr w:type="spellEnd"/>
-      <w:r>
-        <w:rPr>
-          <w:rStyle w:val="VerbatimChar"/>
-        </w:rPr>
-        <w:t>--</w:t>
+        <w:t>xn--</w:t>
       </w:r>
       <w:r>
         <w:t xml:space="preserve">) is caught as a duplication of the homograph check from the URL layer, ensuring such domains are marked. A </w:t>
@@ -3669,15 +3361,7 @@
         <w:t>external media resources</w:t>
       </w:r>
       <w:r>
-        <w:t xml:space="preserve"> (images, scripts, </w:t>
-      </w:r>
-      <w:proofErr w:type="spellStart"/>
-      <w:r>
-        <w:t>iframes</w:t>
-      </w:r>
-      <w:proofErr w:type="spellEnd"/>
-      <w:r>
-        <w:t xml:space="preserve"> from external sources) is noted – while not inherently malicious, a phishing page often hot-links images or scripts from elsewhere (or uses resource files from the legitimate site to appear authentic). Some quantitative measures are also used: a </w:t>
+        <w:t xml:space="preserve"> (images, scripts, iframes from external sources) is noted – while not inherently malicious, a phishing page often hot-links images or scripts from elsewhere (or uses resource files from the legitimate site to appear authentic). Some quantitative measures are also used: a </w:t>
       </w:r>
       <w:r>
         <w:rPr>
@@ -3717,15 +3401,7 @@
         <w:t>page title looks obfuscated or misleading</w:t>
       </w:r>
       <w:r>
-        <w:t xml:space="preserve"> (for instance, containing </w:t>
-      </w:r>
-      <w:proofErr w:type="spellStart"/>
-      <w:r>
-        <w:t>punycode</w:t>
-      </w:r>
-      <w:proofErr w:type="spellEnd"/>
-      <w:r>
-        <w:t xml:space="preserve"> or inconsistent branding), a rule will flag it.</w:t>
+        <w:t xml:space="preserve"> (for instance, containing punycode or inconsistent branding), a rule will flag it.</w:t>
       </w:r>
     </w:p>
     <w:p>
@@ -3795,47 +3471,22 @@
         <w:t>open redirect pattern</w:t>
       </w:r>
       <w:r>
-        <w:t xml:space="preserve"> (URLs in the chain containing parameters </w:t>
-      </w:r>
-      <w:proofErr w:type="gramStart"/>
-      <w:r>
-        <w:t xml:space="preserve">like </w:t>
+        <w:t xml:space="preserve"> (URLs in the chain containing parameters like </w:t>
       </w:r>
       <w:r>
         <w:rPr>
           <w:rStyle w:val="VerbatimChar"/>
         </w:rPr>
-        <w:t>?redirect</w:t>
-      </w:r>
-      <w:proofErr w:type="gramEnd"/>
+        <w:t>?redirect=</w:t>
+      </w:r>
+      <w:r>
+        <w:t xml:space="preserve"> or </w:t>
+      </w:r>
       <w:r>
         <w:rPr>
           <w:rStyle w:val="VerbatimChar"/>
         </w:rPr>
-        <w:t>=</w:t>
-      </w:r>
-      <w:r>
-        <w:t xml:space="preserve"> or </w:t>
-      </w:r>
-      <w:r>
-        <w:rPr>
-          <w:rStyle w:val="VerbatimChar"/>
-        </w:rPr>
-        <w:t>&amp;</w:t>
-      </w:r>
-      <w:proofErr w:type="spellStart"/>
-      <w:r>
-        <w:rPr>
-          <w:rStyle w:val="VerbatimChar"/>
-        </w:rPr>
-        <w:t>url</w:t>
-      </w:r>
-      <w:proofErr w:type="spellEnd"/>
-      <w:r>
-        <w:rPr>
-          <w:rStyle w:val="VerbatimChar"/>
-        </w:rPr>
-        <w:t>=</w:t>
+        <w:t>&amp;url=</w:t>
       </w:r>
       <w:r>
         <w:t xml:space="preserve">) will fire a rule, since attackers exploit open redirect vulnerabilities in trusted sites to bounce victims through. If any URL in the chain appears </w:t>
@@ -3872,15 +3523,7 @@
         <w:t>URL shortener</w:t>
       </w:r>
       <w:r>
-        <w:t xml:space="preserve"> service in the chain (like bit.ly, </w:t>
-      </w:r>
-      <w:proofErr w:type="spellStart"/>
-      <w:r>
-        <w:t>tinyurl</w:t>
-      </w:r>
-      <w:proofErr w:type="spellEnd"/>
-      <w:r>
-        <w:t xml:space="preserve">, etc.) triggers a rule, and if a shortener is combined with multiple further redirects, another rule views that combination as a high-risk indicator. On the positive side, the ruleset includes a check for </w:t>
+        <w:t xml:space="preserve"> service in the chain (like bit.ly, tinyurl, etc.) triggers a rule, and if a shortener is combined with multiple further redirects, another rule views that combination as a high-risk indicator. On the positive side, the ruleset includes a check for </w:t>
       </w:r>
       <w:r>
         <w:rPr>
@@ -3890,15 +3533,7 @@
         <w:t>trusted final destinations</w:t>
       </w:r>
       <w:r>
-        <w:t xml:space="preserve">: if all the redirects ultimately lead to a known safe domain (e.g., a well-known </w:t>
-      </w:r>
-      <w:proofErr w:type="gramStart"/>
-      <w:r>
-        <w:t>company’s</w:t>
-      </w:r>
-      <w:proofErr w:type="gramEnd"/>
-      <w:r>
-        <w:t xml:space="preserve"> login page or a major site like Google/Microsoft), a rule can </w:t>
+        <w:t xml:space="preserve">: if all the redirects ultimately lead to a known safe domain (e.g., a well-known company’s login page or a major site like Google/Microsoft), a rule can </w:t>
       </w:r>
       <w:r>
         <w:rPr>
@@ -3910,21 +3545,12 @@
       <w:r>
         <w:t xml:space="preserve"> the score or nullify some earlier warnings (this uses a higher salience to fire last). Additionally, the age of the </w:t>
       </w:r>
-      <w:proofErr w:type="gramStart"/>
-      <w:r>
-        <w:rPr>
-          <w:b/>
-          <w:bCs/>
-        </w:rPr>
-        <w:t>final destination</w:t>
-      </w:r>
-      <w:proofErr w:type="gramEnd"/>
-      <w:r>
-        <w:rPr>
-          <w:b/>
-          <w:bCs/>
-        </w:rPr>
-        <w:t xml:space="preserve"> domain</w:t>
+      <w:r>
+        <w:rPr>
+          <w:b/>
+          <w:bCs/>
+        </w:rPr>
+        <w:t>final destination domain</w:t>
       </w:r>
       <w:r>
         <w:t xml:space="preserve"> is considered – if the final site reached is newly created (e.g., &lt; 6 months or &lt; 1 year old), that fact adds to suspicion, whereas if it’s older than a year, that is a mild reassurance factor.</w:t>
@@ -3936,23 +3562,7 @@
         <w:jc w:val="both"/>
       </w:pPr>
       <w:r>
-        <w:t xml:space="preserve">To illustrate the </w:t>
-      </w:r>
-      <w:proofErr w:type="gramStart"/>
-      <w:r>
-        <w:t>rule implementation</w:t>
-      </w:r>
-      <w:proofErr w:type="gramEnd"/>
-      <w:r>
-        <w:t xml:space="preserve">, consider one example from the URL analysis rules that </w:t>
-      </w:r>
-      <w:proofErr w:type="gramStart"/>
-      <w:r>
-        <w:t>checks</w:t>
-      </w:r>
-      <w:proofErr w:type="gramEnd"/>
-      <w:r>
-        <w:t xml:space="preserve"> for usage of URL shortening services. Attackers often use shorteners to hide malicious URLs behind innocuous-looking links:</w:t>
+        <w:t>To illustrate the rule implementation, consider one example from the URL analysis rules that checks for usage of URL shortening services. Attackers often use shorteners to hide malicious URLs behind innocuous-looking links:</w:t>
       </w:r>
     </w:p>
     <w:p>
@@ -3981,411 +3591,175 @@
         <w:rPr>
           <w:rStyle w:val="VerbatimChar"/>
         </w:rPr>
-        <w:t xml:space="preserve">    $e : Evidences( </w:t>
-      </w:r>
-      <w:proofErr w:type="spellStart"/>
+        <w:t xml:space="preserve">    $e : Evidences( isUrlShortened == true )</w:t>
+      </w:r>
+      <w:r>
+        <w:br/>
+      </w:r>
       <w:r>
         <w:rPr>
           <w:rStyle w:val="VerbatimChar"/>
         </w:rPr>
+        <w:t xml:space="preserve">    $sc : ScoreCard()</w:t>
+      </w:r>
+      <w:r>
+        <w:br/>
+      </w:r>
+      <w:r>
+        <w:rPr>
+          <w:rStyle w:val="VerbatimChar"/>
+        </w:rPr>
+        <w:t>then</w:t>
+      </w:r>
+      <w:r>
+        <w:br/>
+      </w:r>
+      <w:r>
+        <w:rPr>
+          <w:rStyle w:val="VerbatimChar"/>
+        </w:rPr>
+        <w:t xml:space="preserve">    List&lt;RuleDetail&gt; details = new ArrayList&lt;&gt;();</w:t>
+      </w:r>
+      <w:r>
+        <w:br/>
+      </w:r>
+      <w:r>
+        <w:rPr>
+          <w:rStyle w:val="VerbatimChar"/>
+        </w:rPr>
+        <w:t xml:space="preserve">    details.add(new RuleDetail("shortener", $e.getShortenerType()));</w:t>
+      </w:r>
+      <w:r>
+        <w:br/>
+      </w:r>
+      <w:r>
+        <w:rPr>
+          <w:rStyle w:val="VerbatimChar"/>
+        </w:rPr>
+        <w:t xml:space="preserve">    $sc.addScore(</w:t>
+      </w:r>
+      <w:r>
+        <w:br/>
+      </w:r>
+      <w:r>
+        <w:rPr>
+          <w:rStyle w:val="VerbatimChar"/>
+        </w:rPr>
+        <w:t xml:space="preserve">        weightsConfig.getUrlWeight("shortener"),</w:t>
+      </w:r>
+      <w:r>
+        <w:br/>
+      </w:r>
+      <w:r>
+        <w:rPr>
+          <w:rStyle w:val="VerbatimChar"/>
+        </w:rPr>
+        <w:t xml:space="preserve">        drools.getRule().getName(),</w:t>
+      </w:r>
+      <w:r>
+        <w:br/>
+      </w:r>
+      <w:r>
+        <w:rPr>
+          <w:rStyle w:val="VerbatimChar"/>
+        </w:rPr>
+        <w:t xml:space="preserve">        "URL uses a shortener service, which can obscure the true destination",</w:t>
+      </w:r>
+      <w:r>
+        <w:br/>
+      </w:r>
+      <w:r>
+        <w:rPr>
+          <w:rStyle w:val="VerbatimChar"/>
+        </w:rPr>
+        <w:t xml:space="preserve">        details</w:t>
+      </w:r>
+      <w:r>
+        <w:br/>
+      </w:r>
+      <w:r>
+        <w:rPr>
+          <w:rStyle w:val="VerbatimChar"/>
+        </w:rPr>
+        <w:t xml:space="preserve">    );</w:t>
+      </w:r>
+      <w:r>
+        <w:br/>
+      </w:r>
+      <w:r>
+        <w:rPr>
+          <w:rStyle w:val="VerbatimChar"/>
+        </w:rPr>
+        <w:t>end</w:t>
+      </w:r>
+    </w:p>
+    <w:p>
+      <w:pPr>
+        <w:pStyle w:val="FirstParagraph"/>
+        <w:jc w:val="both"/>
+      </w:pPr>
+      <w:r>
+        <w:t>In this Drools rule, the condition (</w:t>
+      </w:r>
+      <w:r>
+        <w:rPr>
+          <w:rStyle w:val="VerbatimChar"/>
+        </w:rPr>
+        <w:t>when</w:t>
+      </w:r>
+      <w:r>
+        <w:t xml:space="preserve">) checks the </w:t>
+      </w:r>
+      <w:r>
+        <w:rPr>
+          <w:rStyle w:val="VerbatimChar"/>
+        </w:rPr>
+        <w:t>Evidences</w:t>
+      </w:r>
+      <w:r>
+        <w:t xml:space="preserve"> fact to see if </w:t>
+      </w:r>
+      <w:r>
+        <w:rPr>
+          <w:rStyle w:val="VerbatimChar"/>
+        </w:rPr>
         <w:t>isUrlShortened</w:t>
       </w:r>
-      <w:proofErr w:type="spellEnd"/>
+      <w:r>
+        <w:t xml:space="preserve"> is true – this would have been set during feature extraction if the URL domain matches a known list of shortening services (like bit.ly, tinyurl, etc.). The action (</w:t>
+      </w:r>
       <w:r>
         <w:rPr>
           <w:rStyle w:val="VerbatimChar"/>
         </w:rPr>
-        <w:t xml:space="preserve"> == true )</w:t>
-      </w:r>
-      <w:r>
-        <w:br/>
+        <w:t>then</w:t>
+      </w:r>
+      <w:r>
+        <w:t xml:space="preserve">) creates a detail entry noting the type of shortener used, and calls </w:t>
       </w:r>
       <w:r>
         <w:rPr>
           <w:rStyle w:val="VerbatimChar"/>
         </w:rPr>
-        <w:t xml:space="preserve">    $</w:t>
-      </w:r>
-      <w:proofErr w:type="spellStart"/>
+        <w:t>$sc.addScore(...)</w:t>
+      </w:r>
+      <w:r>
+        <w:t xml:space="preserve"> to increment the risk score. The </w:t>
+      </w:r>
       <w:r>
         <w:rPr>
           <w:rStyle w:val="VerbatimChar"/>
         </w:rPr>
-        <w:t>sc</w:t>
-      </w:r>
-      <w:proofErr w:type="spellEnd"/>
+        <w:t>weightsConfig.getUrlWeight("shortener")</w:t>
+      </w:r>
+      <w:r>
+        <w:t xml:space="preserve"> call retrieves a predefined weight for this indicator (perhaps a medium severity), and </w:t>
+      </w:r>
       <w:r>
         <w:rPr>
           <w:rStyle w:val="VerbatimChar"/>
         </w:rPr>
-        <w:t xml:space="preserve"> : </w:t>
-      </w:r>
-      <w:proofErr w:type="spellStart"/>
-      <w:r>
-        <w:rPr>
-          <w:rStyle w:val="VerbatimChar"/>
-        </w:rPr>
-        <w:t>ScoreCard</w:t>
-      </w:r>
-      <w:proofErr w:type="spellEnd"/>
-      <w:r>
-        <w:rPr>
-          <w:rStyle w:val="VerbatimChar"/>
-        </w:rPr>
-        <w:t>()</w:t>
-      </w:r>
-      <w:r>
-        <w:br/>
-      </w:r>
-      <w:r>
-        <w:rPr>
-          <w:rStyle w:val="VerbatimChar"/>
-        </w:rPr>
-        <w:t>then</w:t>
-      </w:r>
-      <w:r>
-        <w:br/>
-      </w:r>
-      <w:r>
-        <w:rPr>
-          <w:rStyle w:val="VerbatimChar"/>
-        </w:rPr>
-        <w:t xml:space="preserve">    List&lt;</w:t>
-      </w:r>
-      <w:proofErr w:type="spellStart"/>
-      <w:r>
-        <w:rPr>
-          <w:rStyle w:val="VerbatimChar"/>
-        </w:rPr>
-        <w:t>RuleDetail</w:t>
-      </w:r>
-      <w:proofErr w:type="spellEnd"/>
-      <w:r>
-        <w:rPr>
-          <w:rStyle w:val="VerbatimChar"/>
-        </w:rPr>
-        <w:t xml:space="preserve">&gt; details = new </w:t>
-      </w:r>
-      <w:proofErr w:type="spellStart"/>
-      <w:r>
-        <w:rPr>
-          <w:rStyle w:val="VerbatimChar"/>
-        </w:rPr>
-        <w:t>ArrayList</w:t>
-      </w:r>
-      <w:proofErr w:type="spellEnd"/>
-      <w:r>
-        <w:rPr>
-          <w:rStyle w:val="VerbatimChar"/>
-        </w:rPr>
-        <w:t>&lt;&gt;();</w:t>
-      </w:r>
-      <w:r>
-        <w:br/>
-      </w:r>
-      <w:r>
-        <w:rPr>
-          <w:rStyle w:val="VerbatimChar"/>
-        </w:rPr>
-        <w:t xml:space="preserve">    </w:t>
-      </w:r>
-      <w:proofErr w:type="spellStart"/>
-      <w:r>
-        <w:rPr>
-          <w:rStyle w:val="VerbatimChar"/>
-        </w:rPr>
-        <w:t>details.add</w:t>
-      </w:r>
-      <w:proofErr w:type="spellEnd"/>
-      <w:r>
-        <w:rPr>
-          <w:rStyle w:val="VerbatimChar"/>
-        </w:rPr>
-        <w:t xml:space="preserve">(new </w:t>
-      </w:r>
-      <w:proofErr w:type="spellStart"/>
-      <w:r>
-        <w:rPr>
-          <w:rStyle w:val="VerbatimChar"/>
-        </w:rPr>
-        <w:t>RuleDetail</w:t>
-      </w:r>
-      <w:proofErr w:type="spellEnd"/>
-      <w:r>
-        <w:rPr>
-          <w:rStyle w:val="VerbatimChar"/>
-        </w:rPr>
-        <w:t>("shortener", $</w:t>
-      </w:r>
-      <w:proofErr w:type="spellStart"/>
-      <w:r>
-        <w:rPr>
-          <w:rStyle w:val="VerbatimChar"/>
-        </w:rPr>
-        <w:t>e.getShortenerType</w:t>
-      </w:r>
-      <w:proofErr w:type="spellEnd"/>
-      <w:r>
-        <w:rPr>
-          <w:rStyle w:val="VerbatimChar"/>
-        </w:rPr>
-        <w:t>()));</w:t>
-      </w:r>
-      <w:r>
-        <w:br/>
-      </w:r>
-      <w:r>
-        <w:rPr>
-          <w:rStyle w:val="VerbatimChar"/>
-        </w:rPr>
-        <w:t xml:space="preserve">    $</w:t>
-      </w:r>
-      <w:proofErr w:type="spellStart"/>
-      <w:r>
-        <w:rPr>
-          <w:rStyle w:val="VerbatimChar"/>
-        </w:rPr>
-        <w:t>sc.addScore</w:t>
-      </w:r>
-      <w:proofErr w:type="spellEnd"/>
-      <w:r>
-        <w:rPr>
-          <w:rStyle w:val="VerbatimChar"/>
-        </w:rPr>
-        <w:t>(</w:t>
-      </w:r>
-      <w:r>
-        <w:br/>
-      </w:r>
-      <w:r>
-        <w:rPr>
-          <w:rStyle w:val="VerbatimChar"/>
-        </w:rPr>
-        <w:t xml:space="preserve">        </w:t>
-      </w:r>
-      <w:proofErr w:type="spellStart"/>
-      <w:r>
-        <w:rPr>
-          <w:rStyle w:val="VerbatimChar"/>
-        </w:rPr>
-        <w:t>weightsConfig.getUrlWeight</w:t>
-      </w:r>
-      <w:proofErr w:type="spellEnd"/>
-      <w:r>
-        <w:rPr>
-          <w:rStyle w:val="VerbatimChar"/>
-        </w:rPr>
-        <w:t>("shortener"),</w:t>
-      </w:r>
-      <w:r>
-        <w:br/>
-      </w:r>
-      <w:r>
-        <w:rPr>
-          <w:rStyle w:val="VerbatimChar"/>
-        </w:rPr>
-        <w:t xml:space="preserve">        </w:t>
-      </w:r>
-      <w:proofErr w:type="spellStart"/>
-      <w:r>
-        <w:rPr>
-          <w:rStyle w:val="VerbatimChar"/>
-        </w:rPr>
-        <w:t>drools.getRule</w:t>
-      </w:r>
-      <w:proofErr w:type="spellEnd"/>
-      <w:r>
-        <w:rPr>
-          <w:rStyle w:val="VerbatimChar"/>
-        </w:rPr>
-        <w:t>().</w:t>
-      </w:r>
-      <w:proofErr w:type="spellStart"/>
-      <w:r>
-        <w:rPr>
-          <w:rStyle w:val="VerbatimChar"/>
-        </w:rPr>
-        <w:t>getName</w:t>
-      </w:r>
-      <w:proofErr w:type="spellEnd"/>
-      <w:r>
-        <w:rPr>
-          <w:rStyle w:val="VerbatimChar"/>
-        </w:rPr>
-        <w:t>(),</w:t>
-      </w:r>
-      <w:r>
-        <w:br/>
-      </w:r>
-      <w:r>
-        <w:rPr>
-          <w:rStyle w:val="VerbatimChar"/>
-        </w:rPr>
-        <w:t xml:space="preserve">        "URL uses a shortener service, which can obscure the true destination",</w:t>
-      </w:r>
-      <w:r>
-        <w:br/>
-      </w:r>
-      <w:r>
-        <w:rPr>
-          <w:rStyle w:val="VerbatimChar"/>
-        </w:rPr>
-        <w:t xml:space="preserve">        details</w:t>
-      </w:r>
-      <w:r>
-        <w:br/>
-      </w:r>
-      <w:r>
-        <w:rPr>
-          <w:rStyle w:val="VerbatimChar"/>
-        </w:rPr>
-        <w:t xml:space="preserve">    );</w:t>
-      </w:r>
-      <w:r>
-        <w:br/>
-      </w:r>
-      <w:r>
-        <w:rPr>
-          <w:rStyle w:val="VerbatimChar"/>
-        </w:rPr>
-        <w:t>end</w:t>
-      </w:r>
-    </w:p>
-    <w:p>
-      <w:pPr>
-        <w:pStyle w:val="FirstParagraph"/>
-        <w:jc w:val="both"/>
-      </w:pPr>
-      <w:r>
-        <w:t>In this Drools rule, the condition (</w:t>
-      </w:r>
-      <w:r>
-        <w:rPr>
-          <w:rStyle w:val="VerbatimChar"/>
-        </w:rPr>
-        <w:t>when</w:t>
-      </w:r>
-      <w:r>
-        <w:t xml:space="preserve">) checks the </w:t>
-      </w:r>
-      <w:proofErr w:type="gramStart"/>
-      <w:r>
-        <w:rPr>
-          <w:rStyle w:val="VerbatimChar"/>
-        </w:rPr>
-        <w:t>Evidences</w:t>
-      </w:r>
-      <w:proofErr w:type="gramEnd"/>
-      <w:r>
-        <w:t xml:space="preserve"> fact to see if </w:t>
-      </w:r>
-      <w:proofErr w:type="spellStart"/>
-      <w:r>
-        <w:rPr>
-          <w:rStyle w:val="VerbatimChar"/>
-        </w:rPr>
-        <w:t>isUrlShortened</w:t>
-      </w:r>
-      <w:proofErr w:type="spellEnd"/>
-      <w:r>
-        <w:t xml:space="preserve"> is true – this would have been set during feature extraction if the URL domain matches a known list of shortening services (like bit.ly, </w:t>
-      </w:r>
-      <w:proofErr w:type="spellStart"/>
-      <w:r>
-        <w:t>tinyurl</w:t>
-      </w:r>
-      <w:proofErr w:type="spellEnd"/>
-      <w:r>
-        <w:t>, etc.). The action (</w:t>
-      </w:r>
-      <w:r>
-        <w:rPr>
-          <w:rStyle w:val="VerbatimChar"/>
-        </w:rPr>
-        <w:t>then</w:t>
-      </w:r>
-      <w:r>
-        <w:t xml:space="preserve">) creates a detail entry noting the type of shortener used, and calls </w:t>
-      </w:r>
-      <w:r>
-        <w:rPr>
-          <w:rStyle w:val="VerbatimChar"/>
-        </w:rPr>
-        <w:t>$</w:t>
-      </w:r>
-      <w:proofErr w:type="spellStart"/>
-      <w:proofErr w:type="gramStart"/>
-      <w:r>
-        <w:rPr>
-          <w:rStyle w:val="VerbatimChar"/>
-        </w:rPr>
-        <w:t>sc.addScore</w:t>
-      </w:r>
-      <w:proofErr w:type="spellEnd"/>
-      <w:proofErr w:type="gramEnd"/>
-      <w:r>
-        <w:rPr>
-          <w:rStyle w:val="VerbatimChar"/>
-        </w:rPr>
-        <w:t>(...)</w:t>
-      </w:r>
-      <w:r>
-        <w:t xml:space="preserve"> to increment the risk score. The </w:t>
-      </w:r>
-      <w:proofErr w:type="spellStart"/>
-      <w:r>
-        <w:rPr>
-          <w:rStyle w:val="VerbatimChar"/>
-        </w:rPr>
-        <w:t>weightsConfig.getUrlWeight</w:t>
-      </w:r>
-      <w:proofErr w:type="spellEnd"/>
-      <w:r>
-        <w:rPr>
-          <w:rStyle w:val="VerbatimChar"/>
-        </w:rPr>
-        <w:t>("shortener")</w:t>
-      </w:r>
-      <w:r>
-        <w:t xml:space="preserve"> call retrieves a predefined weight for this indicator (perhaps a medium severity), and </w:t>
-      </w:r>
-      <w:proofErr w:type="spellStart"/>
-      <w:proofErr w:type="gramStart"/>
-      <w:r>
-        <w:rPr>
-          <w:rStyle w:val="VerbatimChar"/>
-        </w:rPr>
-        <w:t>drools.getRule</w:t>
-      </w:r>
-      <w:proofErr w:type="spellEnd"/>
-      <w:proofErr w:type="gramEnd"/>
-      <w:r>
-        <w:rPr>
-          <w:rStyle w:val="VerbatimChar"/>
-        </w:rPr>
-        <w:t>(</w:t>
-      </w:r>
-      <w:proofErr w:type="gramStart"/>
-      <w:r>
-        <w:rPr>
-          <w:rStyle w:val="VerbatimChar"/>
-        </w:rPr>
-        <w:t>).</w:t>
-      </w:r>
-      <w:proofErr w:type="spellStart"/>
-      <w:r>
-        <w:rPr>
-          <w:rStyle w:val="VerbatimChar"/>
-        </w:rPr>
-        <w:t>getName</w:t>
-      </w:r>
-      <w:proofErr w:type="spellEnd"/>
-      <w:proofErr w:type="gramEnd"/>
-      <w:r>
-        <w:rPr>
-          <w:rStyle w:val="VerbatimChar"/>
-        </w:rPr>
-        <w:t>()</w:t>
+        <w:t>drools.getRule().getName()</w:t>
       </w:r>
       <w:r>
         <w:t xml:space="preserve"> captures the rule’s name for logging or explanation. The message explains why this is risky. This pattern of adding a score with context is repeated across rules, enabling the system to accumulate evidence and provide an explanation for each contribution to the final score.</w:t>
@@ -4399,34 +3773,21 @@
       <w:bookmarkStart w:id="10" w:name="findings-and-validation"/>
       <w:bookmarkEnd w:id="7"/>
       <w:r>
+        <w:t>Findings and Validation</w:t>
+      </w:r>
+      <w:bookmarkEnd w:id="9"/>
+    </w:p>
+    <w:p>
+      <w:pPr>
+        <w:pStyle w:val="FirstParagraph"/>
+        <w:jc w:val="both"/>
+      </w:pPr>
+      <w:r>
+        <w:t xml:space="preserve">After implementing the rule-based system, a comprehensive validation was performed using a series of attack scenarios and benign cases. The scenarios, provided or approved by </w:t>
+      </w:r>
+      <w:r>
         <w:lastRenderedPageBreak/>
-        <w:t>Findings and Validation</w:t>
-      </w:r>
-      <w:bookmarkEnd w:id="9"/>
-    </w:p>
-    <w:p>
-      <w:pPr>
-        <w:pStyle w:val="FirstParagraph"/>
-        <w:jc w:val="both"/>
-      </w:pPr>
-      <w:r>
-        <w:t xml:space="preserve">After implementing the rule-based system, </w:t>
-      </w:r>
-      <w:proofErr w:type="gramStart"/>
-      <w:r>
-        <w:t>a comprehensive</w:t>
-      </w:r>
-      <w:proofErr w:type="gramEnd"/>
-      <w:r>
-        <w:t xml:space="preserve"> validation was performed using a series of attack scenarios and benign cases. The scenarios, provided or approved by the domain expert, were designed to test the system against realistic phishing techniques </w:t>
-      </w:r>
-      <w:proofErr w:type="gramStart"/>
-      <w:r>
-        <w:t>and also</w:t>
-      </w:r>
-      <w:proofErr w:type="gramEnd"/>
-      <w:r>
-        <w:t xml:space="preserve"> ensure that normal (legitimate) use cases are not falsely flagged. Below, we describe three illustrative scenarios and how the system responded:</w:t>
+        <w:t>the domain expert, were designed to test the system against realistic phishing techniques and also ensure that normal (legitimate) use cases are not falsely flagged. Below, we describe three illustrative scenarios and how the system responded:</w:t>
       </w:r>
     </w:p>
     <w:p>
@@ -4523,30 +3884,14 @@
       <w:r>
         <w:t xml:space="preserve"> as a URL shortening service. This sets </w:t>
       </w:r>
-      <w:proofErr w:type="spellStart"/>
       <w:r>
         <w:rPr>
           <w:rStyle w:val="VerbatimChar"/>
         </w:rPr>
-        <w:t>isUrlShortened</w:t>
-      </w:r>
-      <w:proofErr w:type="spellEnd"/>
-      <w:r>
-        <w:rPr>
-          <w:rStyle w:val="VerbatimChar"/>
-        </w:rPr>
-        <w:t xml:space="preserve"> = true</w:t>
-      </w:r>
-      <w:r>
-        <w:t xml:space="preserve"> in the </w:t>
-      </w:r>
-      <w:proofErr w:type="gramStart"/>
-      <w:r>
-        <w:t>evidences</w:t>
-      </w:r>
-      <w:proofErr w:type="gramEnd"/>
-      <w:r>
-        <w:t xml:space="preserve">, causing the rule </w:t>
+        <w:t>isUrlShortened = true</w:t>
+      </w:r>
+      <w:r>
+        <w:t xml:space="preserve"> in the evidences, causing the rule </w:t>
       </w:r>
       <w:r>
         <w:rPr>
@@ -4556,15 +3901,7 @@
         <w:t>“URL: Shortener Detection”</w:t>
       </w:r>
       <w:r>
-        <w:t xml:space="preserve"> to fire. The URL uses HTTP (not HTTPS), but the main red flag at this stage is the shortener itself, which obscures the </w:t>
-      </w:r>
-      <w:proofErr w:type="gramStart"/>
-      <w:r>
-        <w:t>final destination</w:t>
-      </w:r>
-      <w:proofErr w:type="gramEnd"/>
-      <w:r>
-        <w:t>.</w:t>
+        <w:t xml:space="preserve"> to fire. The URL uses HTTP (not HTTPS), but the main red flag at this stage is the shortener itself, which obscures the final destination.</w:t>
       </w:r>
       <w:r>
         <w:br/>
@@ -4621,32 +3958,13 @@
         <w:t>“Redirect: Domain Diversity”</w:t>
       </w:r>
       <w:r>
-        <w:t xml:space="preserve"> triggers because the intermediate redirect domain and the final domain are not related (each hop is to a completely different domain, a common tactic to make tracking harder). Additionally, the content of the redirect URLs suggests an open redirect may have been used (the presence of a parameter </w:t>
-      </w:r>
-      <w:proofErr w:type="gramStart"/>
-      <w:r>
-        <w:t xml:space="preserve">like </w:t>
+        <w:t xml:space="preserve"> triggers because the intermediate redirect domain and the final domain are not related (each hop is to a completely different domain, a common tactic to make tracking harder). Additionally, the content of the redirect URLs suggests an open redirect may have been used (the presence of a parameter like </w:t>
       </w:r>
       <w:r>
         <w:rPr>
           <w:rStyle w:val="VerbatimChar"/>
         </w:rPr>
-        <w:t>?</w:t>
-      </w:r>
-      <w:proofErr w:type="spellStart"/>
-      <w:proofErr w:type="gramEnd"/>
-      <w:r>
-        <w:rPr>
-          <w:rStyle w:val="VerbatimChar"/>
-        </w:rPr>
-        <w:t>url</w:t>
-      </w:r>
-      <w:proofErr w:type="spellEnd"/>
-      <w:r>
-        <w:rPr>
-          <w:rStyle w:val="VerbatimChar"/>
-        </w:rPr>
-        <w:t>=hack-paypal.com/login</w:t>
+        <w:t>?url=hack-paypal.com/login</w:t>
       </w:r>
       <w:r>
         <w:t xml:space="preserve"> in one of the URLs). This triggers the rule </w:t>
@@ -4718,21 +4036,12 @@
         <w:br/>
         <w:t xml:space="preserve">4. </w:t>
       </w:r>
-      <w:proofErr w:type="gramStart"/>
-      <w:r>
-        <w:rPr>
-          <w:b/>
-          <w:bCs/>
-        </w:rPr>
-        <w:t>Final Destination</w:t>
-      </w:r>
-      <w:proofErr w:type="gramEnd"/>
-      <w:r>
-        <w:rPr>
-          <w:b/>
-          <w:bCs/>
-        </w:rPr>
-        <w:t xml:space="preserve"> Analysis:</w:t>
+      <w:r>
+        <w:rPr>
+          <w:b/>
+          <w:bCs/>
+        </w:rPr>
+        <w:t>Final Destination Analysis:</w:t>
       </w:r>
       <w:r>
         <w:t xml:space="preserve"> The final URL after following redirects is </w:t>
@@ -4760,21 +4069,12 @@
         <w:br/>
         <w:t xml:space="preserve">5. </w:t>
       </w:r>
-      <w:proofErr w:type="gramStart"/>
-      <w:r>
-        <w:rPr>
-          <w:b/>
-          <w:bCs/>
-        </w:rPr>
-        <w:t>Final Conclusion</w:t>
-      </w:r>
-      <w:proofErr w:type="gramEnd"/>
-      <w:r>
-        <w:rPr>
-          <w:b/>
-          <w:bCs/>
-        </w:rPr>
-        <w:t>:</w:t>
+      <w:r>
+        <w:rPr>
+          <w:b/>
+          <w:bCs/>
+        </w:rPr>
+        <w:t>Final Conclusion:</w:t>
       </w:r>
       <w:r>
         <w:t xml:space="preserve"> </w:t>
@@ -4787,19 +4087,7 @@
         <w:t>Phishing detected (High Confidence).</w:t>
       </w:r>
       <w:r>
-        <w:t xml:space="preserve"> The </w:t>
-      </w:r>
-      <w:proofErr w:type="spellStart"/>
-      <w:r>
-        <w:t>ScoreCard</w:t>
-      </w:r>
-      <w:proofErr w:type="spellEnd"/>
-      <w:r>
-        <w:t xml:space="preserve"> accumulated </w:t>
-      </w:r>
-      <w:r>
-        <w:lastRenderedPageBreak/>
-        <w:t xml:space="preserve">a </w:t>
+        <w:t xml:space="preserve"> The ScoreCard accumulated a </w:t>
       </w:r>
       <w:r>
         <w:t>high-risk</w:t>
@@ -4829,6 +4117,9 @@
       </w:r>
       <w:r>
         <w:br/>
+      </w:r>
+      <w:r>
+        <w:lastRenderedPageBreak/>
         <w:t>- The domains involved in the redirection chain were unrelated to each other (indicating the user was sent outside any single trusted domain space).</w:t>
       </w:r>
       <w:r>
@@ -5035,15 +4326,7 @@
         <w:t>internal-redirect.corp.com</w:t>
       </w:r>
       <w:r>
-        <w:t xml:space="preserve"> look normal. They </w:t>
-      </w:r>
-      <w:proofErr w:type="gramStart"/>
-      <w:r>
-        <w:t>resolve to</w:t>
-      </w:r>
-      <w:proofErr w:type="gramEnd"/>
-      <w:r>
-        <w:t xml:space="preserve"> internal IP ranges or known addresses, have standard TTL values, and likely have MX/SPF records (since they are real corporate subdomains). No DNS-related rules trigger (e.g., there are A records, and these domains are long-established).</w:t>
+        <w:t xml:space="preserve"> look normal. They resolve to internal IP ranges or known addresses, have standard TTL values, and likely have MX/SPF records (since they are real corporate subdomains). No DNS-related rules trigger (e.g., there are A records, and these domains are long-established).</w:t>
       </w:r>
       <w:r>
         <w:br/>
@@ -5066,31 +4349,18 @@
         <w:t>internal-redirect.corp.com/home</w:t>
       </w:r>
       <w:r>
-        <w:t xml:space="preserve"> is retrieved (if required) and appears to be a standard intranet web application page. It contains no unexpected login forms or fields asking for credentials beyond the normal company login (which the user likely already passed through at secure.intranet.corp.com). No external resource loads or suspicious scripts are detected in the DOM. In short, the page structure does not exhibit any </w:t>
-      </w:r>
-      <w:r>
-        <w:lastRenderedPageBreak/>
-        <w:t>known phishing markers.</w:t>
+        <w:t xml:space="preserve"> is retrieved (if required) and appears to be a standard intranet web application page. It contains no unexpected login forms or fields asking for credentials beyond the normal company login (which the user likely already passed through at secure.intranet.corp.com). No external resource loads or suspicious scripts are detected in the DOM. In short, the page structure does not exhibit any known phishing markers.</w:t>
       </w:r>
       <w:r>
         <w:br/>
         <w:t xml:space="preserve">5. </w:t>
       </w:r>
-      <w:proofErr w:type="gramStart"/>
-      <w:r>
-        <w:rPr>
-          <w:b/>
-          <w:bCs/>
-        </w:rPr>
-        <w:t>Final Conclusion</w:t>
-      </w:r>
-      <w:proofErr w:type="gramEnd"/>
-      <w:r>
-        <w:rPr>
-          <w:b/>
-          <w:bCs/>
-        </w:rPr>
-        <w:t>:</w:t>
+      <w:r>
+        <w:rPr>
+          <w:b/>
+          <w:bCs/>
+        </w:rPr>
+        <w:t>Final Conclusion:</w:t>
       </w:r>
       <w:r>
         <w:t xml:space="preserve"> </w:t>
@@ -5127,6 +4397,9 @@
       </w:r>
       <w:r>
         <w:br/>
+      </w:r>
+      <w:r>
+        <w:lastRenderedPageBreak/>
         <w:t>- Only one redirect occurred, which is a normal amount (common for load balancers or web routing).</w:t>
       </w:r>
       <w:r>
@@ -5209,23 +4482,7 @@
         <w:t>www.paypa1.com</w:t>
       </w:r>
       <w:r>
-        <w:t xml:space="preserve"> – the “l” in “</w:t>
-      </w:r>
-      <w:proofErr w:type="spellStart"/>
-      <w:r>
-        <w:t>paypal</w:t>
-      </w:r>
-      <w:proofErr w:type="spellEnd"/>
-      <w:r>
-        <w:t xml:space="preserve">” is </w:t>
-      </w:r>
-      <w:proofErr w:type="gramStart"/>
-      <w:r>
-        <w:t>actually the</w:t>
-      </w:r>
-      <w:proofErr w:type="gramEnd"/>
-      <w:r>
-        <w:t xml:space="preserve"> number 1, or possibly a similar-looking character from another alphabet (Cyrillic ‘а’ for instance). The actual URL is </w:t>
+        <w:t xml:space="preserve"> – the “l” in “paypal” is actually the number 1, or possibly a similar-looking character from another alphabet (Cyrillic ‘а’ for instance). The actual URL is </w:t>
       </w:r>
       <w:r>
         <w:rPr>
@@ -5287,59 +4544,19 @@
           <w:b/>
           <w:bCs/>
         </w:rPr>
-        <w:t>“URL: Likely homograph (IDN/</w:t>
-      </w:r>
-      <w:proofErr w:type="spellStart"/>
-      <w:r>
-        <w:rPr>
-          <w:b/>
-          <w:bCs/>
-        </w:rPr>
-        <w:t>punycode</w:t>
-      </w:r>
-      <w:proofErr w:type="spellEnd"/>
-      <w:r>
-        <w:rPr>
-          <w:b/>
-          <w:bCs/>
-        </w:rPr>
-        <w:t>)”</w:t>
+        <w:t>“URL: Likely homograph (IDN/punycode)”</w:t>
       </w:r>
       <w:r>
         <w:t xml:space="preserve"> fires upon detecting the </w:t>
       </w:r>
-      <w:proofErr w:type="spellStart"/>
       <w:r>
         <w:rPr>
           <w:rStyle w:val="VerbatimChar"/>
         </w:rPr>
-        <w:t>xn</w:t>
-      </w:r>
-      <w:proofErr w:type="spellEnd"/>
-      <w:r>
-        <w:rPr>
-          <w:rStyle w:val="VerbatimChar"/>
-        </w:rPr>
-        <w:t>--</w:t>
-      </w:r>
-      <w:r>
-        <w:t xml:space="preserve"> prefix and/or unusual Unicode characters. Additionally, a specific rule for brand name impersonation could be present (for example, detecting known brand names with character substitutions), but even without that, the combination of homograph and the content of the URL </w:t>
-      </w:r>
-      <w:proofErr w:type="gramStart"/>
-      <w:r>
-        <w:t>raises</w:t>
-      </w:r>
-      <w:proofErr w:type="gramEnd"/>
-      <w:r>
-        <w:t xml:space="preserve"> a major red flag. The system might note that “paypa1” closely resembles “</w:t>
-      </w:r>
-      <w:proofErr w:type="spellStart"/>
-      <w:r>
-        <w:t>paypal</w:t>
-      </w:r>
-      <w:proofErr w:type="spellEnd"/>
-      <w:r>
-        <w:t>.”</w:t>
+        <w:t>xn--</w:t>
+      </w:r>
+      <w:r>
+        <w:t xml:space="preserve"> prefix and/or unusual Unicode characters. Additionally, a specific rule for brand name impersonation could be present (for example, detecting known brand names with character substitutions), but even without that, the combination of homograph and the content of the URL raises a major red flag. The system might note that “paypa1” closely resembles “paypal.”</w:t>
       </w:r>
       <w:r>
         <w:br/>
@@ -5363,15 +4580,7 @@
         <w:t>“DNS: Young domain”</w:t>
       </w:r>
       <w:r>
-        <w:t xml:space="preserve"> or a URL rule for domain age fires because legitimate brand domains (like the real paypal.com) have existed for years, whereas this lookalike is brand new. The domain likely has no MX records or other indications of an established web presence, which further contributes to suspicion. If a rule is in place for checking visual similarity to known high-value brands (using a list of brand names), it would also trigger given “paypa1” vs “</w:t>
-      </w:r>
-      <w:proofErr w:type="spellStart"/>
-      <w:r>
-        <w:t>paypal</w:t>
-      </w:r>
-      <w:proofErr w:type="spellEnd"/>
-      <w:r>
-        <w:t>”.</w:t>
+        <w:t xml:space="preserve"> or a URL rule for domain age fires because legitimate brand domains (like the real paypal.com) have existed for years, whereas this lookalike is brand new. The domain likely has no MX records or other indications of an established web presence, which further contributes to suspicion. If a rule is in place for checking visual similarity to known high-value brands (using a list of brand names), it would also trigger given “paypa1” vs “paypal”.</w:t>
       </w:r>
       <w:r>
         <w:br/>
@@ -5385,31 +4594,18 @@
         <w:t>WHOIS/Registrant Analysis:</w:t>
       </w:r>
       <w:r>
-        <w:t xml:space="preserve"> The system (if augmented with WHOIS detail parsing) finds that the registrant’s information (the organization or individual who registered the domain) is either privacy-protected or linked to previous malicious domains. Perhaps the registrar or </w:t>
-      </w:r>
-      <w:r>
-        <w:lastRenderedPageBreak/>
-        <w:t>country of registration is one known for abuse. While our rule set did not explicitly list registrant reputation checks in earlier sections, the expert’s scenario description assumes some capability to flag suspicious WHOIS data. In this case, we can say a rule flagged the registrant or registrar as high-risk (for example, domain registered via a registrar often used by attackers, or an address in a region with many cybercrime issues).</w:t>
+        <w:t xml:space="preserve"> The system (if augmented with WHOIS detail parsing) finds that the registrant’s information (the organization or individual who registered the domain) is either privacy-protected or linked to previous malicious domains. Perhaps the registrar or country of registration is one known for abuse. While our rule set did not explicitly list registrant reputation checks in earlier sections, the expert’s scenario description assumes some capability to flag suspicious WHOIS data. In this case, we can say a rule flagged the registrant or registrar as high-risk (for example, domain registered via a registrar often used by attackers, or an address in a region with many cybercrime issues).</w:t>
       </w:r>
       <w:r>
         <w:br/>
         <w:t xml:space="preserve">4. </w:t>
       </w:r>
-      <w:proofErr w:type="gramStart"/>
-      <w:r>
-        <w:rPr>
-          <w:b/>
-          <w:bCs/>
-        </w:rPr>
-        <w:t>Final Conclusion</w:t>
-      </w:r>
-      <w:proofErr w:type="gramEnd"/>
-      <w:r>
-        <w:rPr>
-          <w:b/>
-          <w:bCs/>
-        </w:rPr>
-        <w:t>:</w:t>
+      <w:r>
+        <w:rPr>
+          <w:b/>
+          <w:bCs/>
+        </w:rPr>
+        <w:t>Final Conclusion:</w:t>
       </w:r>
       <w:r>
         <w:t xml:space="preserve"> </w:t>
@@ -5422,23 +4618,11 @@
         <w:t>Phishing detected (High Confidence).</w:t>
       </w:r>
       <w:r>
-        <w:t xml:space="preserve"> The collective evidence – an internationalized domain designed to look like a known brand, extremely young domain age, and potentially suspicious registration details – leads to a </w:t>
-      </w:r>
-      <w:proofErr w:type="gramStart"/>
-      <w:r>
-        <w:t>high risk</w:t>
-      </w:r>
-      <w:proofErr w:type="gramEnd"/>
-      <w:r>
-        <w:t xml:space="preserve"> score (e.g., 88/100) and the system </w:t>
-      </w:r>
-      <w:proofErr w:type="gramStart"/>
-      <w:r>
-        <w:t>classifies</w:t>
-      </w:r>
-      <w:proofErr w:type="gramEnd"/>
-      <w:r>
-        <w:t xml:space="preserve"> the URL as a phishing attempt.</w:t>
+        <w:t xml:space="preserve"> The collective evidence – an internationalized domain designed to look like a known brand, extremely young domain age, </w:t>
+      </w:r>
+      <w:r>
+        <w:lastRenderedPageBreak/>
+        <w:t>and potentially suspicious registration details – leads to a high risk score (e.g., 88/100) and the system classifies the URL as a phishing attempt.</w:t>
       </w:r>
     </w:p>
     <w:p>
@@ -5536,15 +4720,7 @@
         <w:jc w:val="both"/>
       </w:pPr>
       <w:r>
-        <w:t xml:space="preserve">These scenarios illustrate how the rule-based system behaves in practice: it successfully identifies sophisticated phishing techniques (using multiple indicators in combination) </w:t>
-      </w:r>
-      <w:proofErr w:type="gramStart"/>
-      <w:r>
-        <w:t>and also</w:t>
-      </w:r>
-      <w:proofErr w:type="gramEnd"/>
-      <w:r>
-        <w:t xml:space="preserve"> correctly recognizes when a scenario is benign. The expert reviewed these outcomes and confirmed that the system’s reasoning and conclusions aligned with what a human analyst might conclude when faced with the same evidence. The transparent, step-by-step explanation for each decision is a notable strength, as it provides immediate insight into </w:t>
+        <w:t xml:space="preserve">These scenarios illustrate how the rule-based system behaves in practice: it successfully identifies sophisticated phishing techniques (using multiple indicators in combination) and also correctly recognizes when a scenario is benign. The expert reviewed these outcomes and confirmed that the system’s reasoning and conclusions aligned with what a human analyst might conclude when faced with the same evidence. The transparent, step-by-step explanation for each decision is a notable strength, as it provides immediate insight into </w:t>
       </w:r>
       <w:r>
         <w:rPr>
@@ -5590,11 +4766,7 @@
         <w:t>Knowledge Engineering Fundamentals:</w:t>
       </w:r>
       <w:r>
-        <w:t xml:space="preserve"> We learned how to systematically extract and formalize knowledge from a domain expert. This involved designing effective interview questions, capturing tacit expert heuristics (like “new domains are suspicious” or “too many redirects are bad”) and translating them into explicit rules. The iterative refinement of the rule base demonstrated how to manage knowledge </w:t>
-      </w:r>
-      <w:r>
-        <w:lastRenderedPageBreak/>
-        <w:t>evolution over time and the importance of thorough documentation for each rule (documenting its purpose and origin from expert input or literature).</w:t>
+        <w:t xml:space="preserve"> We learned how to systematically extract and formalize knowledge from a domain expert. This involved designing effective interview questions, capturing tacit expert heuristics (like “new domains are suspicious” or “too many redirects are bad”) and translating them into explicit rules. The iterative refinement of the rule base demonstrated how to manage knowledge evolution over time and the importance of thorough documentation for each rule (documenting its purpose and origin from expert input or literature).</w:t>
       </w:r>
     </w:p>
     <w:p>
@@ -5634,7 +4806,11 @@
         <w:t>agendas</w:t>
       </w:r>
       <w:r>
-        <w:t xml:space="preserve"> to manage rule firing order when needed, and global variables for configuration. Debugging a Drools knowledge base – using logs to trace which rules fired and in what order – was a significant learning experience, as was optimizing rules to prevent conflicts or redundancy. We also became adept at the KIE API for integrating Drools into a Java application, configuring sessions, and handling rule updates.</w:t>
+        <w:t xml:space="preserve"> to manage rule firing order when needed, and global variables for configuration. Debugging a Drools knowledge base – using logs to trace which rules fired and in what order – was </w:t>
+      </w:r>
+      <w:r>
+        <w:lastRenderedPageBreak/>
+        <w:t>a significant learning experience, as was optimizing rules to prevent conflicts or redundancy. We also became adept at the KIE API for integrating Drools into a Java application, configuring sessions, and handling rule updates.</w:t>
       </w:r>
     </w:p>
     <w:p>
@@ -5654,15 +4830,7 @@
         <w:t>Cybersecurity Domain Knowledge:</w:t>
       </w:r>
       <w:r>
-        <w:t xml:space="preserve"> Building the system dramatically increased our understanding of phishing techniques and indicators. By researching and encoding rules, we delved into how attackers craft URLs (homograph attacks, subdomain tricks), what DNS configurations hint at malicious intent, how phishing pages behave differently from normal pages, and how redirect chains can be exploited. We also learned about various security resources: for instance, using threat intelligence APIs and datasets like </w:t>
-      </w:r>
-      <w:proofErr w:type="spellStart"/>
-      <w:r>
-        <w:t>PhishTank</w:t>
-      </w:r>
-      <w:proofErr w:type="spellEnd"/>
-      <w:r>
-        <w:t>, which can enrich detection, and understanding the common patterns found in phishing kits and campaigns. The expert’s real-world anecdotes (such as the way attackers abuse cloud hosting or how they respond when one tactic is blocked) gave us a pragmatic perspective that complemented theoretical knowledge.</w:t>
+        <w:t xml:space="preserve"> Building the system dramatically increased our understanding of phishing techniques and indicators. By researching and encoding rules, we delved into how attackers craft URLs (homograph attacks, subdomain tricks), what DNS configurations hint at malicious intent, how phishing pages behave differently from normal pages, and how redirect chains can be exploited. We also learned about various security resources: for instance, using threat intelligence APIs and datasets like PhishTank, which can enrich detection, and understanding the common patterns found in phishing kits and campaigns. The expert’s real-world anecdotes (such as the way attackers abuse cloud hosting or how they respond when one tactic is blocked) gave us a pragmatic perspective that complemented theoretical knowledge.</w:t>
       </w:r>
     </w:p>
     <w:p>
@@ -5692,15 +4860,7 @@
         <w:t>layered architecture</w:t>
       </w:r>
       <w:r>
-        <w:t xml:space="preserve">. We practiced separating concerns (UI vs. logic vs. data fetching vs. inference engine) so that each piece could be developed and tested independently. We also gained experience integrating an AI component (Drools engine) within a standard web service framework (Spring Boot). This included managing configuration files, using dependency </w:t>
-      </w:r>
-      <w:proofErr w:type="gramStart"/>
-      <w:r>
-        <w:t>injection</w:t>
-      </w:r>
-      <w:proofErr w:type="gramEnd"/>
-      <w:r>
-        <w:t xml:space="preserve"> for the KIE session, exposing endpoints, and handling error cases (like timeouts when a feature extraction call fails). Performance considerations also came to the forefront: we learned to consider the cost of each feature extraction step (for example, DNS queries or HTTP fetches can be slow) and thus the importance of timing and possibly caching results for efficiency.</w:t>
+        <w:t>. We practiced separating concerns (UI vs. logic vs. data fetching vs. inference engine) so that each piece could be developed and tested independently. We also gained experience integrating an AI component (Drools engine) within a standard web service framework (Spring Boot). This included managing configuration files, using dependency injection for the KIE session, exposing endpoints, and handling error cases (like timeouts when a feature extraction call fails). Performance considerations also came to the forefront: we learned to consider the cost of each feature extraction step (for example, DNS queries or HTTP fetches can be slow) and thus the importance of timing and possibly caching results for efficiency.</w:t>
       </w:r>
     </w:p>
     <w:p>
@@ -5722,14 +4882,12 @@
       <w:r>
         <w:t xml:space="preserve"> Because one of the goals was an explainable AI system, we paid special attention to how decisions would be recorded and presented. We learned techniques for generating human-readable rule firing logs and summaries, designing the </w:t>
       </w:r>
-      <w:proofErr w:type="spellStart"/>
       <w:r>
         <w:rPr>
           <w:rStyle w:val="VerbatimChar"/>
         </w:rPr>
         <w:t>RuleDetail</w:t>
       </w:r>
-      <w:proofErr w:type="spellEnd"/>
       <w:r>
         <w:t xml:space="preserve"> data structure to capture the salient details of each triggered rule. Ensuring that every score contributed had an accompanying explanation greatly improved the transparency of the system. This focus on explainability also reinforced good practice in </w:t>
       </w:r>
@@ -5741,11 +4899,7 @@
         <w:t>audit trails</w:t>
       </w:r>
       <w:r>
-        <w:t xml:space="preserve"> – the system logs each </w:t>
-      </w:r>
-      <w:r>
-        <w:lastRenderedPageBreak/>
-        <w:t>analysis and its outcome, which is important for later review (especially if a legitimate URL was flagged, security teams can trace which rule caused it and decide if adjustments are needed). In short, we gained a practical understanding of how to build AI systems that are not “black boxes” but rather can articulate their reasoning, which is crucial for cybersecurity applications where trust and verification are important.</w:t>
+        <w:t xml:space="preserve"> – the system logs each analysis and its outcome, which is important for later review (especially if a legitimate URL was flagged, security teams can trace which rule caused it and decide if adjustments are needed). In short, we gained a practical understanding of how to build AI systems that are not “black boxes” but rather can articulate their reasoning, which is crucial for cybersecurity applications where trust and verification are important.</w:t>
       </w:r>
     </w:p>
     <w:p>
@@ -5756,6 +4910,7 @@
       <w:bookmarkStart w:id="12" w:name="challenges-limitations-and-reflections"/>
       <w:bookmarkEnd w:id="10"/>
       <w:r>
+        <w:lastRenderedPageBreak/>
         <w:t>Challenges, Limitations and Reflections</w:t>
       </w:r>
       <w:bookmarkEnd w:id="11"/>
@@ -5766,15 +4921,7 @@
         <w:jc w:val="both"/>
       </w:pPr>
       <w:r>
-        <w:t xml:space="preserve">Developing the phishing detection expert system presented several challenges, and it also highlighted inherent limitations of a rule-based approach in this domain. We reflect on these issues and how we </w:t>
-      </w:r>
-      <w:proofErr w:type="gramStart"/>
-      <w:r>
-        <w:t>addressed</w:t>
-      </w:r>
-      <w:proofErr w:type="gramEnd"/>
-      <w:r>
-        <w:t xml:space="preserve"> them:</w:t>
+        <w:t>Developing the phishing detection expert system presented several challenges, and it also highlighted inherent limitations of a rule-based approach in this domain. We reflect on these issues and how we addressed them:</w:t>
       </w:r>
     </w:p>
     <w:p>
@@ -5834,15 +4981,7 @@
         <w:t>Solution:</w:t>
       </w:r>
       <w:r>
-        <w:t xml:space="preserve"> We worked closely with the expert to enumerate what features are “must-haves.” This collaboration was vital to cover edge cases (like checking not just for the presence of password </w:t>
-      </w:r>
-      <w:proofErr w:type="gramStart"/>
-      <w:r>
-        <w:t>fields, but</w:t>
-      </w:r>
-      <w:proofErr w:type="gramEnd"/>
-      <w:r>
-        <w:t xml:space="preserve"> also looking at where forms submit data). We realized that domain expertise is crucial for feature selection: the expert could point out subtle signs of phishing that automated scanners might ignore. Comprehensive unit tests on feature extraction were created (feeding known phishing and benign URLs to verify the extracted evidence was correct) to improve accuracy.</w:t>
+        <w:t xml:space="preserve"> We worked closely with the expert to enumerate what features are “must-haves.” This collaboration was vital to cover edge cases (like checking not just for the presence of password fields, but also looking at where forms submit data). We realized that domain expertise is crucial for feature selection: the expert could point out subtle signs of phishing that automated scanners might ignore. Comprehensive unit tests on feature extraction were created (feeding known phishing and benign URLs to verify the extracted evidence was correct) to improve accuracy.</w:t>
       </w:r>
     </w:p>
     <w:p>
@@ -5872,11 +5011,7 @@
         <w:t>Solution:</w:t>
       </w:r>
       <w:r>
-        <w:t xml:space="preserve"> We adopted an iterative calibration strategy. After an initial setting of weights and thresholds based on intuition and literature (e.g., “homograph attack” should be high severity, “missing MX record” medium, etc.), we ran the system on a validation set (including known phishing examples and known good examples from our expert and public sources). We adjusted the scoring weights </w:t>
-      </w:r>
-      <w:r>
-        <w:lastRenderedPageBreak/>
-        <w:t xml:space="preserve">and the final cutoff thresholds in response to these results, each time consulting the expert’s judgment on what an acceptable outcome is. </w:t>
+        <w:t xml:space="preserve"> We adopted an iterative calibration strategy. After an initial setting of weights and thresholds based on intuition and literature (e.g., “homograph attack” should be high severity, “missing MX record” medium, etc.), we ran the system on a validation set (including known phishing examples and known good examples from our expert and public sources). We adjusted the scoring weights and the final cutoff thresholds in response to these results, each time consulting the expert’s judgment on what an acceptable outcome is. </w:t>
       </w:r>
       <w:r>
         <w:rPr>
@@ -5903,6 +5038,7 @@
           <w:b/>
           <w:bCs/>
         </w:rPr>
+        <w:lastRenderedPageBreak/>
         <w:t>Performance Optimization:</w:t>
       </w:r>
       <w:r>
@@ -5926,15 +5062,7 @@
         <w:t>salience</w:t>
       </w:r>
       <w:r>
-        <w:t xml:space="preserve"> to short-circuit certain evaluations). The fact model was optimized to avoid expensive computations inside rules – all heavy computation is done in the feature extraction stage (outside Drools), so rules themselves run very quickly just matching </w:t>
-      </w:r>
-      <w:proofErr w:type="spellStart"/>
-      <w:r>
-        <w:t>boolean</w:t>
-      </w:r>
-      <w:proofErr w:type="spellEnd"/>
-      <w:r>
-        <w:t xml:space="preserve"> flags or numeric thresholds. We also measured throughput and found it meets the target for our scenario (on the order of tens of milliseconds per URL in typical cases, excluding network I/O). </w:t>
+        <w:t xml:space="preserve"> to short-circuit certain evaluations). The fact model was optimized to avoid expensive computations inside rules – all heavy computation is done in the feature extraction stage (outside Drools), so rules themselves run very quickly just matching boolean flags or numeric thresholds. We also measured throughput and found it meets the target for our scenario (on the order of tens of milliseconds per URL in typical cases, excluding network I/O). </w:t>
       </w:r>
       <w:r>
         <w:rPr>
@@ -5964,23 +5092,7 @@
         <w:t>Integration Complexity:</w:t>
       </w:r>
       <w:r>
-        <w:t xml:space="preserve"> Bringing together the Drools engine, external services, and the Spring Boot infrastructure posed integration challenges. Each component (e.g., calling </w:t>
-      </w:r>
-      <w:proofErr w:type="spellStart"/>
-      <w:r>
-        <w:t>VirusTotal</w:t>
-      </w:r>
-      <w:proofErr w:type="spellEnd"/>
-      <w:r>
-        <w:t xml:space="preserve"> API for reputation, using the Drools KIE container, deploying on a server) could introduce failures or </w:t>
-      </w:r>
-      <w:proofErr w:type="gramStart"/>
-      <w:r>
-        <w:t>incompatibilities</w:t>
-      </w:r>
-      <w:proofErr w:type="gramEnd"/>
-      <w:r>
-        <w:t xml:space="preserve">. </w:t>
+        <w:t xml:space="preserve"> Bringing together the Drools engine, external services, and the Spring Boot infrastructure posed integration challenges. Each component (e.g., calling VirusTotal API for reputation, using the Drools KIE container, deploying on a server) could introduce failures or incompatibilities. </w:t>
       </w:r>
       <w:r>
         <w:rPr>
@@ -5992,24 +5104,14 @@
       <w:r>
         <w:t xml:space="preserve"> We tackled this by clear interface design – for example, designing the </w:t>
       </w:r>
-      <w:proofErr w:type="spellStart"/>
       <w:r>
         <w:rPr>
           <w:rStyle w:val="VerbatimChar"/>
         </w:rPr>
         <w:t>PhishingAnalysisService</w:t>
       </w:r>
-      <w:proofErr w:type="spellEnd"/>
-      <w:r>
-        <w:t xml:space="preserve"> to encapsulate all steps so it provides a clean API to the controller. We also performed end-to-end integration testing in an environment </w:t>
-      </w:r>
-      <w:proofErr w:type="gramStart"/>
-      <w:r>
-        <w:t>similar to</w:t>
-      </w:r>
-      <w:proofErr w:type="gramEnd"/>
-      <w:r>
-        <w:t xml:space="preserve"> production to catch issues early (like ensuring the Drools rules are correctly packaged and loaded in the Spring Boot jar). Setting up proper logging at each integration point greatly aided in diagnosing problems. </w:t>
+      <w:r>
+        <w:t xml:space="preserve"> to encapsulate all steps so it provides a clean API to the controller. We also performed end-to-end integration testing in an environment similar to production to catch issues early (like ensuring the Drools rules are correctly packaged and loaded in the Spring Boot jar). Setting up proper logging at each integration point greatly aided in diagnosing problems. </w:t>
       </w:r>
       <w:r>
         <w:rPr>
@@ -6055,19 +5157,7 @@
         <w:t>Zero-day Attack Coverage:</w:t>
       </w:r>
       <w:r>
-        <w:t xml:space="preserve"> A rule-based system relies on predefined patterns. Truly novel phishing techniques that do not match any of the current rules may evade </w:t>
-      </w:r>
-      <w:r>
-        <w:lastRenderedPageBreak/>
-        <w:t xml:space="preserve">detection. This is a common challenge: if attackers devise a brand-new trick (say, abusing a new third-party service or a new encoding method not anticipated by our rules), the system </w:t>
-      </w:r>
-      <w:proofErr w:type="gramStart"/>
-      <w:r>
-        <w:t>would</w:t>
-      </w:r>
-      <w:proofErr w:type="gramEnd"/>
-      <w:r>
-        <w:t xml:space="preserve"> likely miss it until the knowledge base is updated. Regular updates and expert input are required to handle such emerging threats.</w:t>
+        <w:t xml:space="preserve"> A rule-based system relies on predefined patterns. Truly novel phishing techniques that do not match any of the current rules may evade detection. This is a common challenge: if attackers devise a brand-new trick (say, abusing a new third-party service or a new encoding method not anticipated by our rules), the system would likely miss it until the knowledge base is updated. Regular updates and expert input are required to handle such emerging threats.</w:t>
       </w:r>
     </w:p>
     <w:p>
@@ -6087,7 +5177,11 @@
         <w:t>Adaptive Attackers:</w:t>
       </w:r>
       <w:r>
-        <w:t xml:space="preserve"> Phishing actors are continually evolving. As soon as certain indicators (like specific keywords or redirect patterns) become known to defenders, attackers may shift tactics (for example, including benign content or mimicking patterns of legitimate emails). A static ruleset might become outdated if not continuously maintained. The system as built is not automatically learning; it will require periodic knowledge updates informed by new incidents.</w:t>
+        <w:t xml:space="preserve"> Phishing actors are continually evolving. As soon as certain indicators (like specific keywords or redirect patterns) become known to defenders, attackers may shift tactics (for example, including benign content or mimicking patterns of legitimate emails). A static ruleset might become outdated if not </w:t>
+      </w:r>
+      <w:r>
+        <w:lastRenderedPageBreak/>
+        <w:t>continuously maintained. The system as built is not automatically learning; it will require periodic knowledge updates informed by new incidents.</w:t>
       </w:r>
     </w:p>
     <w:p>
@@ -6107,15 +5201,7 @@
         <w:t>False Positive Sensitivity:</w:t>
       </w:r>
       <w:r>
-        <w:t xml:space="preserve"> In an enterprise deployment, even a small percentage of false positives (legitimate URLs flagged as phishing) can cause disruption or erode trust in the system. Users might ignore warnings if too many benign links trigger alerts. While we </w:t>
-      </w:r>
-      <w:proofErr w:type="gramStart"/>
-      <w:r>
-        <w:t>calibrated</w:t>
-      </w:r>
-      <w:proofErr w:type="gramEnd"/>
-      <w:r>
-        <w:t xml:space="preserve"> the system to minimize this, the limitation remains that rules might occasionally misfire (e.g., an unusual but harmless URL might match a pattern and get flagged). Handling false positives is as much a process issue as a technical one – it requires careful rule tuning and perhaps a mechanism for analysts to provide feedback on incorrect classifications.</w:t>
+        <w:t xml:space="preserve"> In an enterprise deployment, even a small percentage of false positives (legitimate URLs flagged as phishing) can cause disruption or erode trust in the system. Users might ignore warnings if too many benign links trigger alerts. While we calibrated the system to minimize this, the limitation remains that rules might occasionally misfire (e.g., an unusual but harmless URL might match a pattern and get flagged). Handling false positives is as much a process issue as a technical one – it requires careful rule tuning and perhaps a mechanism for analysts to provide feedback on incorrect classifications.</w:t>
       </w:r>
     </w:p>
     <w:p>
@@ -6135,15 +5221,7 @@
         <w:t>Performance vs. Depth of Analysis:</w:t>
       </w:r>
       <w:r>
-        <w:t xml:space="preserve"> There is an inherent trade-off between how thorough the analysis is and how quickly results are needed. We included </w:t>
-      </w:r>
-      <w:proofErr w:type="gramStart"/>
-      <w:r>
-        <w:t>a fairly extensive</w:t>
-      </w:r>
-      <w:proofErr w:type="gramEnd"/>
-      <w:r>
-        <w:t xml:space="preserve"> set of features (DNS, DOM, etc.), each of which costs time. In scenarios where near-instant detection is required (like scanning every URL in a high-traffic email system), one might need to cut some checks or invest in more infrastructure. Our system in its full configuration might be too heavy for certain real-time constraints unless optimized further or scaled out.</w:t>
+        <w:t xml:space="preserve"> There is an inherent trade-off between how thorough the analysis is and how quickly results are needed. We included a fairly extensive set of features (DNS, DOM, etc.), each of which costs time. In scenarios where near-instant detection is required (like scanning every URL in a high-traffic email system), one might need to cut some checks or invest in more infrastructure. Our system in its full configuration might be too heavy for certain real-time constraints unless optimized further or scaled out.</w:t>
       </w:r>
     </w:p>
     <w:p>
@@ -6199,15 +5277,7 @@
         <w:t>iterative validation with the expert</w:t>
       </w:r>
       <w:r>
-        <w:t xml:space="preserve"> was critical: rather than trying to build the </w:t>
-      </w:r>
-      <w:proofErr w:type="spellStart"/>
-      <w:r>
-        <w:t>rulebase</w:t>
-      </w:r>
-      <w:proofErr w:type="spellEnd"/>
-      <w:r>
-        <w:t xml:space="preserve"> in isolation, each increment was reviewed, which caught issues early and guided the direction of development. We also learned to always consider </w:t>
+        <w:t xml:space="preserve"> was critical: rather than trying to build the rulebase in isolation, each increment was reviewed, which caught issues early and guided the direction of development. We also learned to always consider </w:t>
       </w:r>
       <w:r>
         <w:rPr>
@@ -6217,40 +5287,40 @@
         <w:t>operational constraints</w:t>
       </w:r>
       <w:r>
-        <w:t xml:space="preserve"> in parallel with technical design – for instance, asking “How will a security analyst react to this output?” or </w:t>
+        <w:t xml:space="preserve"> in parallel with technical design – for instance, asking “How will a security analyst react to this output?” or “Can this run within the required time window?” while designing the system. Balancing </w:t>
+      </w:r>
+      <w:r>
+        <w:rPr>
+          <w:b/>
+          <w:bCs/>
+        </w:rPr>
+        <w:t>precision and recall</w:t>
+      </w:r>
+      <w:r>
+        <w:t xml:space="preserve"> (catching bad links vs. not harassing users about good ones) was more than a technical tweak; it required policy decisions and a clear understanding of enterprise risk appetite, taught to us by the expert’s perspective. Finally, this experience reinforced that a knowledge-based solution is never truly “finished” – it must evolve as the threat landscape evolves, which means establishing a process for continuous learning and updating.</w:t>
+      </w:r>
+    </w:p>
+    <w:p>
+      <w:pPr>
+        <w:pStyle w:val="Corpodetexto"/>
+        <w:jc w:val="both"/>
+      </w:pPr>
+      <w:r>
+        <w:t xml:space="preserve">One of the most valuable aspects of the project was the </w:t>
+      </w:r>
+      <w:r>
+        <w:rPr>
+          <w:b/>
+          <w:bCs/>
+        </w:rPr>
+        <w:t>close collaboration with the domain expert</w:t>
+      </w:r>
+      <w:r>
+        <w:t>. This partnership bridged the gap between theoretical knowledge and real-</w:t>
       </w:r>
       <w:r>
         <w:lastRenderedPageBreak/>
-        <w:t xml:space="preserve">“Can this run within the required time window?” while designing the system. Balancing </w:t>
-      </w:r>
-      <w:r>
-        <w:rPr>
-          <w:b/>
-          <w:bCs/>
-        </w:rPr>
-        <w:t>precision and recall</w:t>
-      </w:r>
-      <w:r>
-        <w:t xml:space="preserve"> (catching bad links vs. not harassing users about good ones) was more than a technical tweak; it required policy decisions and a clear understanding of enterprise risk appetite, taught to us by the expert’s perspective. Finally, this experience reinforced that a knowledge-based solution is never truly “finished” – it must evolve as the threat landscape evolves, which means establishing a process for continuous learning and updating.</w:t>
-      </w:r>
-    </w:p>
-    <w:p>
-      <w:pPr>
-        <w:pStyle w:val="Corpodetexto"/>
-        <w:jc w:val="both"/>
-      </w:pPr>
-      <w:r>
-        <w:t xml:space="preserve">One of the most valuable aspects of the project was the </w:t>
-      </w:r>
-      <w:r>
-        <w:rPr>
-          <w:b/>
-          <w:bCs/>
-        </w:rPr>
-        <w:t>close collaboration with the domain expert</w:t>
-      </w:r>
-      <w:r>
-        <w:t>. This partnership bridged the gap between theoretical knowledge and real-world practice. The expert’s feedback on our intermediate outputs (like explaining why a certain rule might be prone to false positives, or suggesting additional rules based on incidents he had seen) significantly improved the system’s quality. It demonstrated the huge value that expert knowledge brings to AI projects, especially in a specialized domain like cybersecurity, and how such collaboration can accelerate development and ensure relevance of the final product.</w:t>
+        <w:t>world practice. The expert’s feedback on our intermediate outputs (like explaining why a certain rule might be prone to false positives, or suggesting additional rules based on incidents he had seen) significantly improved the system’s quality. It demonstrated the huge value that expert knowledge brings to AI projects, especially in a specialized domain like cybersecurity, and how such collaboration can accelerate development and ensure relevance of the final product.</w:t>
       </w:r>
     </w:p>
     <w:p>
@@ -6305,15 +5375,7 @@
         <w:t>Threat Intelligence Integration:</w:t>
       </w:r>
       <w:r>
-        <w:t xml:space="preserve"> Incorporate direct integration with services like </w:t>
-      </w:r>
-      <w:proofErr w:type="spellStart"/>
-      <w:r>
-        <w:t>VirusTotal</w:t>
-      </w:r>
-      <w:proofErr w:type="spellEnd"/>
-      <w:r>
-        <w:t xml:space="preserve"> for URL and domain reputation checks. This would allow the system to fetch real-time threat intelligence (e.g., if a URL is already reported as malicious elsewhere) and use that information as an additional feature or rule trigger.</w:t>
+        <w:t xml:space="preserve"> Incorporate direct integration with services like VirusTotal for URL and domain reputation checks. This would allow the system to fetch real-time threat intelligence (e.g., if a URL is already reported as malicious elsewhere) and use that information as an additional feature or rule trigger.</w:t>
       </w:r>
     </w:p>
     <w:p>
@@ -6333,23 +5395,7 @@
         <w:t>Dynamic Whitelist/Blacklist Updates:</w:t>
       </w:r>
       <w:r>
-        <w:t xml:space="preserve"> Automate the maintenance of trusted domain whitelists and malicious domain blacklists by pulling from reputable feeds. For example, regularly update from </w:t>
-      </w:r>
-      <w:proofErr w:type="spellStart"/>
-      <w:r>
-        <w:t>OpenPhish</w:t>
-      </w:r>
-      <w:proofErr w:type="spellEnd"/>
-      <w:r>
-        <w:t xml:space="preserve"> or </w:t>
-      </w:r>
-      <w:proofErr w:type="spellStart"/>
-      <w:r>
-        <w:t>PhishTank</w:t>
-      </w:r>
-      <w:proofErr w:type="spellEnd"/>
-      <w:r>
-        <w:t xml:space="preserve"> lists so that known phishing domains are immediately flagged and known good domains reduce the chance of false positives.</w:t>
+        <w:t xml:space="preserve"> Automate the maintenance of trusted domain whitelists and malicious domain blacklists by pulling from reputable feeds. For example, regularly update from OpenPhish or PhishTank lists so that known phishing domains are immediately flagged and known good domains reduce the chance of false positives.</w:t>
       </w:r>
     </w:p>
     <w:p>
@@ -6406,7 +5452,6 @@
           <w:b/>
           <w:bCs/>
         </w:rPr>
-        <w:lastRenderedPageBreak/>
         <w:t>Analyst Interface:</w:t>
       </w:r>
       <w:r>
@@ -6442,7 +5487,11 @@
         <w:t>Machine Learning Hybridization:</w:t>
       </w:r>
       <w:r>
-        <w:t xml:space="preserve"> Explore a hybrid approach by incorporating a machine learning component alongside the rule engine. For instance, train a statistical model (such as a classifier on URL features or an ensemble that looks at patterns across many phishing pages) to work in tandem with the rules. This could catch patterns that are hard to capture with static rules and improve detection of novel attacks. The ML component’s output could be another input to the rule engine (e.g., a “ML suspicion score” fact).</w:t>
+        <w:t xml:space="preserve"> Explore a hybrid approach by incorporating a machine learning component alongside the rule engine. For instance, train a </w:t>
+      </w:r>
+      <w:r>
+        <w:lastRenderedPageBreak/>
+        <w:t>statistical model (such as a classifier on URL features or an ensemble that looks at patterns across many phishing pages) to work in tandem with the rules. This could catch patterns that are hard to capture with static rules and improve detection of novel attacks. The ML component’s output could be another input to the rule engine (e.g., a “ML suspicion score” fact).</w:t>
       </w:r>
     </w:p>
     <w:p>
@@ -6502,15 +5551,7 @@
         <w:t>Email Gateway Integration:</w:t>
       </w:r>
       <w:r>
-        <w:t xml:space="preserve"> Work on integrating the detection engine into an email server or proxy. Many phishing attempts arrive via email, so hooking the system into an email filter (for example, via a microservice that checks URLs in incoming emails) could provide automatic quarantine of emails containing high-risk links. This requires ensuring the system can handle </w:t>
-      </w:r>
-      <w:proofErr w:type="gramStart"/>
-      <w:r>
-        <w:t>the email</w:t>
-      </w:r>
-      <w:proofErr w:type="gramEnd"/>
-      <w:r>
-        <w:t xml:space="preserve"> throughput and possibly simplifying results into an actionable decision (allow, flag, or block the email).</w:t>
+        <w:t xml:space="preserve"> Work on integrating the detection engine into an email server or proxy. Many phishing attempts arrive via email, so hooking the system into an email filter (for example, via a microservice that checks URLs in incoming emails) could provide automatic quarantine of emails containing high-risk links. This requires ensuring the system can handle the email throughput and possibly simplifying results into an actionable decision (allow, flag, or block the email).</w:t>
       </w:r>
     </w:p>
     <w:p>
@@ -6542,7 +5583,6 @@
       <w:bookmarkStart w:id="20" w:name="long-term-vision-612-months"/>
       <w:bookmarkEnd w:id="18"/>
       <w:r>
-        <w:lastRenderedPageBreak/>
         <w:t>Long-term Vision (6–12 months)</w:t>
       </w:r>
       <w:bookmarkEnd w:id="19"/>
@@ -6584,7 +5624,11 @@
         <w:t>Zero-day Phishing Resilience:</w:t>
       </w:r>
       <w:r>
-        <w:t xml:space="preserve"> Aim for a more resilient system against unknown attacks by using an ensemble of approaches. In the long term, this could mean combining our rule-based system with anomaly detection techniques that model normal email or browsing behavior for a user or organization. If something deviates strongly from the norm (even if it doesn’t match a known rule), the system could raise an alert for further manual review.</w:t>
+        <w:t xml:space="preserve"> Aim for a more resilient system against unknown attacks by using an ensemble of approaches. In the long term, this could mean combining our rule-based system with anomaly detection techniques that model normal email or browsing behavior for a user or organization. If something deviates </w:t>
+      </w:r>
+      <w:r>
+        <w:lastRenderedPageBreak/>
+        <w:t>strongly from the norm (even if it doesn’t match a known rule), the system could raise an alert for further manual review.</w:t>
       </w:r>
     </w:p>
     <w:p>
@@ -6685,11 +5729,7 @@
         <w:t>Invest in Domain Expert Collaboration:</w:t>
       </w:r>
       <w:r>
-        <w:t xml:space="preserve"> Engaging closely with one or more domain experts from the outset dramatically improves the relevance and accuracy of the system. Their real-world perspective can save you from pursuing impractical solutions and will enrich the rule set with conditions that truly matter. Regular expert </w:t>
-      </w:r>
-      <w:r>
-        <w:lastRenderedPageBreak/>
-        <w:t>reviews and knowledge transfer sessions are invaluable – they multiply the project’s value.</w:t>
+        <w:t xml:space="preserve"> Engaging closely with one or more domain experts from the outset dramatically improves the relevance and accuracy of the system. Their real-world perspective can save you from pursuing impractical solutions and will enrich the rule set with conditions that truly matter. Regular expert reviews and knowledge transfer sessions are invaluable – they multiply the project’s value.</w:t>
       </w:r>
     </w:p>
     <w:p>
@@ -6746,6 +5786,7 @@
           <w:b/>
           <w:bCs/>
         </w:rPr>
+        <w:lastRenderedPageBreak/>
         <w:t>Document Rules and Decisions:</w:t>
       </w:r>
       <w:r>
@@ -6769,23 +5810,7 @@
         <w:t>Balance Sophistication with Maintainability:</w:t>
       </w:r>
       <w:r>
-        <w:t xml:space="preserve"> Aim for the simplest rule that accomplishes the </w:t>
-      </w:r>
-      <w:proofErr w:type="gramStart"/>
-      <w:r>
-        <w:t>goal, and</w:t>
-      </w:r>
-      <w:proofErr w:type="gramEnd"/>
-      <w:r>
-        <w:t xml:space="preserve"> </w:t>
-      </w:r>
-      <w:proofErr w:type="gramStart"/>
-      <w:r>
-        <w:t>avoid</w:t>
-      </w:r>
-      <w:proofErr w:type="gramEnd"/>
-      <w:r>
-        <w:t xml:space="preserve"> over-engineering. While it might be tempting to create very complex rule conditions to cover every nuance, simpler rules are easier to troubleshoot and update. A combination of simpler rules can often achieve similar coverage with greater transparency than one convoluted rule.</w:t>
+        <w:t xml:space="preserve"> Aim for the simplest rule that accomplishes the goal, and avoid over-engineering. While it might be tempting to create very complex rule conditions to cover every nuance, simpler rules are easier to troubleshoot and update. A combination of simpler rules can often achieve similar coverage with greater transparency than one convoluted rule.</w:t>
       </w:r>
     </w:p>
     <w:p>
@@ -6825,15 +5850,7 @@
         <w:t>Prioritize Explainability and User Trust:</w:t>
       </w:r>
       <w:r>
-        <w:t xml:space="preserve"> From day one, design the system to produce explanations for its decisions. This not only helps users trust the system but also aids debugging (if a rule misfires, you’ll clearly see its effect). In fields like cybersecurity, having an explainable AI is often non-negotiable because of compliance and the need for human analysts to make final decisions. It’s easier to build it in from the start than to bolt </w:t>
-      </w:r>
-      <w:proofErr w:type="gramStart"/>
-      <w:r>
-        <w:t>it on</w:t>
-      </w:r>
-      <w:proofErr w:type="gramEnd"/>
-      <w:r>
-        <w:t xml:space="preserve"> later.</w:t>
+        <w:t xml:space="preserve"> From day one, design the system to produce explanations for its decisions. This not only helps users trust the system but also aids debugging (if a rule misfires, you’ll clearly see its effect). In fields like cybersecurity, having an explainable AI is often non-negotiable because of compliance and the need for human analysts to make final decisions. It’s easier to build it in from the start than to bolt it on later.</w:t>
       </w:r>
     </w:p>
     <w:p>
@@ -6865,7 +5882,6 @@
       <w:bookmarkEnd w:id="14"/>
       <w:bookmarkEnd w:id="22"/>
       <w:r>
-        <w:lastRenderedPageBreak/>
         <w:t>Conclusion</w:t>
       </w:r>
       <w:bookmarkEnd w:id="23"/>
@@ -6954,6 +5970,7 @@
         <w:jc w:val="both"/>
       </w:pPr>
       <w:r>
+        <w:lastRenderedPageBreak/>
         <w:t xml:space="preserve">Development of a rule base that is </w:t>
       </w:r>
       <w:r>
@@ -7022,15 +6039,7 @@
         <w:t>critical success factors</w:t>
       </w:r>
       <w:r>
-        <w:t xml:space="preserve"> contributed to these outcomes. Foremost was the deep involvement of the domain expert throughout the project, from requirements gathering to final validation – this ensured the project stayed grounded </w:t>
-      </w:r>
-      <w:proofErr w:type="gramStart"/>
-      <w:r>
-        <w:t>in reality and</w:t>
-      </w:r>
-      <w:proofErr w:type="gramEnd"/>
-      <w:r>
-        <w:t xml:space="preserve"> addressed the right problems. The use of an </w:t>
+        <w:t xml:space="preserve"> contributed to these outcomes. Foremost was the deep involvement of the domain expert throughout the project, from requirements gathering to final validation – this ensured the project stayed grounded in reality and addressed the right problems. The use of an </w:t>
       </w:r>
       <w:r>
         <w:rPr>
@@ -7060,15 +6069,7 @@
         <w:t>explainability and auditability</w:t>
       </w:r>
       <w:r>
-        <w:t xml:space="preserve"> from the inception of the project meant that the </w:t>
-      </w:r>
-      <w:proofErr w:type="gramStart"/>
-      <w:r>
-        <w:t>end product</w:t>
-      </w:r>
-      <w:proofErr w:type="gramEnd"/>
-      <w:r>
-        <w:t xml:space="preserve"> was aligned with the needs of cybersecurity analysts and regulators. Finally, recognizing and designing for </w:t>
+        <w:t xml:space="preserve"> from the inception of the project meant that the end product was aligned with the needs of cybersecurity analysts and regulators. Finally, recognizing and designing for </w:t>
       </w:r>
       <w:r>
         <w:rPr>
@@ -7097,40 +6098,40 @@
         <w:t>knowledge and skills acquired</w:t>
       </w:r>
       <w:r>
-        <w:t xml:space="preserve"> through this project span multiple areas: we honed our knowledge engineering abilities (eliciting and encoding </w:t>
+        <w:t xml:space="preserve"> through this project span multiple areas: we honed our knowledge engineering abilities (eliciting and encoding expert knowledge), gained practical experience with a production rule engine (Drools) and its nuances, deepened our understanding of phishing and security practices, and learned how to architect and integrate an AI-driven solution within a larger software context. This holistic experience – bridging theory, domain expertise, and implementation – has prepared the team to tackle future challenges in AI and cybersecurity with a strong foundation. It has reinforced the idea that effective AI solutions in critical domains often require a </w:t>
+      </w:r>
+      <w:r>
+        <w:rPr>
+          <w:b/>
+          <w:bCs/>
+        </w:rPr>
+        <w:t>synergy of human expertise and technological tools</w:t>
+      </w:r>
+      <w:r>
+        <w:t>, rather than relying on one in isolation.</w:t>
+      </w:r>
+    </w:p>
+    <w:p>
+      <w:pPr>
+        <w:pStyle w:val="Corpodetexto"/>
+        <w:jc w:val="both"/>
+      </w:pPr>
+      <w:r>
+        <w:t xml:space="preserve">In conclusion, the Drools-based approach to phishing detection demonstrated in this project underscores that not all AI innovation relies on machine learning or big data. </w:t>
+      </w:r>
+      <w:r>
+        <w:rPr>
+          <w:b/>
+          <w:bCs/>
+        </w:rPr>
+        <w:t>Symbolic reasoning and expert systems remain invaluable</w:t>
+      </w:r>
+      <w:r>
+        <w:t xml:space="preserve">, especially in domains where interpretability, precision, and agility in incorporating new knowledge are paramount. By combining the strengths of human expertise with the consistency and speed of rule-based automation, the project delivered a system that can adapt to new phishing threats in an explainable manner. This work not only yields a functional security tool but also exemplifies </w:t>
       </w:r>
       <w:r>
         <w:lastRenderedPageBreak/>
-        <w:t xml:space="preserve">expert knowledge), gained practical experience with a production rule engine (Drools) and its nuances, deepened our understanding of phishing and security practices, and learned how to architect and integrate an AI-driven solution within a larger software context. This holistic experience – bridging theory, domain expertise, and implementation – has prepared the team to tackle future challenges in AI and cybersecurity with a strong foundation. It has reinforced the idea that effective AI solutions in critical domains often require a </w:t>
-      </w:r>
-      <w:r>
-        <w:rPr>
-          <w:b/>
-          <w:bCs/>
-        </w:rPr>
-        <w:t>synergy of human expertise and technological tools</w:t>
-      </w:r>
-      <w:r>
-        <w:t>, rather than relying on one in isolation.</w:t>
-      </w:r>
-    </w:p>
-    <w:p>
-      <w:pPr>
-        <w:pStyle w:val="Corpodetexto"/>
-        <w:jc w:val="both"/>
-      </w:pPr>
-      <w:r>
-        <w:t xml:space="preserve">In conclusion, the Drools-based approach to phishing detection demonstrated in this project underscores that not all AI innovation relies on machine learning or big data. </w:t>
-      </w:r>
-      <w:r>
-        <w:rPr>
-          <w:b/>
-          <w:bCs/>
-        </w:rPr>
-        <w:t>Symbolic reasoning and expert systems remain invaluable</w:t>
-      </w:r>
-      <w:r>
-        <w:t xml:space="preserve">, especially in domains where interpretability, precision, and agility in incorporating new knowledge are paramount. By combining the strengths of human expertise with the consistency and speed of rule-based automation, the project delivered a system that can adapt to new phishing threats in an explainable manner. This work not only yields a functional security tool but also exemplifies a methodology for knowledge acquisition and application that can be replicated in other problem domains where expert knowledge is abundant but needs to be systematically harnessed. The competencies and insights gained here have immediate applicability in the realm of enterprise security and beyond, as organizations increasingly seek AI solutions that are </w:t>
+        <w:t xml:space="preserve">a methodology for knowledge acquisition and application that can be replicated in other problem domains where expert knowledge is abundant but needs to be systematically harnessed. The competencies and insights gained here have immediate applicability in the realm of enterprise security and beyond, as organizations increasingly seek AI solutions that are </w:t>
       </w:r>
       <w:r>
         <w:rPr>
@@ -7200,29 +6201,8 @@
         </w:numPr>
         <w:jc w:val="both"/>
       </w:pPr>
-      <w:proofErr w:type="spellStart"/>
-      <w:r>
-        <w:t>Hranický</w:t>
-      </w:r>
-      <w:proofErr w:type="spellEnd"/>
-      <w:r>
-        <w:t xml:space="preserve">, R., Horák, A., </w:t>
-      </w:r>
-      <w:proofErr w:type="spellStart"/>
-      <w:r>
-        <w:t>Polišenský</w:t>
-      </w:r>
-      <w:proofErr w:type="spellEnd"/>
-      <w:r>
-        <w:t xml:space="preserve">, J., </w:t>
-      </w:r>
-      <w:proofErr w:type="spellStart"/>
-      <w:r>
-        <w:t>Ondryáš</w:t>
-      </w:r>
-      <w:proofErr w:type="spellEnd"/>
-      <w:r>
-        <w:t xml:space="preserve">, O., Jeřábek, K., &amp; Ryšavý, O. (2024). </w:t>
+      <w:r>
+        <w:t xml:space="preserve">Hranický, R., Horák, A., Polišenský, J., Ondryáš, O., Jeřábek, K., &amp; Ryšavý, O. (2024). </w:t>
       </w:r>
       <w:r>
         <w:rPr>
@@ -7274,15 +6254,7 @@
         <w:jc w:val="both"/>
       </w:pPr>
       <w:r>
-        <w:t xml:space="preserve">Bayer, J., </w:t>
-      </w:r>
-      <w:proofErr w:type="spellStart"/>
-      <w:r>
-        <w:t>Maroofi</w:t>
-      </w:r>
-      <w:proofErr w:type="spellEnd"/>
-      <w:r>
-        <w:t xml:space="preserve">, S., Hureau, O., Duda, A., &amp; Korczynski, M. (2023). </w:t>
+        <w:t xml:space="preserve">Bayer, J., Maroofi, S., Hureau, O., Duda, A., &amp; Korczynski, M. (2023). </w:t>
       </w:r>
       <w:r>
         <w:rPr>
@@ -7292,15 +6264,7 @@
         <w:t>Building a Resilient Domain Whitelist to Enhance Phishing Blacklist Accuracy.</w:t>
       </w:r>
       <w:r>
-        <w:t xml:space="preserve"> In APWG </w:t>
-      </w:r>
-      <w:proofErr w:type="spellStart"/>
-      <w:r>
-        <w:t>eCrime</w:t>
-      </w:r>
-      <w:proofErr w:type="spellEnd"/>
-      <w:r>
-        <w:t xml:space="preserve"> Symposium 2023 (pp. 1–14).</w:t>
+        <w:t xml:space="preserve"> In APWG eCrime Symposium 2023 (pp. 1–14).</w:t>
       </w:r>
     </w:p>
     <w:p>
@@ -7312,21 +6276,8 @@
         </w:numPr>
         <w:jc w:val="both"/>
       </w:pPr>
-      <w:proofErr w:type="spellStart"/>
-      <w:r>
-        <w:t>Alsabah</w:t>
-      </w:r>
-      <w:proofErr w:type="spellEnd"/>
-      <w:r>
-        <w:t xml:space="preserve">, M., Nabeel, M., </w:t>
-      </w:r>
-      <w:proofErr w:type="spellStart"/>
-      <w:r>
-        <w:t>Boshmaf</w:t>
-      </w:r>
-      <w:proofErr w:type="spellEnd"/>
-      <w:r>
-        <w:t xml:space="preserve">, Y., &amp; Choo, K.-K. R. (2022). </w:t>
+      <w:r>
+        <w:t xml:space="preserve">Alsabah, M., Nabeel, M., Boshmaf, Y., &amp; Choo, K.-K. R. (2022). </w:t>
       </w:r>
       <w:r>
         <w:rPr>
@@ -7394,7 +6345,6 @@
           <w:b/>
           <w:bCs/>
         </w:rPr>
-        <w:lastRenderedPageBreak/>
         <w:t>Apache KIE Project:</w:t>
       </w:r>
       <w:r>
@@ -7446,21 +6396,12 @@
         </w:numPr>
         <w:jc w:val="both"/>
       </w:pPr>
-      <w:proofErr w:type="spellStart"/>
-      <w:r>
-        <w:rPr>
-          <w:b/>
-          <w:bCs/>
-        </w:rPr>
-        <w:t>OpenPhish</w:t>
-      </w:r>
-      <w:proofErr w:type="spellEnd"/>
-      <w:r>
-        <w:rPr>
-          <w:b/>
-          <w:bCs/>
-        </w:rPr>
-        <w:t xml:space="preserve"> API Documentation:</w:t>
+      <w:r>
+        <w:rPr>
+          <w:b/>
+          <w:bCs/>
+        </w:rPr>
+        <w:t>OpenPhish API Documentation:</w:t>
       </w:r>
       <w:r>
         <w:t xml:space="preserve"> </w:t>
@@ -7483,21 +6424,12 @@
         </w:numPr>
         <w:jc w:val="both"/>
       </w:pPr>
-      <w:proofErr w:type="spellStart"/>
-      <w:r>
-        <w:rPr>
-          <w:b/>
-          <w:bCs/>
-        </w:rPr>
-        <w:t>PhishTank</w:t>
-      </w:r>
-      <w:proofErr w:type="spellEnd"/>
-      <w:r>
-        <w:rPr>
-          <w:b/>
-          <w:bCs/>
-        </w:rPr>
-        <w:t xml:space="preserve"> API Documentation:</w:t>
+      <w:r>
+        <w:rPr>
+          <w:b/>
+          <w:bCs/>
+        </w:rPr>
+        <w:t>PhishTank API Documentation:</w:t>
       </w:r>
       <w:r>
         <w:t xml:space="preserve"> </w:t>
@@ -7614,6 +6546,7 @@
           <w:b/>
           <w:bCs/>
         </w:rPr>
+        <w:lastRenderedPageBreak/>
         <w:t>Cisco Security Outcomes Study 2024</w:t>
       </w:r>
       <w:r>
@@ -7716,53 +6649,10 @@
   <w:p>
     <w:pPr>
       <w:pStyle w:val="Cabealho"/>
+      <w:rPr>
+        <w:lang w:val="pt-BR"/>
+      </w:rPr>
     </w:pPr>
-    <w:proofErr w:type="gramStart"/>
-    <w:r>
-      <w:t>Master's</w:t>
-    </w:r>
-    <w:proofErr w:type="gramEnd"/>
-    <w:r>
-      <w:t xml:space="preserve"> in Artificial Intelligence Engineering (MEIA) – ISEP | Team 10 – Cybersecurity  </w:t>
-    </w:r>
-  </w:p>
-  <w:p>
-    <w:pPr>
-      <w:pStyle w:val="Cabealho"/>
-      <w:rPr>
-        <w:lang w:val="pt-BR"/>
-      </w:rPr>
-    </w:pPr>
-    <w:r>
-      <w:rPr>
-        <w:lang w:val="pt-BR"/>
-      </w:rPr>
-      <w:t xml:space="preserve">Team Members: Bruno Camarneiro, Arsénio Ferraz, Gustavo </w:t>
-    </w:r>
-    <w:r>
-      <w:rPr>
-        <w:lang w:val="pt-BR"/>
-      </w:rPr>
-      <w:t>Lima</w:t>
-    </w:r>
-    <w:r>
-      <w:rPr>
-        <w:lang w:val="pt-BR"/>
-      </w:rPr>
-      <w:t xml:space="preserve">, </w:t>
-    </w:r>
-    <w:r>
-      <w:rPr>
-        <w:lang w:val="pt-BR"/>
-      </w:rPr>
-      <w:t>César Vieira</w:t>
-    </w:r>
-    <w:r>
-      <w:rPr>
-        <w:lang w:val="pt-BR"/>
-      </w:rPr>
-      <w:t>, Rui Soares</w:t>
-    </w:r>
   </w:p>
 </w:ftr>
 </file>
@@ -7798,23 +6688,6 @@
     <w:pPr>
       <w:pStyle w:val="Cabealho"/>
     </w:pPr>
-    <w:r>
-      <w:t xml:space="preserve"># </w:t>
-    </w:r>
-    <w:r>
-      <w:t>Final</w:t>
-    </w:r>
-    <w:r>
-      <w:t xml:space="preserve"> Knowledge Acquisition Report</w:t>
-    </w:r>
-  </w:p>
-  <w:p>
-    <w:pPr>
-      <w:pStyle w:val="Cabealho"/>
-    </w:pPr>
-    <w:r>
-      <w:t xml:space="preserve">Phishing Detection in Cybersecurity  </w:t>
-    </w:r>
   </w:p>
 </w:hdr>
 </file>

</xml_diff>

<commit_message>
ENGCIA Final Report Update
</commit_message>
<xml_diff>
--- a/ENGCIA/Final Report/REL-TEAM-10.docx
+++ b/ENGCIA/Final Report/REL-TEAM-10.docx
@@ -2090,10 +2090,43 @@
           <w:i/>
           <w:iCs/>
         </w:rPr>
-        <w:t>IEEE, ACM, arXiv</w:t>
-      </w:r>
-      <w:r>
-        <w:t xml:space="preserve"> databases), annual threat landscape reports (ENISA 2024–2025, World Economic Forum 2025), and documentation of threat intelligence services (OpenPhish, PhishTank, VirusTotal) and relevant frameworks (Drools/KIE, Spring Boot). These sources provided a foundation of state-of-the-art techniques and typical phishing indicators.</w:t>
+        <w:t xml:space="preserve">IEEE, ACM, </w:t>
+      </w:r>
+      <w:proofErr w:type="spellStart"/>
+      <w:r>
+        <w:rPr>
+          <w:i/>
+          <w:iCs/>
+        </w:rPr>
+        <w:t>arXiv</w:t>
+      </w:r>
+      <w:proofErr w:type="spellEnd"/>
+      <w:r>
+        <w:t xml:space="preserve"> databases), annual threat landscape reports (ENISA 2024–2025, World Economic Forum 2025), and documentation of threat intelligence services (</w:t>
+      </w:r>
+      <w:proofErr w:type="spellStart"/>
+      <w:r>
+        <w:t>OpenPhish</w:t>
+      </w:r>
+      <w:proofErr w:type="spellEnd"/>
+      <w:r>
+        <w:t xml:space="preserve">, </w:t>
+      </w:r>
+      <w:proofErr w:type="spellStart"/>
+      <w:r>
+        <w:t>PhishTank</w:t>
+      </w:r>
+      <w:proofErr w:type="spellEnd"/>
+      <w:r>
+        <w:t xml:space="preserve">, </w:t>
+      </w:r>
+      <w:proofErr w:type="spellStart"/>
+      <w:r>
+        <w:t>VirusTotal</w:t>
+      </w:r>
+      <w:proofErr w:type="spellEnd"/>
+      <w:r>
+        <w:t>) and relevant frameworks (Drools/KIE, Spring Boot). These sources provided a foundation of state-of-the-art techniques and typical phishing indicators.</w:t>
       </w:r>
     </w:p>
     <w:p>
@@ -2109,7 +2142,15 @@
         <w:t>Expert Involvement:</w:t>
       </w:r>
       <w:r>
-        <w:t xml:space="preserve"> Complementing the literature review, a domain expert was engaged to provide real-world insights and validate the system’s design. The expert, Mr. David Marques (Head of Cybersecurity at Grupo Nabeiro / Delta Cafés), has over 15 years of professional experience in cybersecurity, including incident response and phishing defense strategies. His expertise spans enterprise phishing mitigation, risk management, and security awareness training. During the project, the expert contributed by sharing real attack examples and advanced phishing tactics, advising on realistic detection thresholds, and highlighting operational challenges (such as acceptable false positive rates and integration friction with existing security tools). He emphasized the importance of explainability in rule outputs for audit and compliance and recommended regular rule updates to keep pace with evolving threats. This close collaboration ensured that the rule base encapsulates not only theoretical patterns but also practical, experience-driven knowledge.</w:t>
+        <w:t xml:space="preserve"> Complementing the literature review, a domain expert was engaged to provide real-world insights and validate the system’s design. The expert, Mr. David Marques (Head of Cybersecurity at Grupo </w:t>
+      </w:r>
+      <w:proofErr w:type="spellStart"/>
+      <w:r>
+        <w:t>Nabeiro</w:t>
+      </w:r>
+      <w:proofErr w:type="spellEnd"/>
+      <w:r>
+        <w:t xml:space="preserve"> / Delta Cafés), has over 15 years of professional experience in cybersecurity, including incident response and phishing defense strategies. His expertise spans enterprise phishing mitigation, risk management, and security awareness training. During the project, the expert contributed by sharing real attack examples and advanced phishing tactics, advising on realistic detection thresholds, and highlighting operational challenges (such as acceptable false positive rates and integration friction with existing security tools). He emphasized the importance of explainability in rule outputs for audit and compliance and recommended regular rule updates to keep pace with evolving threats. This close collaboration ensured that the rule base encapsulates not only theoretical patterns but also practical, experience-driven knowledge.</w:t>
       </w:r>
     </w:p>
     <w:p>
@@ -2244,6 +2285,7 @@
       <w:r>
         <w:t xml:space="preserve"> The rule base was organized modularly into separate files – </w:t>
       </w:r>
+      <w:proofErr w:type="spellStart"/>
       <w:r>
         <w:rPr>
           <w:rStyle w:val="VerbatimChar"/>
@@ -2252,9 +2294,11 @@
         </w:rPr>
         <w:t>url-rules.drl</w:t>
       </w:r>
+      <w:proofErr w:type="spellEnd"/>
       <w:r>
         <w:t xml:space="preserve">, </w:t>
       </w:r>
+      <w:proofErr w:type="spellStart"/>
       <w:r>
         <w:rPr>
           <w:rStyle w:val="VerbatimChar"/>
@@ -2263,9 +2307,11 @@
         </w:rPr>
         <w:t>dns-rules.drl</w:t>
       </w:r>
+      <w:proofErr w:type="spellEnd"/>
       <w:r>
         <w:t xml:space="preserve">, </w:t>
       </w:r>
+      <w:proofErr w:type="spellStart"/>
       <w:r>
         <w:rPr>
           <w:rStyle w:val="VerbatimChar"/>
@@ -2274,6 +2320,7 @@
         </w:rPr>
         <w:t>dom-rules.drl</w:t>
       </w:r>
+      <w:proofErr w:type="spellEnd"/>
       <w:r>
         <w:t xml:space="preserve">, and </w:t>
       </w:r>
@@ -2283,8 +2330,18 @@
           <w:b/>
           <w:bCs/>
         </w:rPr>
-        <w:t>redirect-chain-rules.drl</w:t>
-      </w:r>
+        <w:t>redirect-chain-</w:t>
+      </w:r>
+      <w:proofErr w:type="spellStart"/>
+      <w:r>
+        <w:rPr>
+          <w:rStyle w:val="VerbatimChar"/>
+          <w:b/>
+          <w:bCs/>
+        </w:rPr>
+        <w:t>rules.drl</w:t>
+      </w:r>
+      <w:proofErr w:type="spellEnd"/>
       <w:r>
         <w:t xml:space="preserve"> – for clarity and ease of maintenance. A YML configuration was used to store rule weights and risk score thresholds, allowing tuning without code changes. The Drools engine was configured to instantiate a new rule session per analysis request to ensure thread safety and scalability. Comprehensive logging was added to trace rule activations for debugging and to aid explainability.</w:t>
       </w:r>
@@ -2361,32 +2418,99 @@
     </w:p>
     <w:p>
       <w:pPr>
-        <w:jc w:val="both"/>
-      </w:pPr>
-      <w:r>
-        <w:t>The system architecture follows a two-phase approach validated by expert experience:</w:t>
-      </w:r>
-    </w:p>
-    <w:p>
-      <w:pPr>
         <w:rPr>
           <w:noProof/>
         </w:rPr>
       </w:pPr>
+      <w:r>
+        <w:rPr>
+          <w:noProof/>
+        </w:rPr>
+        <w:t>The next figures 1, 2, 3, 4</w:t>
+      </w:r>
+      <w:r>
+        <w:rPr>
+          <w:noProof/>
+        </w:rPr>
+        <w:t>,</w:t>
+      </w:r>
+      <w:r>
+        <w:rPr>
+          <w:noProof/>
+        </w:rPr>
+        <w:t xml:space="preserve"> 5</w:t>
+      </w:r>
+      <w:r>
+        <w:rPr>
+          <w:noProof/>
+        </w:rPr>
+        <w:t>, 6 and 7</w:t>
+      </w:r>
+      <w:r>
+        <w:rPr>
+          <w:noProof/>
+        </w:rPr>
+        <w:t xml:space="preserve"> represent the </w:t>
+      </w:r>
+      <w:r>
+        <w:rPr>
+          <w:noProof/>
+        </w:rPr>
+        <w:t>rules diagram,</w:t>
+      </w:r>
+      <w:r>
+        <w:rPr>
+          <w:noProof/>
+        </w:rPr>
+        <w:t xml:space="preserve"> divided into </w:t>
+      </w:r>
+      <w:r>
+        <w:rPr>
+          <w:noProof/>
+        </w:rPr>
+        <w:t>four</w:t>
+      </w:r>
+      <w:r>
+        <w:rPr>
+          <w:noProof/>
+        </w:rPr>
+        <w:t xml:space="preserve"> parts: URL Analysis, DNS Analysis</w:t>
+      </w:r>
+      <w:r>
+        <w:rPr>
+          <w:noProof/>
+        </w:rPr>
+        <w:t xml:space="preserve">, </w:t>
+      </w:r>
+      <w:r>
+        <w:rPr>
+          <w:noProof/>
+        </w:rPr>
+        <w:t>Redirect Analysis</w:t>
+      </w:r>
+      <w:r>
+        <w:rPr>
+          <w:noProof/>
+        </w:rPr>
+        <w:t xml:space="preserve"> and DOM Analysis</w:t>
+      </w:r>
+      <w:r>
+        <w:rPr>
+          <w:noProof/>
+        </w:rPr>
+        <w:t>.</w:t>
+      </w:r>
     </w:p>
     <w:p>
       <w:pPr>
         <w:keepNext/>
       </w:pPr>
       <w:r>
-        <w:rPr>
-          <w:noProof/>
-        </w:rPr>
         <w:drawing>
-          <wp:inline distT="0" distB="0" distL="0" distR="0" wp14:anchorId="5681AAFA" wp14:editId="2F50B24C">
-            <wp:extent cx="1861580" cy="6810375"/>
-            <wp:effectExtent l="0" t="0" r="5715" b="0"/>
-            <wp:docPr id="2133355305" name="Picture 3" descr="A black and white screen with black text&#10;&#10;AI-generated content may be incorrect."/>
+          <wp:inline distT="0" distB="0" distL="0" distR="0" wp14:anchorId="6A388AE7" wp14:editId="115E084A">
+            <wp:extent cx="6749365" cy="4946650"/>
+            <wp:effectExtent l="0" t="0" r="0" b="6350"/>
+            <wp:docPr id="1627802864" name="Imagem 1" descr="Uma imagem com texto, diagrama, captura de ecrã, Paralelo&#10;&#10;Os conteúdos gerados por IA podem estar incorretos."/>
             <wp:cNvGraphicFramePr>
               <a:graphicFrameLocks xmlns:a="http://schemas.openxmlformats.org/drawingml/2006/main" noChangeAspect="1"/>
             </wp:cNvGraphicFramePr>
@@ -2394,38 +2518,23 @@
               <a:graphicData uri="http://schemas.openxmlformats.org/drawingml/2006/picture">
                 <pic:pic xmlns:pic="http://schemas.openxmlformats.org/drawingml/2006/picture">
                   <pic:nvPicPr>
-                    <pic:cNvPr id="2133355305" name="Picture 3" descr="A black and white screen with black text&#10;&#10;AI-generated content may be incorrect."/>
+                    <pic:cNvPr id="1627802864" name="Imagem 1" descr="Uma imagem com texto, diagrama, captura de ecrã, Paralelo&#10;&#10;Os conteúdos gerados por IA podem estar incorretos."/>
                     <pic:cNvPicPr/>
                   </pic:nvPicPr>
-                  <pic:blipFill rotWithShape="1">
-                    <a:blip r:embed="rId10" cstate="print">
-                      <a:extLst>
-                        <a:ext uri="{28A0092B-C50C-407E-A947-70E740481C1C}">
-                          <a14:useLocalDpi xmlns:a14="http://schemas.microsoft.com/office/drawing/2010/main" val="0"/>
-                        </a:ext>
-                      </a:extLst>
-                    </a:blip>
-                    <a:srcRect b="31829"/>
+                  <pic:blipFill>
+                    <a:blip r:embed="rId10"/>
                     <a:stretch>
                       <a:fillRect/>
                     </a:stretch>
                   </pic:blipFill>
-                  <pic:spPr bwMode="auto">
+                  <pic:spPr>
                     <a:xfrm>
                       <a:off x="0" y="0"/>
-                      <a:ext cx="1879116" cy="6874527"/>
+                      <a:ext cx="6761004" cy="4955180"/>
                     </a:xfrm>
                     <a:prstGeom prst="rect">
                       <a:avLst/>
                     </a:prstGeom>
-                    <a:ln>
-                      <a:noFill/>
-                    </a:ln>
-                    <a:extLst>
-                      <a:ext uri="{53640926-AAD7-44D8-BBD7-CCE9431645EC}">
-                        <a14:shadowObscured xmlns:a14="http://schemas.microsoft.com/office/drawing/2010/main"/>
-                      </a:ext>
-                    </a:extLst>
                   </pic:spPr>
                 </pic:pic>
               </a:graphicData>
@@ -2437,11 +2546,12 @@
     <w:p>
       <w:pPr>
         <w:pStyle w:val="Legenda"/>
-      </w:pPr>
-      <w:r>
-        <w:t xml:space="preserve">Figure </w:t>
-      </w:r>
-      <w:fldSimple w:instr=" SEQ Figure \* ARABIC ">
+        <w:jc w:val="center"/>
+      </w:pPr>
+      <w:r>
+        <w:t xml:space="preserve">Figure  </w:t>
+      </w:r>
+      <w:fldSimple w:instr=" SEQ Figure_ \* ARABIC ">
         <w:r>
           <w:rPr>
             <w:noProof/>
@@ -2450,7 +2560,7 @@
         </w:r>
       </w:fldSimple>
       <w:r>
-        <w:t xml:space="preserve"> - Acquired knowledge representation phase 1</w:t>
+        <w:t xml:space="preserve"> - URL Analysis</w:t>
       </w:r>
     </w:p>
     <w:p>
@@ -2458,15 +2568,12 @@
         <w:keepNext/>
       </w:pPr>
       <w:r>
-        <w:rPr>
-          <w:noProof/>
-        </w:rPr>
         <w:lastRenderedPageBreak/>
         <w:drawing>
-          <wp:inline distT="0" distB="0" distL="0" distR="0" wp14:anchorId="41DAB634" wp14:editId="2A69939D">
-            <wp:extent cx="4972050" cy="7823555"/>
-            <wp:effectExtent l="0" t="0" r="0" b="6350"/>
-            <wp:docPr id="1912934675" name="Picture 4" descr="A black and white screen with black text&#10;&#10;AI-generated content may be incorrect."/>
+          <wp:inline distT="0" distB="0" distL="0" distR="0" wp14:anchorId="497F09AD" wp14:editId="31BB159D">
+            <wp:extent cx="6279741" cy="5183470"/>
+            <wp:effectExtent l="0" t="0" r="6985" b="0"/>
+            <wp:docPr id="709547666" name="Imagem 1" descr="Uma imagem com texto, diagrama, esboço, captura de ecrã&#10;&#10;Os conteúdos gerados por IA podem estar incorretos."/>
             <wp:cNvGraphicFramePr>
               <a:graphicFrameLocks xmlns:a="http://schemas.openxmlformats.org/drawingml/2006/main" noChangeAspect="1"/>
             </wp:cNvGraphicFramePr>
@@ -2474,38 +2581,23 @@
               <a:graphicData uri="http://schemas.openxmlformats.org/drawingml/2006/picture">
                 <pic:pic xmlns:pic="http://schemas.openxmlformats.org/drawingml/2006/picture">
                   <pic:nvPicPr>
-                    <pic:cNvPr id="1912934675" name="Picture 4" descr="A black and white screen with black text&#10;&#10;AI-generated content may be incorrect."/>
+                    <pic:cNvPr id="709547666" name="Imagem 1" descr="Uma imagem com texto, diagrama, esboço, captura de ecrã&#10;&#10;Os conteúdos gerados por IA podem estar incorretos."/>
                     <pic:cNvPicPr/>
                   </pic:nvPicPr>
-                  <pic:blipFill rotWithShape="1">
-                    <a:blip r:embed="rId11" cstate="print">
-                      <a:extLst>
-                        <a:ext uri="{28A0092B-C50C-407E-A947-70E740481C1C}">
-                          <a14:useLocalDpi xmlns:a14="http://schemas.microsoft.com/office/drawing/2010/main" val="0"/>
-                        </a:ext>
-                      </a:extLst>
-                    </a:blip>
-                    <a:srcRect t="68287"/>
+                  <pic:blipFill>
+                    <a:blip r:embed="rId11"/>
                     <a:stretch>
                       <a:fillRect/>
                     </a:stretch>
                   </pic:blipFill>
-                  <pic:spPr bwMode="auto">
+                  <pic:spPr>
                     <a:xfrm>
                       <a:off x="0" y="0"/>
-                      <a:ext cx="4977382" cy="7831944"/>
+                      <a:ext cx="6282736" cy="5185942"/>
                     </a:xfrm>
                     <a:prstGeom prst="rect">
                       <a:avLst/>
                     </a:prstGeom>
-                    <a:ln>
-                      <a:noFill/>
-                    </a:ln>
-                    <a:extLst>
-                      <a:ext uri="{53640926-AAD7-44D8-BBD7-CCE9431645EC}">
-                        <a14:shadowObscured xmlns:a14="http://schemas.microsoft.com/office/drawing/2010/main"/>
-                      </a:ext>
-                    </a:extLst>
                   </pic:spPr>
                 </pic:pic>
               </a:graphicData>
@@ -2517,11 +2609,12 @@
     <w:p>
       <w:pPr>
         <w:pStyle w:val="Legenda"/>
-      </w:pPr>
-      <w:r>
-        <w:t xml:space="preserve">Figure </w:t>
-      </w:r>
-      <w:fldSimple w:instr=" SEQ Figure \* ARABIC ">
+        <w:jc w:val="center"/>
+      </w:pPr>
+      <w:r>
+        <w:t xml:space="preserve">Figure  </w:t>
+      </w:r>
+      <w:fldSimple w:instr=" SEQ Figure_ \* ARABIC ">
         <w:r>
           <w:rPr>
             <w:noProof/>
@@ -2530,7 +2623,418 @@
         </w:r>
       </w:fldSimple>
       <w:r>
-        <w:t xml:space="preserve"> - Acquired knowledge representation phase 2</w:t>
+        <w:t xml:space="preserve"> - DNS</w:t>
+      </w:r>
+      <w:r>
+        <w:t xml:space="preserve"> Analysis</w:t>
+      </w:r>
+    </w:p>
+    <w:p>
+      <w:pPr>
+        <w:keepNext/>
+      </w:pPr>
+      <w:r>
+        <w:lastRenderedPageBreak/>
+        <w:drawing>
+          <wp:inline distT="0" distB="0" distL="0" distR="0" wp14:anchorId="4936A00C" wp14:editId="50328AB4">
+            <wp:extent cx="6178630" cy="4857750"/>
+            <wp:effectExtent l="0" t="0" r="0" b="0"/>
+            <wp:docPr id="1608265367" name="Imagem 1" descr="Uma imagem com texto, diagrama, captura de ecrã, design&#10;&#10;Os conteúdos gerados por IA podem estar incorretos."/>
+            <wp:cNvGraphicFramePr>
+              <a:graphicFrameLocks xmlns:a="http://schemas.openxmlformats.org/drawingml/2006/main" noChangeAspect="1"/>
+            </wp:cNvGraphicFramePr>
+            <a:graphic xmlns:a="http://schemas.openxmlformats.org/drawingml/2006/main">
+              <a:graphicData uri="http://schemas.openxmlformats.org/drawingml/2006/picture">
+                <pic:pic xmlns:pic="http://schemas.openxmlformats.org/drawingml/2006/picture">
+                  <pic:nvPicPr>
+                    <pic:cNvPr id="1608265367" name="Imagem 1" descr="Uma imagem com texto, diagrama, captura de ecrã, design&#10;&#10;Os conteúdos gerados por IA podem estar incorretos."/>
+                    <pic:cNvPicPr/>
+                  </pic:nvPicPr>
+                  <pic:blipFill>
+                    <a:blip r:embed="rId12"/>
+                    <a:stretch>
+                      <a:fillRect/>
+                    </a:stretch>
+                  </pic:blipFill>
+                  <pic:spPr>
+                    <a:xfrm>
+                      <a:off x="0" y="0"/>
+                      <a:ext cx="6179031" cy="4858065"/>
+                    </a:xfrm>
+                    <a:prstGeom prst="rect">
+                      <a:avLst/>
+                    </a:prstGeom>
+                  </pic:spPr>
+                </pic:pic>
+              </a:graphicData>
+            </a:graphic>
+          </wp:inline>
+        </w:drawing>
+      </w:r>
+    </w:p>
+    <w:p>
+      <w:pPr>
+        <w:pStyle w:val="Legenda"/>
+        <w:jc w:val="center"/>
+      </w:pPr>
+      <w:r>
+        <w:t xml:space="preserve">Figure  </w:t>
+      </w:r>
+      <w:fldSimple w:instr=" SEQ Figure_ \* ARABIC ">
+        <w:r>
+          <w:rPr>
+            <w:noProof/>
+          </w:rPr>
+          <w:t>3</w:t>
+        </w:r>
+      </w:fldSimple>
+      <w:r>
+        <w:t xml:space="preserve"> - Redirect Analysis - Part 1</w:t>
+      </w:r>
+    </w:p>
+    <w:p>
+      <w:pPr>
+        <w:keepNext/>
+      </w:pPr>
+      <w:r>
+        <w:lastRenderedPageBreak/>
+        <w:drawing>
+          <wp:inline distT="0" distB="0" distL="0" distR="0" wp14:anchorId="17B4C010" wp14:editId="1C2F48EA">
+            <wp:extent cx="6330950" cy="4911897"/>
+            <wp:effectExtent l="0" t="0" r="0" b="3175"/>
+            <wp:docPr id="1648161785" name="Imagem 1" descr="Uma imagem com diagrama, esboço, desenho, Desenho técnico&#10;&#10;Os conteúdos gerados por IA podem estar incorretos."/>
+            <wp:cNvGraphicFramePr>
+              <a:graphicFrameLocks xmlns:a="http://schemas.openxmlformats.org/drawingml/2006/main" noChangeAspect="1"/>
+            </wp:cNvGraphicFramePr>
+            <a:graphic xmlns:a="http://schemas.openxmlformats.org/drawingml/2006/main">
+              <a:graphicData uri="http://schemas.openxmlformats.org/drawingml/2006/picture">
+                <pic:pic xmlns:pic="http://schemas.openxmlformats.org/drawingml/2006/picture">
+                  <pic:nvPicPr>
+                    <pic:cNvPr id="1648161785" name="Imagem 1" descr="Uma imagem com diagrama, esboço, desenho, Desenho técnico&#10;&#10;Os conteúdos gerados por IA podem estar incorretos."/>
+                    <pic:cNvPicPr/>
+                  </pic:nvPicPr>
+                  <pic:blipFill>
+                    <a:blip r:embed="rId13"/>
+                    <a:stretch>
+                      <a:fillRect/>
+                    </a:stretch>
+                  </pic:blipFill>
+                  <pic:spPr>
+                    <a:xfrm>
+                      <a:off x="0" y="0"/>
+                      <a:ext cx="6332280" cy="4912929"/>
+                    </a:xfrm>
+                    <a:prstGeom prst="rect">
+                      <a:avLst/>
+                    </a:prstGeom>
+                  </pic:spPr>
+                </pic:pic>
+              </a:graphicData>
+            </a:graphic>
+          </wp:inline>
+        </w:drawing>
+      </w:r>
+    </w:p>
+    <w:p>
+      <w:pPr>
+        <w:pStyle w:val="Legenda"/>
+        <w:jc w:val="center"/>
+      </w:pPr>
+      <w:r>
+        <w:t xml:space="preserve">Figure  </w:t>
+      </w:r>
+      <w:fldSimple w:instr=" SEQ Figure_ \* ARABIC ">
+        <w:r>
+          <w:rPr>
+            <w:noProof/>
+          </w:rPr>
+          <w:t>4</w:t>
+        </w:r>
+      </w:fldSimple>
+      <w:r>
+        <w:t xml:space="preserve"> - </w:t>
+      </w:r>
+      <w:r>
+        <w:t xml:space="preserve">Redirect Analysis - Part </w:t>
+      </w:r>
+      <w:r>
+        <w:t>2</w:t>
+      </w:r>
+    </w:p>
+    <w:p>
+      <w:pPr>
+        <w:keepNext/>
+      </w:pPr>
+      <w:r>
+        <w:lastRenderedPageBreak/>
+        <w:drawing>
+          <wp:anchor distT="0" distB="0" distL="114300" distR="114300" simplePos="0" relativeHeight="251661312" behindDoc="0" locked="0" layoutInCell="1" allowOverlap="1" wp14:anchorId="382BCD90" wp14:editId="4F602FFD">
+            <wp:simplePos x="0" y="0"/>
+            <wp:positionH relativeFrom="column">
+              <wp:posOffset>1517650</wp:posOffset>
+            </wp:positionH>
+            <wp:positionV relativeFrom="paragraph">
+              <wp:posOffset>44450</wp:posOffset>
+            </wp:positionV>
+            <wp:extent cx="2912044" cy="3244850"/>
+            <wp:effectExtent l="0" t="0" r="3175" b="0"/>
+            <wp:wrapTopAndBottom/>
+            <wp:docPr id="886470144" name="Imagem 1" descr="Uma imagem com texto, diagrama, círculo, file&#10;&#10;Os conteúdos gerados por IA podem estar incorretos."/>
+            <wp:cNvGraphicFramePr>
+              <a:graphicFrameLocks xmlns:a="http://schemas.openxmlformats.org/drawingml/2006/main" noChangeAspect="1"/>
+            </wp:cNvGraphicFramePr>
+            <a:graphic xmlns:a="http://schemas.openxmlformats.org/drawingml/2006/main">
+              <a:graphicData uri="http://schemas.openxmlformats.org/drawingml/2006/picture">
+                <pic:pic xmlns:pic="http://schemas.openxmlformats.org/drawingml/2006/picture">
+                  <pic:nvPicPr>
+                    <pic:cNvPr id="886470144" name="Imagem 1" descr="Uma imagem com texto, diagrama, círculo, file&#10;&#10;Os conteúdos gerados por IA podem estar incorretos."/>
+                    <pic:cNvPicPr/>
+                  </pic:nvPicPr>
+                  <pic:blipFill>
+                    <a:blip r:embed="rId14">
+                      <a:extLst>
+                        <a:ext uri="{28A0092B-C50C-407E-A947-70E740481C1C}">
+                          <a14:useLocalDpi xmlns:a14="http://schemas.microsoft.com/office/drawing/2010/main" val="0"/>
+                        </a:ext>
+                      </a:extLst>
+                    </a:blip>
+                    <a:stretch>
+                      <a:fillRect/>
+                    </a:stretch>
+                  </pic:blipFill>
+                  <pic:spPr>
+                    <a:xfrm>
+                      <a:off x="0" y="0"/>
+                      <a:ext cx="2912044" cy="3244850"/>
+                    </a:xfrm>
+                    <a:prstGeom prst="rect">
+                      <a:avLst/>
+                    </a:prstGeom>
+                  </pic:spPr>
+                </pic:pic>
+              </a:graphicData>
+            </a:graphic>
+          </wp:anchor>
+        </w:drawing>
+      </w:r>
+    </w:p>
+    <w:p>
+      <w:pPr>
+        <w:pStyle w:val="Legenda"/>
+        <w:jc w:val="center"/>
+      </w:pPr>
+      <w:r>
+        <w:t xml:space="preserve">Figure  </w:t>
+      </w:r>
+      <w:fldSimple w:instr=" SEQ Figure_ \* ARABIC ">
+        <w:r>
+          <w:rPr>
+            <w:noProof/>
+          </w:rPr>
+          <w:t>5</w:t>
+        </w:r>
+      </w:fldSimple>
+      <w:r>
+        <w:t xml:space="preserve"> - </w:t>
+      </w:r>
+      <w:r>
+        <w:t xml:space="preserve">Redirect Analysis - Part </w:t>
+      </w:r>
+      <w:r>
+        <w:t>3</w:t>
+      </w:r>
+    </w:p>
+    <w:p>
+      <w:pPr>
+        <w:keepNext/>
+      </w:pPr>
+      <w:r>
+        <w:lastRenderedPageBreak/>
+        <w:drawing>
+          <wp:inline distT="0" distB="0" distL="0" distR="0" wp14:anchorId="4EE6CC65" wp14:editId="60CF700C">
+            <wp:extent cx="5943600" cy="4453255"/>
+            <wp:effectExtent l="0" t="0" r="0" b="4445"/>
+            <wp:docPr id="385850444" name="Imagem 1" descr="Uma imagem com diagrama, esboço, texto, captura de ecrã&#10;&#10;Os conteúdos gerados por IA podem estar incorretos."/>
+            <wp:cNvGraphicFramePr>
+              <a:graphicFrameLocks xmlns:a="http://schemas.openxmlformats.org/drawingml/2006/main" noChangeAspect="1"/>
+            </wp:cNvGraphicFramePr>
+            <a:graphic xmlns:a="http://schemas.openxmlformats.org/drawingml/2006/main">
+              <a:graphicData uri="http://schemas.openxmlformats.org/drawingml/2006/picture">
+                <pic:pic xmlns:pic="http://schemas.openxmlformats.org/drawingml/2006/picture">
+                  <pic:nvPicPr>
+                    <pic:cNvPr id="385850444" name="Imagem 1" descr="Uma imagem com diagrama, esboço, texto, captura de ecrã&#10;&#10;Os conteúdos gerados por IA podem estar incorretos."/>
+                    <pic:cNvPicPr/>
+                  </pic:nvPicPr>
+                  <pic:blipFill>
+                    <a:blip r:embed="rId15"/>
+                    <a:stretch>
+                      <a:fillRect/>
+                    </a:stretch>
+                  </pic:blipFill>
+                  <pic:spPr>
+                    <a:xfrm>
+                      <a:off x="0" y="0"/>
+                      <a:ext cx="5943600" cy="4453255"/>
+                    </a:xfrm>
+                    <a:prstGeom prst="rect">
+                      <a:avLst/>
+                    </a:prstGeom>
+                  </pic:spPr>
+                </pic:pic>
+              </a:graphicData>
+            </a:graphic>
+          </wp:inline>
+        </w:drawing>
+      </w:r>
+    </w:p>
+    <w:p>
+      <w:pPr>
+        <w:pStyle w:val="Legenda"/>
+        <w:jc w:val="center"/>
+      </w:pPr>
+      <w:r>
+        <w:t xml:space="preserve">Figure  </w:t>
+      </w:r>
+      <w:fldSimple w:instr=" SEQ Figure_ \* ARABIC ">
+        <w:r>
+          <w:rPr>
+            <w:noProof/>
+          </w:rPr>
+          <w:t>6</w:t>
+        </w:r>
+      </w:fldSimple>
+      <w:r>
+        <w:t xml:space="preserve"> – DOM Analysis: Part 1</w:t>
+      </w:r>
+    </w:p>
+    <w:p>
+      <w:pPr>
+        <w:keepNext/>
+      </w:pPr>
+      <w:r>
+        <w:lastRenderedPageBreak/>
+        <w:drawing>
+          <wp:inline distT="0" distB="0" distL="0" distR="0" wp14:anchorId="03CAB613" wp14:editId="3E3FD58E">
+            <wp:extent cx="5943600" cy="3723005"/>
+            <wp:effectExtent l="0" t="0" r="0" b="0"/>
+            <wp:docPr id="1222970927" name="Imagem 1" descr="Uma imagem com diagrama, esboço, desenho, Desenho técnico&#10;&#10;Os conteúdos gerados por IA podem estar incorretos."/>
+            <wp:cNvGraphicFramePr>
+              <a:graphicFrameLocks xmlns:a="http://schemas.openxmlformats.org/drawingml/2006/main" noChangeAspect="1"/>
+            </wp:cNvGraphicFramePr>
+            <a:graphic xmlns:a="http://schemas.openxmlformats.org/drawingml/2006/main">
+              <a:graphicData uri="http://schemas.openxmlformats.org/drawingml/2006/picture">
+                <pic:pic xmlns:pic="http://schemas.openxmlformats.org/drawingml/2006/picture">
+                  <pic:nvPicPr>
+                    <pic:cNvPr id="1222970927" name="Imagem 1" descr="Uma imagem com diagrama, esboço, desenho, Desenho técnico&#10;&#10;Os conteúdos gerados por IA podem estar incorretos."/>
+                    <pic:cNvPicPr/>
+                  </pic:nvPicPr>
+                  <pic:blipFill>
+                    <a:blip r:embed="rId16"/>
+                    <a:stretch>
+                      <a:fillRect/>
+                    </a:stretch>
+                  </pic:blipFill>
+                  <pic:spPr>
+                    <a:xfrm>
+                      <a:off x="0" y="0"/>
+                      <a:ext cx="5943600" cy="3723005"/>
+                    </a:xfrm>
+                    <a:prstGeom prst="rect">
+                      <a:avLst/>
+                    </a:prstGeom>
+                  </pic:spPr>
+                </pic:pic>
+              </a:graphicData>
+            </a:graphic>
+          </wp:inline>
+        </w:drawing>
+      </w:r>
+    </w:p>
+    <w:p>
+      <w:pPr>
+        <w:pStyle w:val="Legenda"/>
+        <w:jc w:val="center"/>
+      </w:pPr>
+      <w:r>
+        <w:t xml:space="preserve">Figure  </w:t>
+      </w:r>
+      <w:fldSimple w:instr=" SEQ Figure_ \* ARABIC ">
+        <w:r>
+          <w:rPr>
+            <w:noProof/>
+          </w:rPr>
+          <w:t>7</w:t>
+        </w:r>
+      </w:fldSimple>
+      <w:r>
+        <w:t xml:space="preserve"> - DOM Analysis: Part 2</w:t>
+      </w:r>
+    </w:p>
+    <w:p>
+      <w:r>
+        <w:t>The conclusion is evaluated in the next figure 8.</w:t>
+      </w:r>
+    </w:p>
+    <w:p>
+      <w:pPr>
+        <w:keepNext/>
+      </w:pPr>
+      <w:r>
+        <w:drawing>
+          <wp:inline distT="0" distB="0" distL="0" distR="0" wp14:anchorId="2C1C6D54" wp14:editId="63B2A138">
+            <wp:extent cx="5943600" cy="3100705"/>
+            <wp:effectExtent l="0" t="0" r="0" b="4445"/>
+            <wp:docPr id="1578112177" name="Imagem 1" descr="Uma imagem com diagrama, captura de ecrã, file, Esquema&#10;&#10;Os conteúdos gerados por IA podem estar incorretos."/>
+            <wp:cNvGraphicFramePr>
+              <a:graphicFrameLocks xmlns:a="http://schemas.openxmlformats.org/drawingml/2006/main" noChangeAspect="1"/>
+            </wp:cNvGraphicFramePr>
+            <a:graphic xmlns:a="http://schemas.openxmlformats.org/drawingml/2006/main">
+              <a:graphicData uri="http://schemas.openxmlformats.org/drawingml/2006/picture">
+                <pic:pic xmlns:pic="http://schemas.openxmlformats.org/drawingml/2006/picture">
+                  <pic:nvPicPr>
+                    <pic:cNvPr id="1578112177" name="Imagem 1" descr="Uma imagem com diagrama, captura de ecrã, file, Esquema&#10;&#10;Os conteúdos gerados por IA podem estar incorretos."/>
+                    <pic:cNvPicPr/>
+                  </pic:nvPicPr>
+                  <pic:blipFill>
+                    <a:blip r:embed="rId17"/>
+                    <a:stretch>
+                      <a:fillRect/>
+                    </a:stretch>
+                  </pic:blipFill>
+                  <pic:spPr>
+                    <a:xfrm>
+                      <a:off x="0" y="0"/>
+                      <a:ext cx="5943600" cy="3100705"/>
+                    </a:xfrm>
+                    <a:prstGeom prst="rect">
+                      <a:avLst/>
+                    </a:prstGeom>
+                  </pic:spPr>
+                </pic:pic>
+              </a:graphicData>
+            </a:graphic>
+          </wp:inline>
+        </w:drawing>
+      </w:r>
+    </w:p>
+    <w:p>
+      <w:pPr>
+        <w:pStyle w:val="Legenda"/>
+        <w:jc w:val="center"/>
+      </w:pPr>
+      <w:r>
+        <w:t xml:space="preserve">Figure  </w:t>
+      </w:r>
+      <w:fldSimple w:instr=" SEQ Figure_ \* ARABIC ">
+        <w:r>
+          <w:rPr>
+            <w:noProof/>
+          </w:rPr>
+          <w:t>8</w:t>
+        </w:r>
+      </w:fldSimple>
+      <w:r>
+        <w:t xml:space="preserve"> - Conclusion</w:t>
       </w:r>
     </w:p>
     <w:p>
@@ -2688,39 +3192,47 @@
       <w:r>
         <w:t xml:space="preserve">. This object is a structured data model with typed fields representing each piece of evidence (e.g., </w:t>
       </w:r>
+      <w:proofErr w:type="spellStart"/>
       <w:r>
         <w:rPr>
           <w:rStyle w:val="VerbatimChar"/>
         </w:rPr>
         <w:t>hasAtChar</w:t>
       </w:r>
+      <w:proofErr w:type="spellEnd"/>
       <w:r>
         <w:t xml:space="preserve">, </w:t>
       </w:r>
+      <w:proofErr w:type="spellStart"/>
       <w:r>
         <w:rPr>
           <w:rStyle w:val="VerbatimChar"/>
         </w:rPr>
         <w:t>domainAgeDays</w:t>
       </w:r>
+      <w:proofErr w:type="spellEnd"/>
       <w:r>
         <w:t xml:space="preserve">, </w:t>
       </w:r>
+      <w:proofErr w:type="spellStart"/>
       <w:r>
         <w:rPr>
           <w:rStyle w:val="VerbatimChar"/>
         </w:rPr>
         <w:t>redirectChainLength</w:t>
       </w:r>
+      <w:proofErr w:type="spellEnd"/>
       <w:r>
         <w:t xml:space="preserve">, </w:t>
       </w:r>
+      <w:proofErr w:type="spellStart"/>
       <w:r>
         <w:rPr>
           <w:rStyle w:val="VerbatimChar"/>
         </w:rPr>
         <w:t>hasPasswordField</w:t>
       </w:r>
+      <w:proofErr w:type="spellEnd"/>
       <w:r>
         <w:t xml:space="preserve">, etc.). Using a single fact object simplifies rule writing – each Drools rule can access the relevant attributes of </w:t>
       </w:r>
@@ -2742,12 +3254,14 @@
       <w:r>
         <w:t xml:space="preserve"> object and an empty </w:t>
       </w:r>
+      <w:proofErr w:type="spellStart"/>
       <w:r>
         <w:rPr>
           <w:rStyle w:val="VerbatimChar"/>
         </w:rPr>
         <w:t>ScoreCard</w:t>
       </w:r>
+      <w:proofErr w:type="spellEnd"/>
       <w:r>
         <w:t xml:space="preserve"> object are inserted into the Drools working memory.</w:t>
       </w:r>
@@ -2776,8 +3290,16 @@
         <w:rPr>
           <w:rStyle w:val="VerbatimChar"/>
         </w:rPr>
-        <w:t>.drl</w:t>
-      </w:r>
+        <w:t>.</w:t>
+      </w:r>
+      <w:proofErr w:type="spellStart"/>
+      <w:r>
+        <w:rPr>
+          <w:rStyle w:val="VerbatimChar"/>
+        </w:rPr>
+        <w:t>drl</w:t>
+      </w:r>
+      <w:proofErr w:type="spellEnd"/>
       <w:r>
         <w:t xml:space="preserve"> files mentioned above) on application startup, and a stateless KIE session is used for each analysis. When the session is fired, Drools evaluates all rules against the inserted facts (</w:t>
       </w:r>
@@ -2790,12 +3312,14 @@
       <w:r>
         <w:t xml:space="preserve"> and global configurations). The inference is forward-chaining: as soon as a rule’s conditions (Left-Hand Side) match the facts, its actions (Right-Hand Side) execute. The rules may insert additional facts or update the score, and Drools will automatically re-evaluate any other rules that depend on changed facts, until no more rules can fire. A global helper object </w:t>
       </w:r>
+      <w:proofErr w:type="spellStart"/>
       <w:r>
         <w:rPr>
           <w:rStyle w:val="VerbatimChar"/>
         </w:rPr>
         <w:t>RuleWeightsConfig</w:t>
       </w:r>
+      <w:proofErr w:type="spellEnd"/>
       <w:r>
         <w:t xml:space="preserve"> is provided to the session, which encapsulates the scoring weights for different rules or categories (read from the external config). This allows rules to remain static while letting an administrator adjust the contribution of each evidence type to the overall score.</w:t>
       </w:r>
@@ -2819,39 +3343,47 @@
       <w:r>
         <w:t xml:space="preserve"> As rules fire, they interact with a </w:t>
       </w:r>
+      <w:proofErr w:type="spellStart"/>
       <w:r>
         <w:rPr>
           <w:rStyle w:val="VerbatimChar"/>
         </w:rPr>
         <w:t>ScoreCard</w:t>
       </w:r>
+      <w:proofErr w:type="spellEnd"/>
       <w:r>
         <w:t xml:space="preserve"> object. The </w:t>
       </w:r>
+      <w:proofErr w:type="spellStart"/>
       <w:r>
         <w:rPr>
           <w:rStyle w:val="VerbatimChar"/>
         </w:rPr>
         <w:t>ScoreCard</w:t>
       </w:r>
+      <w:proofErr w:type="spellEnd"/>
       <w:r>
         <w:t xml:space="preserve"> accumulates points every time a rule identifies a phishing indicator. Each rule contributes a certain weighted score (e.g., the presence of a password field in a page might add a moderate score, whereas a known malicious domain might add a high score). The </w:t>
       </w:r>
+      <w:proofErr w:type="spellStart"/>
       <w:r>
         <w:rPr>
           <w:rStyle w:val="VerbatimChar"/>
         </w:rPr>
         <w:t>ScoreCard</w:t>
       </w:r>
+      <w:proofErr w:type="spellEnd"/>
       <w:r>
         <w:t xml:space="preserve"> also keeps track of which rules have fired and can store details for explanation. For example, if a rule flags that the URL is using a URL shortener, the details might include the specific shortening service domain that was observed. After all applicable rules have executed, the </w:t>
       </w:r>
+      <w:proofErr w:type="spellStart"/>
       <w:r>
         <w:rPr>
           <w:rStyle w:val="VerbatimChar"/>
         </w:rPr>
         <w:t>ScoreCard</w:t>
       </w:r>
+      <w:proofErr w:type="spellEnd"/>
       <w:r>
         <w:t xml:space="preserve"> computes a final risk score (typically on a 0 to 100 scale) and a classification (e.g., “Legitimate”, “Suspicious”, or “Phishing”) based on threshold ranges. In our implementation, scores below 50 are considered legitimate, 50–79 suspicious, and 80+ likely phishing. The triggered rules’ names and explanations are collected to produce a human-readable justification for the verdict.</w:t>
       </w:r>
@@ -2873,7 +3405,15 @@
         <w:t>API Layer:</w:t>
       </w:r>
       <w:r>
-        <w:t xml:space="preserve"> The system is packaged as a Spring Boot application providing RESTful API endpoints for analysis requests. This layer takes care of receiving an HTTP request containing a URL to analyze, orchestrating the feature extraction and Drools inference process, and returning the results in JSON format. The output includes the final determination (and score) as well as the list of triggered indicators and their explanations, so that a client application (or a security analyst) can understand why a URL was flagged. The API layer also handles integration with external services: for example, it may call out to the VirusTotal API or an internal threat intelligence database as part of the feature extraction phase for additional context on a domain or URL. This design ensures the core rule engine remains decoupled from external systems, with the API layer acting as a mediator and integrator.</w:t>
+        <w:t xml:space="preserve"> The system is packaged as a Spring Boot application providing RESTful API endpoints for analysis requests. This layer takes care of receiving an HTTP request containing a URL to analyze, orchestrating the feature extraction and Drools inference process, and returning the results in JSON format. The output includes the final determination (and score) as well as the list of triggered indicators and their explanations, so that a client application (or a security analyst) can understand why a URL was flagged. The API layer also handles integration with external services: for example, it may call out to the </w:t>
+      </w:r>
+      <w:proofErr w:type="spellStart"/>
+      <w:r>
+        <w:t>VirusTotal</w:t>
+      </w:r>
+      <w:proofErr w:type="spellEnd"/>
+      <w:r>
+        <w:t xml:space="preserve"> API or an internal threat intelligence database as part of the feature extraction phase for additional context on a domain or URL. This design ensures the core rule engine remains decoupled from external systems, with the API layer acting as a mediator and integrator.</w:t>
       </w:r>
     </w:p>
     <w:p>
@@ -2959,7 +3499,21 @@
         <w:rPr>
           <w:rStyle w:val="VerbatimChar"/>
         </w:rPr>
-        <w:t xml:space="preserve">    $fact : Evidences( someCondition == true )</w:t>
+        <w:t xml:space="preserve">    $fact : Evidences( </w:t>
+      </w:r>
+      <w:proofErr w:type="spellStart"/>
+      <w:r>
+        <w:rPr>
+          <w:rStyle w:val="VerbatimChar"/>
+        </w:rPr>
+        <w:t>someCondition</w:t>
+      </w:r>
+      <w:proofErr w:type="spellEnd"/>
+      <w:r>
+        <w:rPr>
+          <w:rStyle w:val="VerbatimChar"/>
+        </w:rPr>
+        <w:t xml:space="preserve"> == true )</w:t>
       </w:r>
       <w:r>
         <w:br/>
@@ -2968,7 +3522,35 @@
         <w:rPr>
           <w:rStyle w:val="VerbatimChar"/>
         </w:rPr>
-        <w:t xml:space="preserve">    $sc : ScoreCard()</w:t>
+        <w:t xml:space="preserve">    $</w:t>
+      </w:r>
+      <w:proofErr w:type="spellStart"/>
+      <w:r>
+        <w:rPr>
+          <w:rStyle w:val="VerbatimChar"/>
+        </w:rPr>
+        <w:t>sc</w:t>
+      </w:r>
+      <w:proofErr w:type="spellEnd"/>
+      <w:r>
+        <w:rPr>
+          <w:rStyle w:val="VerbatimChar"/>
+        </w:rPr>
+        <w:t xml:space="preserve"> : </w:t>
+      </w:r>
+      <w:proofErr w:type="spellStart"/>
+      <w:r>
+        <w:rPr>
+          <w:rStyle w:val="VerbatimChar"/>
+        </w:rPr>
+        <w:t>ScoreCard</w:t>
+      </w:r>
+      <w:proofErr w:type="spellEnd"/>
+      <w:r>
+        <w:rPr>
+          <w:rStyle w:val="VerbatimChar"/>
+        </w:rPr>
+        <w:t>()</w:t>
       </w:r>
       <w:r>
         <w:br/>
@@ -3004,7 +3586,21 @@
         <w:rPr>
           <w:rStyle w:val="VerbatimChar"/>
         </w:rPr>
-        <w:t xml:space="preserve">    $sc.addScore( ... );</w:t>
+        <w:t xml:space="preserve">    $</w:t>
+      </w:r>
+      <w:proofErr w:type="spellStart"/>
+      <w:r>
+        <w:rPr>
+          <w:rStyle w:val="VerbatimChar"/>
+        </w:rPr>
+        <w:t>sc.addScore</w:t>
+      </w:r>
+      <w:proofErr w:type="spellEnd"/>
+      <w:r>
+        <w:rPr>
+          <w:rStyle w:val="VerbatimChar"/>
+        </w:rPr>
+        <w:t>( ... );</w:t>
       </w:r>
       <w:r>
         <w:br/>
@@ -3042,12 +3638,14 @@
       <w:r>
         <w:t xml:space="preserve"> fact – if the condition is met, the rule’s action will contribute to the </w:t>
       </w:r>
+      <w:proofErr w:type="spellStart"/>
       <w:r>
         <w:rPr>
           <w:rStyle w:val="VerbatimChar"/>
         </w:rPr>
         <w:t>ScoreCard</w:t>
       </w:r>
+      <w:proofErr w:type="spellEnd"/>
       <w:r>
         <w:t xml:space="preserve">. The rules are designed to be </w:t>
       </w:r>
@@ -3190,12 +3788,53 @@
       <w:r>
         <w:t xml:space="preserve"> (domains like </w:t>
       </w:r>
+      <w:proofErr w:type="spellStart"/>
       <w:r>
         <w:rPr>
           <w:i/>
           <w:iCs/>
         </w:rPr>
-        <w:t>pages.dev, vercel.app, netlify.app, github.io,</w:t>
+        <w:t>pages.dev</w:t>
+      </w:r>
+      <w:proofErr w:type="spellEnd"/>
+      <w:r>
+        <w:rPr>
+          <w:i/>
+          <w:iCs/>
+        </w:rPr>
+        <w:t xml:space="preserve">, </w:t>
+      </w:r>
+      <w:proofErr w:type="spellStart"/>
+      <w:r>
+        <w:rPr>
+          <w:i/>
+          <w:iCs/>
+        </w:rPr>
+        <w:t>vercel.app</w:t>
+      </w:r>
+      <w:proofErr w:type="spellEnd"/>
+      <w:r>
+        <w:rPr>
+          <w:i/>
+          <w:iCs/>
+        </w:rPr>
+        <w:t xml:space="preserve">, </w:t>
+      </w:r>
+      <w:proofErr w:type="spellStart"/>
+      <w:r>
+        <w:rPr>
+          <w:i/>
+          <w:iCs/>
+        </w:rPr>
+        <w:t>netlify.app</w:t>
+      </w:r>
+      <w:proofErr w:type="spellEnd"/>
+      <w:r>
+        <w:rPr>
+          <w:i/>
+          <w:iCs/>
+        </w:rPr>
+        <w:t>, github.io,</w:t>
       </w:r>
       <w:r>
         <w:t xml:space="preserve"> etc., which, while legitimate services, are commonly abused for phishing pages). Each of these patterns, when detected, results in a rule firing and adding to the score.</w:t>
@@ -3262,13 +3901,29 @@
         <w:t>internationalized domain names (IDN)</w:t>
       </w:r>
       <w:r>
-        <w:t xml:space="preserve"> in DNS (punycode prefixes like </w:t>
-      </w:r>
-      <w:r>
-        <w:rPr>
-          <w:rStyle w:val="VerbatimChar"/>
-        </w:rPr>
-        <w:t>xn--</w:t>
+        <w:t xml:space="preserve"> in DNS (</w:t>
+      </w:r>
+      <w:proofErr w:type="spellStart"/>
+      <w:r>
+        <w:t>punycode</w:t>
+      </w:r>
+      <w:proofErr w:type="spellEnd"/>
+      <w:r>
+        <w:t xml:space="preserve"> prefixes like </w:t>
+      </w:r>
+      <w:proofErr w:type="spellStart"/>
+      <w:r>
+        <w:rPr>
+          <w:rStyle w:val="VerbatimChar"/>
+        </w:rPr>
+        <w:t>xn</w:t>
+      </w:r>
+      <w:proofErr w:type="spellEnd"/>
+      <w:r>
+        <w:rPr>
+          <w:rStyle w:val="VerbatimChar"/>
+        </w:rPr>
+        <w:t>--</w:t>
       </w:r>
       <w:r>
         <w:t xml:space="preserve">) is caught as a duplication of the homograph check from the URL layer, ensuring such domains are marked. A </w:t>
@@ -3361,7 +4016,15 @@
         <w:t>external media resources</w:t>
       </w:r>
       <w:r>
-        <w:t xml:space="preserve"> (images, scripts, iframes from external sources) is noted – while not inherently malicious, a phishing page often hot-links images or scripts from elsewhere (or uses resource files from the legitimate site to appear authentic). Some quantitative measures are also used: a </w:t>
+        <w:t xml:space="preserve"> (images, scripts, </w:t>
+      </w:r>
+      <w:proofErr w:type="spellStart"/>
+      <w:r>
+        <w:t>iframes</w:t>
+      </w:r>
+      <w:proofErr w:type="spellEnd"/>
+      <w:r>
+        <w:t xml:space="preserve"> from external sources) is noted – while not inherently malicious, a phishing page often hot-links images or scripts from elsewhere (or uses resource files from the legitimate site to appear authentic). Some quantitative measures are also used: a </w:t>
       </w:r>
       <w:r>
         <w:rPr>
@@ -3401,7 +4064,15 @@
         <w:t>page title looks obfuscated or misleading</w:t>
       </w:r>
       <w:r>
-        <w:t xml:space="preserve"> (for instance, containing punycode or inconsistent branding), a rule will flag it.</w:t>
+        <w:t xml:space="preserve"> (for instance, containing </w:t>
+      </w:r>
+      <w:proofErr w:type="spellStart"/>
+      <w:r>
+        <w:t>punycode</w:t>
+      </w:r>
+      <w:proofErr w:type="spellEnd"/>
+      <w:r>
+        <w:t xml:space="preserve"> or inconsistent branding), a rule will flag it.</w:t>
       </w:r>
     </w:p>
     <w:p>
@@ -3486,7 +4157,21 @@
         <w:rPr>
           <w:rStyle w:val="VerbatimChar"/>
         </w:rPr>
-        <w:t>&amp;url=</w:t>
+        <w:t>&amp;</w:t>
+      </w:r>
+      <w:proofErr w:type="spellStart"/>
+      <w:r>
+        <w:rPr>
+          <w:rStyle w:val="VerbatimChar"/>
+        </w:rPr>
+        <w:t>url</w:t>
+      </w:r>
+      <w:proofErr w:type="spellEnd"/>
+      <w:r>
+        <w:rPr>
+          <w:rStyle w:val="VerbatimChar"/>
+        </w:rPr>
+        <w:t>=</w:t>
       </w:r>
       <w:r>
         <w:t xml:space="preserve">) will fire a rule, since attackers exploit open redirect vulnerabilities in trusted sites to bounce victims through. If any URL in the chain appears </w:t>
@@ -3523,7 +4208,15 @@
         <w:t>URL shortener</w:t>
       </w:r>
       <w:r>
-        <w:t xml:space="preserve"> service in the chain (like bit.ly, tinyurl, etc.) triggers a rule, and if a shortener is combined with multiple further redirects, another rule views that combination as a high-risk indicator. On the positive side, the ruleset includes a check for </w:t>
+        <w:t xml:space="preserve"> service in the chain (like bit.ly, </w:t>
+      </w:r>
+      <w:proofErr w:type="spellStart"/>
+      <w:r>
+        <w:t>tinyurl</w:t>
+      </w:r>
+      <w:proofErr w:type="spellEnd"/>
+      <w:r>
+        <w:t xml:space="preserve">, etc.) triggers a rule, and if a shortener is combined with multiple further redirects, another rule views that combination as a high-risk indicator. On the positive side, the ruleset includes a check for </w:t>
       </w:r>
       <w:r>
         <w:rPr>
@@ -3591,7 +4284,21 @@
         <w:rPr>
           <w:rStyle w:val="VerbatimChar"/>
         </w:rPr>
-        <w:t xml:space="preserve">    $e : Evidences( isUrlShortened == true )</w:t>
+        <w:t xml:space="preserve">    $e : Evidences( </w:t>
+      </w:r>
+      <w:proofErr w:type="spellStart"/>
+      <w:r>
+        <w:rPr>
+          <w:rStyle w:val="VerbatimChar"/>
+        </w:rPr>
+        <w:t>isUrlShortened</w:t>
+      </w:r>
+      <w:proofErr w:type="spellEnd"/>
+      <w:r>
+        <w:rPr>
+          <w:rStyle w:val="VerbatimChar"/>
+        </w:rPr>
+        <w:t xml:space="preserve"> == true )</w:t>
       </w:r>
       <w:r>
         <w:br/>
@@ -3600,7 +4307,35 @@
         <w:rPr>
           <w:rStyle w:val="VerbatimChar"/>
         </w:rPr>
-        <w:t xml:space="preserve">    $sc : ScoreCard()</w:t>
+        <w:t xml:space="preserve">    $</w:t>
+      </w:r>
+      <w:proofErr w:type="spellStart"/>
+      <w:r>
+        <w:rPr>
+          <w:rStyle w:val="VerbatimChar"/>
+        </w:rPr>
+        <w:t>sc</w:t>
+      </w:r>
+      <w:proofErr w:type="spellEnd"/>
+      <w:r>
+        <w:rPr>
+          <w:rStyle w:val="VerbatimChar"/>
+        </w:rPr>
+        <w:t xml:space="preserve"> : </w:t>
+      </w:r>
+      <w:proofErr w:type="spellStart"/>
+      <w:r>
+        <w:rPr>
+          <w:rStyle w:val="VerbatimChar"/>
+        </w:rPr>
+        <w:t>ScoreCard</w:t>
+      </w:r>
+      <w:proofErr w:type="spellEnd"/>
+      <w:r>
+        <w:rPr>
+          <w:rStyle w:val="VerbatimChar"/>
+        </w:rPr>
+        <w:t>()</w:t>
       </w:r>
       <w:r>
         <w:br/>
@@ -3618,7 +4353,35 @@
         <w:rPr>
           <w:rStyle w:val="VerbatimChar"/>
         </w:rPr>
-        <w:t xml:space="preserve">    List&lt;RuleDetail&gt; details = new ArrayList&lt;&gt;();</w:t>
+        <w:t xml:space="preserve">    List&lt;</w:t>
+      </w:r>
+      <w:proofErr w:type="spellStart"/>
+      <w:r>
+        <w:rPr>
+          <w:rStyle w:val="VerbatimChar"/>
+        </w:rPr>
+        <w:t>RuleDetail</w:t>
+      </w:r>
+      <w:proofErr w:type="spellEnd"/>
+      <w:r>
+        <w:rPr>
+          <w:rStyle w:val="VerbatimChar"/>
+        </w:rPr>
+        <w:t xml:space="preserve">&gt; details = new </w:t>
+      </w:r>
+      <w:proofErr w:type="spellStart"/>
+      <w:r>
+        <w:rPr>
+          <w:rStyle w:val="VerbatimChar"/>
+        </w:rPr>
+        <w:t>ArrayList</w:t>
+      </w:r>
+      <w:proofErr w:type="spellEnd"/>
+      <w:r>
+        <w:rPr>
+          <w:rStyle w:val="VerbatimChar"/>
+        </w:rPr>
+        <w:t>&lt;&gt;();</w:t>
       </w:r>
       <w:r>
         <w:br/>
@@ -3627,7 +4390,49 @@
         <w:rPr>
           <w:rStyle w:val="VerbatimChar"/>
         </w:rPr>
-        <w:t xml:space="preserve">    details.add(new RuleDetail("shortener", $e.getShortenerType()));</w:t>
+        <w:t xml:space="preserve">    </w:t>
+      </w:r>
+      <w:proofErr w:type="spellStart"/>
+      <w:r>
+        <w:rPr>
+          <w:rStyle w:val="VerbatimChar"/>
+        </w:rPr>
+        <w:t>details.add</w:t>
+      </w:r>
+      <w:proofErr w:type="spellEnd"/>
+      <w:r>
+        <w:rPr>
+          <w:rStyle w:val="VerbatimChar"/>
+        </w:rPr>
+        <w:t xml:space="preserve">(new </w:t>
+      </w:r>
+      <w:proofErr w:type="spellStart"/>
+      <w:r>
+        <w:rPr>
+          <w:rStyle w:val="VerbatimChar"/>
+        </w:rPr>
+        <w:t>RuleDetail</w:t>
+      </w:r>
+      <w:proofErr w:type="spellEnd"/>
+      <w:r>
+        <w:rPr>
+          <w:rStyle w:val="VerbatimChar"/>
+        </w:rPr>
+        <w:t>("shortener", $</w:t>
+      </w:r>
+      <w:proofErr w:type="spellStart"/>
+      <w:r>
+        <w:rPr>
+          <w:rStyle w:val="VerbatimChar"/>
+        </w:rPr>
+        <w:t>e.getShortenerType</w:t>
+      </w:r>
+      <w:proofErr w:type="spellEnd"/>
+      <w:r>
+        <w:rPr>
+          <w:rStyle w:val="VerbatimChar"/>
+        </w:rPr>
+        <w:t>()));</w:t>
       </w:r>
       <w:r>
         <w:br/>
@@ -3636,7 +4441,21 @@
         <w:rPr>
           <w:rStyle w:val="VerbatimChar"/>
         </w:rPr>
-        <w:t xml:space="preserve">    $sc.addScore(</w:t>
+        <w:t xml:space="preserve">    $</w:t>
+      </w:r>
+      <w:proofErr w:type="spellStart"/>
+      <w:r>
+        <w:rPr>
+          <w:rStyle w:val="VerbatimChar"/>
+        </w:rPr>
+        <w:t>sc.addScore</w:t>
+      </w:r>
+      <w:proofErr w:type="spellEnd"/>
+      <w:r>
+        <w:rPr>
+          <w:rStyle w:val="VerbatimChar"/>
+        </w:rPr>
+        <w:t>(</w:t>
       </w:r>
       <w:r>
         <w:br/>
@@ -3645,7 +4464,21 @@
         <w:rPr>
           <w:rStyle w:val="VerbatimChar"/>
         </w:rPr>
-        <w:t xml:space="preserve">        weightsConfig.getUrlWeight("shortener"),</w:t>
+        <w:t xml:space="preserve">        </w:t>
+      </w:r>
+      <w:proofErr w:type="spellStart"/>
+      <w:r>
+        <w:rPr>
+          <w:rStyle w:val="VerbatimChar"/>
+        </w:rPr>
+        <w:t>weightsConfig.getUrlWeight</w:t>
+      </w:r>
+      <w:proofErr w:type="spellEnd"/>
+      <w:r>
+        <w:rPr>
+          <w:rStyle w:val="VerbatimChar"/>
+        </w:rPr>
+        <w:t>("shortener"),</w:t>
       </w:r>
       <w:r>
         <w:br/>
@@ -3654,7 +4487,35 @@
         <w:rPr>
           <w:rStyle w:val="VerbatimChar"/>
         </w:rPr>
-        <w:t xml:space="preserve">        drools.getRule().getName(),</w:t>
+        <w:t xml:space="preserve">        </w:t>
+      </w:r>
+      <w:proofErr w:type="spellStart"/>
+      <w:r>
+        <w:rPr>
+          <w:rStyle w:val="VerbatimChar"/>
+        </w:rPr>
+        <w:t>drools.getRule</w:t>
+      </w:r>
+      <w:proofErr w:type="spellEnd"/>
+      <w:r>
+        <w:rPr>
+          <w:rStyle w:val="VerbatimChar"/>
+        </w:rPr>
+        <w:t>().</w:t>
+      </w:r>
+      <w:proofErr w:type="spellStart"/>
+      <w:r>
+        <w:rPr>
+          <w:rStyle w:val="VerbatimChar"/>
+        </w:rPr>
+        <w:t>getName</w:t>
+      </w:r>
+      <w:proofErr w:type="spellEnd"/>
+      <w:r>
+        <w:rPr>
+          <w:rStyle w:val="VerbatimChar"/>
+        </w:rPr>
+        <w:t>(),</w:t>
       </w:r>
       <w:r>
         <w:br/>
@@ -3719,14 +4580,24 @@
       <w:r>
         <w:t xml:space="preserve"> fact to see if </w:t>
       </w:r>
+      <w:proofErr w:type="spellStart"/>
       <w:r>
         <w:rPr>
           <w:rStyle w:val="VerbatimChar"/>
         </w:rPr>
         <w:t>isUrlShortened</w:t>
       </w:r>
-      <w:r>
-        <w:t xml:space="preserve"> is true – this would have been set during feature extraction if the URL domain matches a known list of shortening services (like bit.ly, tinyurl, etc.). The action (</w:t>
+      <w:proofErr w:type="spellEnd"/>
+      <w:r>
+        <w:t xml:space="preserve"> is true – this would have been set during feature extraction if the URL domain matches a known list of shortening services (like bit.ly, </w:t>
+      </w:r>
+      <w:proofErr w:type="spellStart"/>
+      <w:r>
+        <w:t>tinyurl</w:t>
+      </w:r>
+      <w:proofErr w:type="spellEnd"/>
+      <w:r>
+        <w:t>, etc.). The action (</w:t>
       </w:r>
       <w:r>
         <w:rPr>
@@ -3741,25 +4612,69 @@
         <w:rPr>
           <w:rStyle w:val="VerbatimChar"/>
         </w:rPr>
-        <w:t>$sc.addScore(...)</w:t>
+        <w:t>$</w:t>
+      </w:r>
+      <w:proofErr w:type="spellStart"/>
+      <w:r>
+        <w:rPr>
+          <w:rStyle w:val="VerbatimChar"/>
+        </w:rPr>
+        <w:t>sc.addScore</w:t>
+      </w:r>
+      <w:proofErr w:type="spellEnd"/>
+      <w:r>
+        <w:rPr>
+          <w:rStyle w:val="VerbatimChar"/>
+        </w:rPr>
+        <w:t>(...)</w:t>
       </w:r>
       <w:r>
         <w:t xml:space="preserve"> to increment the risk score. The </w:t>
       </w:r>
-      <w:r>
-        <w:rPr>
-          <w:rStyle w:val="VerbatimChar"/>
-        </w:rPr>
-        <w:t>weightsConfig.getUrlWeight("shortener")</w:t>
+      <w:proofErr w:type="spellStart"/>
+      <w:r>
+        <w:rPr>
+          <w:rStyle w:val="VerbatimChar"/>
+        </w:rPr>
+        <w:t>weightsConfig.getUrlWeight</w:t>
+      </w:r>
+      <w:proofErr w:type="spellEnd"/>
+      <w:r>
+        <w:rPr>
+          <w:rStyle w:val="VerbatimChar"/>
+        </w:rPr>
+        <w:t>("shortener")</w:t>
       </w:r>
       <w:r>
         <w:t xml:space="preserve"> call retrieves a predefined weight for this indicator (perhaps a medium severity), and </w:t>
       </w:r>
-      <w:r>
-        <w:rPr>
-          <w:rStyle w:val="VerbatimChar"/>
-        </w:rPr>
-        <w:t>drools.getRule().getName()</w:t>
+      <w:proofErr w:type="spellStart"/>
+      <w:r>
+        <w:rPr>
+          <w:rStyle w:val="VerbatimChar"/>
+        </w:rPr>
+        <w:t>drools.getRule</w:t>
+      </w:r>
+      <w:proofErr w:type="spellEnd"/>
+      <w:r>
+        <w:rPr>
+          <w:rStyle w:val="VerbatimChar"/>
+        </w:rPr>
+        <w:t>().</w:t>
+      </w:r>
+      <w:proofErr w:type="spellStart"/>
+      <w:r>
+        <w:rPr>
+          <w:rStyle w:val="VerbatimChar"/>
+        </w:rPr>
+        <w:t>getName</w:t>
+      </w:r>
+      <w:proofErr w:type="spellEnd"/>
+      <w:r>
+        <w:rPr>
+          <w:rStyle w:val="VerbatimChar"/>
+        </w:rPr>
+        <w:t>()</w:t>
       </w:r>
       <w:r>
         <w:t xml:space="preserve"> captures the rule’s name for logging or explanation. The message explains why this is risky. This pattern of adding a score with context is repeated across rules, enabling the system to accumulate evidence and provide an explanation for each contribution to the final score.</w:t>
@@ -3884,11 +4799,19 @@
       <w:r>
         <w:t xml:space="preserve"> as a URL shortening service. This sets </w:t>
       </w:r>
-      <w:r>
-        <w:rPr>
-          <w:rStyle w:val="VerbatimChar"/>
-        </w:rPr>
-        <w:t>isUrlShortened = true</w:t>
+      <w:proofErr w:type="spellStart"/>
+      <w:r>
+        <w:rPr>
+          <w:rStyle w:val="VerbatimChar"/>
+        </w:rPr>
+        <w:t>isUrlShortened</w:t>
+      </w:r>
+      <w:proofErr w:type="spellEnd"/>
+      <w:r>
+        <w:rPr>
+          <w:rStyle w:val="VerbatimChar"/>
+        </w:rPr>
+        <w:t xml:space="preserve"> = true</w:t>
       </w:r>
       <w:r>
         <w:t xml:space="preserve"> in the evidences, causing the rule </w:t>
@@ -3964,7 +4887,21 @@
         <w:rPr>
           <w:rStyle w:val="VerbatimChar"/>
         </w:rPr>
-        <w:t>?url=hack-paypal.com/login</w:t>
+        <w:t>?</w:t>
+      </w:r>
+      <w:proofErr w:type="spellStart"/>
+      <w:r>
+        <w:rPr>
+          <w:rStyle w:val="VerbatimChar"/>
+        </w:rPr>
+        <w:t>url</w:t>
+      </w:r>
+      <w:proofErr w:type="spellEnd"/>
+      <w:r>
+        <w:rPr>
+          <w:rStyle w:val="VerbatimChar"/>
+        </w:rPr>
+        <w:t>=hack-paypal.com/login</w:t>
       </w:r>
       <w:r>
         <w:t xml:space="preserve"> in one of the URLs). This triggers the rule </w:t>
@@ -4087,7 +5024,15 @@
         <w:t>Phishing detected (High Confidence).</w:t>
       </w:r>
       <w:r>
-        <w:t xml:space="preserve"> The ScoreCard accumulated a </w:t>
+        <w:t xml:space="preserve"> The </w:t>
+      </w:r>
+      <w:proofErr w:type="spellStart"/>
+      <w:r>
+        <w:t>ScoreCard</w:t>
+      </w:r>
+      <w:proofErr w:type="spellEnd"/>
+      <w:r>
+        <w:t xml:space="preserve"> accumulated a </w:t>
       </w:r>
       <w:r>
         <w:t>high-risk</w:t>
@@ -4482,7 +5427,15 @@
         <w:t>www.paypa1.com</w:t>
       </w:r>
       <w:r>
-        <w:t xml:space="preserve"> – the “l” in “paypal” is actually the number 1, or possibly a similar-looking character from another alphabet (Cyrillic ‘а’ for instance). The actual URL is </w:t>
+        <w:t xml:space="preserve"> – the “l” in “</w:t>
+      </w:r>
+      <w:proofErr w:type="spellStart"/>
+      <w:r>
+        <w:t>paypal</w:t>
+      </w:r>
+      <w:proofErr w:type="spellEnd"/>
+      <w:r>
+        <w:t xml:space="preserve">” is actually the number 1, or possibly a similar-looking character from another alphabet (Cyrillic ‘а’ for instance). The actual URL is </w:t>
       </w:r>
       <w:r>
         <w:rPr>
@@ -4544,19 +5497,51 @@
           <w:b/>
           <w:bCs/>
         </w:rPr>
-        <w:t>“URL: Likely homograph (IDN/punycode)”</w:t>
+        <w:t>“URL: Likely homograph (IDN/</w:t>
+      </w:r>
+      <w:proofErr w:type="spellStart"/>
+      <w:r>
+        <w:rPr>
+          <w:b/>
+          <w:bCs/>
+        </w:rPr>
+        <w:t>punycode</w:t>
+      </w:r>
+      <w:proofErr w:type="spellEnd"/>
+      <w:r>
+        <w:rPr>
+          <w:b/>
+          <w:bCs/>
+        </w:rPr>
+        <w:t>)”</w:t>
       </w:r>
       <w:r>
         <w:t xml:space="preserve"> fires upon detecting the </w:t>
       </w:r>
-      <w:r>
-        <w:rPr>
-          <w:rStyle w:val="VerbatimChar"/>
-        </w:rPr>
-        <w:t>xn--</w:t>
-      </w:r>
-      <w:r>
-        <w:t xml:space="preserve"> prefix and/or unusual Unicode characters. Additionally, a specific rule for brand name impersonation could be present (for example, detecting known brand names with character substitutions), but even without that, the combination of homograph and the content of the URL raises a major red flag. The system might note that “paypa1” closely resembles “paypal.”</w:t>
+      <w:proofErr w:type="spellStart"/>
+      <w:r>
+        <w:rPr>
+          <w:rStyle w:val="VerbatimChar"/>
+        </w:rPr>
+        <w:t>xn</w:t>
+      </w:r>
+      <w:proofErr w:type="spellEnd"/>
+      <w:r>
+        <w:rPr>
+          <w:rStyle w:val="VerbatimChar"/>
+        </w:rPr>
+        <w:t>--</w:t>
+      </w:r>
+      <w:r>
+        <w:t xml:space="preserve"> prefix and/or unusual Unicode characters. Additionally, a specific rule for brand name impersonation could be present (for example, detecting known brand names with character substitutions), but even without that, the combination of homograph and the content of the URL raises a major red flag. The system might note that “paypa1” closely resembles “</w:t>
+      </w:r>
+      <w:proofErr w:type="spellStart"/>
+      <w:r>
+        <w:t>paypal</w:t>
+      </w:r>
+      <w:proofErr w:type="spellEnd"/>
+      <w:r>
+        <w:t>.”</w:t>
       </w:r>
       <w:r>
         <w:br/>
@@ -4580,7 +5565,15 @@
         <w:t>“DNS: Young domain”</w:t>
       </w:r>
       <w:r>
-        <w:t xml:space="preserve"> or a URL rule for domain age fires because legitimate brand domains (like the real paypal.com) have existed for years, whereas this lookalike is brand new. The domain likely has no MX records or other indications of an established web presence, which further contributes to suspicion. If a rule is in place for checking visual similarity to known high-value brands (using a list of brand names), it would also trigger given “paypa1” vs “paypal”.</w:t>
+        <w:t xml:space="preserve"> or a URL rule for domain age fires because legitimate brand domains (like the real paypal.com) have existed for years, whereas this lookalike is brand new. The domain likely has no MX records or other indications of an established web presence, which further contributes to suspicion. If a rule is in place for checking visual similarity to known high-value brands (using a list of brand names), it would also trigger given “paypa1” vs “</w:t>
+      </w:r>
+      <w:proofErr w:type="spellStart"/>
+      <w:r>
+        <w:t>paypal</w:t>
+      </w:r>
+      <w:proofErr w:type="spellEnd"/>
+      <w:r>
+        <w:t>”.</w:t>
       </w:r>
       <w:r>
         <w:br/>
@@ -4830,7 +5823,15 @@
         <w:t>Cybersecurity Domain Knowledge:</w:t>
       </w:r>
       <w:r>
-        <w:t xml:space="preserve"> Building the system dramatically increased our understanding of phishing techniques and indicators. By researching and encoding rules, we delved into how attackers craft URLs (homograph attacks, subdomain tricks), what DNS configurations hint at malicious intent, how phishing pages behave differently from normal pages, and how redirect chains can be exploited. We also learned about various security resources: for instance, using threat intelligence APIs and datasets like PhishTank, which can enrich detection, and understanding the common patterns found in phishing kits and campaigns. The expert’s real-world anecdotes (such as the way attackers abuse cloud hosting or how they respond when one tactic is blocked) gave us a pragmatic perspective that complemented theoretical knowledge.</w:t>
+        <w:t xml:space="preserve"> Building the system dramatically increased our understanding of phishing techniques and indicators. By researching and encoding rules, we delved into how attackers craft URLs (homograph attacks, subdomain tricks), what DNS configurations hint at malicious intent, how phishing pages behave differently from normal pages, and how redirect chains can be exploited. We also learned about various security resources: for instance, using threat intelligence APIs and datasets like </w:t>
+      </w:r>
+      <w:proofErr w:type="spellStart"/>
+      <w:r>
+        <w:t>PhishTank</w:t>
+      </w:r>
+      <w:proofErr w:type="spellEnd"/>
+      <w:r>
+        <w:t>, which can enrich detection, and understanding the common patterns found in phishing kits and campaigns. The expert’s real-world anecdotes (such as the way attackers abuse cloud hosting or how they respond when one tactic is blocked) gave us a pragmatic perspective that complemented theoretical knowledge.</w:t>
       </w:r>
     </w:p>
     <w:p>
@@ -4882,12 +5883,14 @@
       <w:r>
         <w:t xml:space="preserve"> Because one of the goals was an explainable AI system, we paid special attention to how decisions would be recorded and presented. We learned techniques for generating human-readable rule firing logs and summaries, designing the </w:t>
       </w:r>
+      <w:proofErr w:type="spellStart"/>
       <w:r>
         <w:rPr>
           <w:rStyle w:val="VerbatimChar"/>
         </w:rPr>
         <w:t>RuleDetail</w:t>
       </w:r>
+      <w:proofErr w:type="spellEnd"/>
       <w:r>
         <w:t xml:space="preserve"> data structure to capture the salient details of each triggered rule. Ensuring that every score contributed had an accompanying explanation greatly improved the transparency of the system. This focus on explainability also reinforced good practice in </w:t>
       </w:r>
@@ -5062,7 +6065,15 @@
         <w:t>salience</w:t>
       </w:r>
       <w:r>
-        <w:t xml:space="preserve"> to short-circuit certain evaluations). The fact model was optimized to avoid expensive computations inside rules – all heavy computation is done in the feature extraction stage (outside Drools), so rules themselves run very quickly just matching boolean flags or numeric thresholds. We also measured throughput and found it meets the target for our scenario (on the order of tens of milliseconds per URL in typical cases, excluding network I/O). </w:t>
+        <w:t xml:space="preserve"> to short-circuit certain evaluations). The fact model was optimized to avoid expensive computations inside rules – all heavy computation is done in the feature extraction stage (outside Drools), so rules themselves run very quickly just matching </w:t>
+      </w:r>
+      <w:proofErr w:type="spellStart"/>
+      <w:r>
+        <w:t>boolean</w:t>
+      </w:r>
+      <w:proofErr w:type="spellEnd"/>
+      <w:r>
+        <w:t xml:space="preserve"> flags or numeric thresholds. We also measured throughput and found it meets the target for our scenario (on the order of tens of milliseconds per URL in typical cases, excluding network I/O). </w:t>
       </w:r>
       <w:r>
         <w:rPr>
@@ -5092,7 +6103,15 @@
         <w:t>Integration Complexity:</w:t>
       </w:r>
       <w:r>
-        <w:t xml:space="preserve"> Bringing together the Drools engine, external services, and the Spring Boot infrastructure posed integration challenges. Each component (e.g., calling VirusTotal API for reputation, using the Drools KIE container, deploying on a server) could introduce failures or incompatibilities. </w:t>
+        <w:t xml:space="preserve"> Bringing together the Drools engine, external services, and the Spring Boot infrastructure posed integration challenges. Each component (e.g., calling </w:t>
+      </w:r>
+      <w:proofErr w:type="spellStart"/>
+      <w:r>
+        <w:t>VirusTotal</w:t>
+      </w:r>
+      <w:proofErr w:type="spellEnd"/>
+      <w:r>
+        <w:t xml:space="preserve"> API for reputation, using the Drools KIE container, deploying on a server) could introduce failures or incompatibilities. </w:t>
       </w:r>
       <w:r>
         <w:rPr>
@@ -5104,12 +6123,14 @@
       <w:r>
         <w:t xml:space="preserve"> We tackled this by clear interface design – for example, designing the </w:t>
       </w:r>
+      <w:proofErr w:type="spellStart"/>
       <w:r>
         <w:rPr>
           <w:rStyle w:val="VerbatimChar"/>
         </w:rPr>
         <w:t>PhishingAnalysisService</w:t>
       </w:r>
+      <w:proofErr w:type="spellEnd"/>
       <w:r>
         <w:t xml:space="preserve"> to encapsulate all steps so it provides a clean API to the controller. We also performed end-to-end integration testing in an environment similar to production to catch issues early (like ensuring the Drools rules are correctly packaged and loaded in the Spring Boot jar). Setting up proper logging at each integration point greatly aided in diagnosing problems. </w:t>
       </w:r>
@@ -5277,7 +6298,15 @@
         <w:t>iterative validation with the expert</w:t>
       </w:r>
       <w:r>
-        <w:t xml:space="preserve"> was critical: rather than trying to build the rulebase in isolation, each increment was reviewed, which caught issues early and guided the direction of development. We also learned to always consider </w:t>
+        <w:t xml:space="preserve"> was critical: rather than trying to build the </w:t>
+      </w:r>
+      <w:proofErr w:type="spellStart"/>
+      <w:r>
+        <w:t>rulebase</w:t>
+      </w:r>
+      <w:proofErr w:type="spellEnd"/>
+      <w:r>
+        <w:t xml:space="preserve"> in isolation, each increment was reviewed, which caught issues early and guided the direction of development. We also learned to always consider </w:t>
       </w:r>
       <w:r>
         <w:rPr>
@@ -5375,7 +6404,15 @@
         <w:t>Threat Intelligence Integration:</w:t>
       </w:r>
       <w:r>
-        <w:t xml:space="preserve"> Incorporate direct integration with services like VirusTotal for URL and domain reputation checks. This would allow the system to fetch real-time threat intelligence (e.g., if a URL is already reported as malicious elsewhere) and use that information as an additional feature or rule trigger.</w:t>
+        <w:t xml:space="preserve"> Incorporate direct integration with services like </w:t>
+      </w:r>
+      <w:proofErr w:type="spellStart"/>
+      <w:r>
+        <w:t>VirusTotal</w:t>
+      </w:r>
+      <w:proofErr w:type="spellEnd"/>
+      <w:r>
+        <w:t xml:space="preserve"> for URL and domain reputation checks. This would allow the system to fetch real-time threat intelligence (e.g., if a URL is already reported as malicious elsewhere) and use that information as an additional feature or rule trigger.</w:t>
       </w:r>
     </w:p>
     <w:p>
@@ -5395,7 +6432,23 @@
         <w:t>Dynamic Whitelist/Blacklist Updates:</w:t>
       </w:r>
       <w:r>
-        <w:t xml:space="preserve"> Automate the maintenance of trusted domain whitelists and malicious domain blacklists by pulling from reputable feeds. For example, regularly update from OpenPhish or PhishTank lists so that known phishing domains are immediately flagged and known good domains reduce the chance of false positives.</w:t>
+        <w:t xml:space="preserve"> Automate the maintenance of trusted domain whitelists and malicious domain blacklists by pulling from reputable feeds. For example, regularly update from </w:t>
+      </w:r>
+      <w:proofErr w:type="spellStart"/>
+      <w:r>
+        <w:t>OpenPhish</w:t>
+      </w:r>
+      <w:proofErr w:type="spellEnd"/>
+      <w:r>
+        <w:t xml:space="preserve"> or </w:t>
+      </w:r>
+      <w:proofErr w:type="spellStart"/>
+      <w:r>
+        <w:t>PhishTank</w:t>
+      </w:r>
+      <w:proofErr w:type="spellEnd"/>
+      <w:r>
+        <w:t xml:space="preserve"> lists so that known phishing domains are immediately flagged and known good domains reduce the chance of false positives.</w:t>
       </w:r>
     </w:p>
     <w:p>
@@ -6201,8 +7254,29 @@
         </w:numPr>
         <w:jc w:val="both"/>
       </w:pPr>
-      <w:r>
-        <w:t xml:space="preserve">Hranický, R., Horák, A., Polišenský, J., Ondryáš, O., Jeřábek, K., &amp; Ryšavý, O. (2024). </w:t>
+      <w:proofErr w:type="spellStart"/>
+      <w:r>
+        <w:t>Hranický</w:t>
+      </w:r>
+      <w:proofErr w:type="spellEnd"/>
+      <w:r>
+        <w:t xml:space="preserve">, R., Horák, A., </w:t>
+      </w:r>
+      <w:proofErr w:type="spellStart"/>
+      <w:r>
+        <w:t>Polišenský</w:t>
+      </w:r>
+      <w:proofErr w:type="spellEnd"/>
+      <w:r>
+        <w:t xml:space="preserve">, J., </w:t>
+      </w:r>
+      <w:proofErr w:type="spellStart"/>
+      <w:r>
+        <w:t>Ondryáš</w:t>
+      </w:r>
+      <w:proofErr w:type="spellEnd"/>
+      <w:r>
+        <w:t xml:space="preserve">, O., Jeřábek, K., &amp; Ryšavý, O. (2024). </w:t>
       </w:r>
       <w:r>
         <w:rPr>
@@ -6254,7 +7328,15 @@
         <w:jc w:val="both"/>
       </w:pPr>
       <w:r>
-        <w:t xml:space="preserve">Bayer, J., Maroofi, S., Hureau, O., Duda, A., &amp; Korczynski, M. (2023). </w:t>
+        <w:t xml:space="preserve">Bayer, J., </w:t>
+      </w:r>
+      <w:proofErr w:type="spellStart"/>
+      <w:r>
+        <w:t>Maroofi</w:t>
+      </w:r>
+      <w:proofErr w:type="spellEnd"/>
+      <w:r>
+        <w:t xml:space="preserve">, S., Hureau, O., Duda, A., &amp; Korczynski, M. (2023). </w:t>
       </w:r>
       <w:r>
         <w:rPr>
@@ -6264,7 +7346,15 @@
         <w:t>Building a Resilient Domain Whitelist to Enhance Phishing Blacklist Accuracy.</w:t>
       </w:r>
       <w:r>
-        <w:t xml:space="preserve"> In APWG eCrime Symposium 2023 (pp. 1–14).</w:t>
+        <w:t xml:space="preserve"> In APWG </w:t>
+      </w:r>
+      <w:proofErr w:type="spellStart"/>
+      <w:r>
+        <w:t>eCrime</w:t>
+      </w:r>
+      <w:proofErr w:type="spellEnd"/>
+      <w:r>
+        <w:t xml:space="preserve"> Symposium 2023 (pp. 1–14).</w:t>
       </w:r>
     </w:p>
     <w:p>
@@ -6276,8 +7366,21 @@
         </w:numPr>
         <w:jc w:val="both"/>
       </w:pPr>
-      <w:r>
-        <w:t xml:space="preserve">Alsabah, M., Nabeel, M., Boshmaf, Y., &amp; Choo, K.-K. R. (2022). </w:t>
+      <w:proofErr w:type="spellStart"/>
+      <w:r>
+        <w:t>Alsabah</w:t>
+      </w:r>
+      <w:proofErr w:type="spellEnd"/>
+      <w:r>
+        <w:t xml:space="preserve">, M., Nabeel, M., </w:t>
+      </w:r>
+      <w:proofErr w:type="spellStart"/>
+      <w:r>
+        <w:t>Boshmaf</w:t>
+      </w:r>
+      <w:proofErr w:type="spellEnd"/>
+      <w:r>
+        <w:t xml:space="preserve">, Y., &amp; Choo, K.-K. R. (2022). </w:t>
       </w:r>
       <w:r>
         <w:rPr>
@@ -6322,7 +7425,7 @@
       <w:r>
         <w:t xml:space="preserve"> </w:t>
       </w:r>
-      <w:hyperlink r:id="rId12">
+      <w:hyperlink r:id="rId18">
         <w:r>
           <w:rPr>
             <w:rStyle w:val="Hiperligao"/>
@@ -6350,7 +7453,7 @@
       <w:r>
         <w:t xml:space="preserve"> </w:t>
       </w:r>
-      <w:hyperlink r:id="rId13">
+      <w:hyperlink r:id="rId19">
         <w:r>
           <w:rPr>
             <w:rStyle w:val="Hiperligao"/>
@@ -6378,7 +7481,7 @@
       <w:r>
         <w:t xml:space="preserve"> </w:t>
       </w:r>
-      <w:hyperlink r:id="rId14">
+      <w:hyperlink r:id="rId20">
         <w:r>
           <w:rPr>
             <w:rStyle w:val="Hiperligao"/>
@@ -6396,17 +7499,26 @@
         </w:numPr>
         <w:jc w:val="both"/>
       </w:pPr>
-      <w:r>
-        <w:rPr>
-          <w:b/>
-          <w:bCs/>
-        </w:rPr>
-        <w:t>OpenPhish API Documentation:</w:t>
+      <w:proofErr w:type="spellStart"/>
+      <w:r>
+        <w:rPr>
+          <w:b/>
+          <w:bCs/>
+        </w:rPr>
+        <w:t>OpenPhish</w:t>
+      </w:r>
+      <w:proofErr w:type="spellEnd"/>
+      <w:r>
+        <w:rPr>
+          <w:b/>
+          <w:bCs/>
+        </w:rPr>
+        <w:t xml:space="preserve"> API Documentation:</w:t>
       </w:r>
       <w:r>
         <w:t xml:space="preserve"> </w:t>
       </w:r>
-      <w:hyperlink r:id="rId15">
+      <w:hyperlink r:id="rId21">
         <w:r>
           <w:rPr>
             <w:rStyle w:val="Hiperligao"/>
@@ -6424,17 +7536,26 @@
         </w:numPr>
         <w:jc w:val="both"/>
       </w:pPr>
-      <w:r>
-        <w:rPr>
-          <w:b/>
-          <w:bCs/>
-        </w:rPr>
-        <w:t>PhishTank API Documentation:</w:t>
+      <w:proofErr w:type="spellStart"/>
+      <w:r>
+        <w:rPr>
+          <w:b/>
+          <w:bCs/>
+        </w:rPr>
+        <w:t>PhishTank</w:t>
+      </w:r>
+      <w:proofErr w:type="spellEnd"/>
+      <w:r>
+        <w:rPr>
+          <w:b/>
+          <w:bCs/>
+        </w:rPr>
+        <w:t xml:space="preserve"> API Documentation:</w:t>
       </w:r>
       <w:r>
         <w:t xml:space="preserve"> </w:t>
       </w:r>
-      <w:hyperlink r:id="rId16">
+      <w:hyperlink r:id="rId22">
         <w:r>
           <w:rPr>
             <w:rStyle w:val="Hiperligao"/>
@@ -6469,7 +7590,7 @@
         </w:rPr>
         <w:t xml:space="preserve"> </w:t>
       </w:r>
-      <w:hyperlink r:id="rId17">
+      <w:hyperlink r:id="rId23">
         <w:r>
           <w:rPr>
             <w:rStyle w:val="Hiperligao"/>
@@ -6565,8 +7686,8 @@
       </w:pPr>
     </w:p>
     <w:sectPr>
-      <w:headerReference w:type="default" r:id="rId18"/>
-      <w:footerReference w:type="default" r:id="rId19"/>
+      <w:headerReference w:type="default" r:id="rId24"/>
+      <w:footerReference w:type="default" r:id="rId25"/>
       <w:pgSz w:w="12240" w:h="15840"/>
       <w:pgMar w:top="1440" w:right="1440" w:bottom="1440" w:left="1440" w:header="720" w:footer="720" w:gutter="0"/>
       <w:cols w:space="720"/>

</xml_diff>

<commit_message>
Drools sample number update
</commit_message>
<xml_diff>
--- a/ENGCIA/Final Report/REL-TEAM-10.docx
+++ b/ENGCIA/Final Report/REL-TEAM-10.docx
@@ -380,7 +380,7 @@
                                 <w:txbxContent>
                                   <w:p>
                                     <w:pPr>
-                                      <w:pStyle w:val="Subttulo"/>
+                                      <w:pStyle w:val="Subtitle"/>
                                       <w:jc w:val="right"/>
                                       <w:rPr>
                                         <w:sz w:val="68"/>
@@ -401,7 +401,7 @@
                                   </w:p>
                                   <w:p>
                                     <w:pPr>
-                                      <w:pStyle w:val="Subttulo"/>
+                                      <w:pStyle w:val="Subtitle"/>
                                       <w:jc w:val="right"/>
                                       <w:rPr>
                                         <w:color w:val="FFFFFF" w:themeColor="background1"/>
@@ -591,7 +591,7 @@
                           <w:txbxContent>
                             <w:p>
                               <w:pPr>
-                                <w:pStyle w:val="Subttulo"/>
+                                <w:pStyle w:val="Subtitle"/>
                                 <w:jc w:val="right"/>
                                 <w:rPr>
                                   <w:sz w:val="68"/>
@@ -612,7 +612,7 @@
                             </w:p>
                             <w:p>
                               <w:pPr>
-                                <w:pStyle w:val="Subttulo"/>
+                                <w:pStyle w:val="Subtitle"/>
                                 <w:jc w:val="right"/>
                                 <w:rPr>
                                   <w:color w:val="FFFFFF" w:themeColor="background1"/>
@@ -689,7 +689,7 @@
       <w:sdtContent>
         <w:p>
           <w:pPr>
-            <w:pStyle w:val="Cabealhodondice"/>
+            <w:pStyle w:val="TOCHeading"/>
           </w:pPr>
           <w:r>
             <w:t>Contents</w:t>
@@ -697,7 +697,7 @@
         </w:p>
         <w:p>
           <w:pPr>
-            <w:pStyle w:val="ndice2"/>
+            <w:pStyle w:val="TOC2"/>
             <w:tabs>
               <w:tab w:val="right" w:leader="dot" w:pos="9350"/>
             </w:tabs>
@@ -718,7 +718,7 @@
           <w:hyperlink w:anchor="_Toc212984378" w:history="1">
             <w:r>
               <w:rPr>
-                <w:rStyle w:val="Hiperligao"/>
+                <w:rStyle w:val="Hyperlink"/>
                 <w:noProof/>
               </w:rPr>
               <w:t>Abstract</w:t>
@@ -775,7 +775,7 @@
         </w:p>
         <w:p>
           <w:pPr>
-            <w:pStyle w:val="ndice2"/>
+            <w:pStyle w:val="TOC2"/>
             <w:tabs>
               <w:tab w:val="right" w:leader="dot" w:pos="9350"/>
             </w:tabs>
@@ -787,7 +787,7 @@
           <w:hyperlink w:anchor="_Toc212984379" w:history="1">
             <w:r>
               <w:rPr>
-                <w:rStyle w:val="Hiperligao"/>
+                <w:rStyle w:val="Hyperlink"/>
                 <w:noProof/>
               </w:rPr>
               <w:t>Objectives</w:t>
@@ -844,7 +844,7 @@
         </w:p>
         <w:p>
           <w:pPr>
-            <w:pStyle w:val="ndice2"/>
+            <w:pStyle w:val="TOC2"/>
             <w:tabs>
               <w:tab w:val="right" w:leader="dot" w:pos="9350"/>
             </w:tabs>
@@ -856,7 +856,7 @@
           <w:hyperlink w:anchor="_Toc212984380" w:history="1">
             <w:r>
               <w:rPr>
-                <w:rStyle w:val="Hiperligao"/>
+                <w:rStyle w:val="Hyperlink"/>
                 <w:noProof/>
               </w:rPr>
               <w:t>Methodology</w:t>
@@ -913,7 +913,7 @@
         </w:p>
         <w:p>
           <w:pPr>
-            <w:pStyle w:val="ndice2"/>
+            <w:pStyle w:val="TOC2"/>
             <w:tabs>
               <w:tab w:val="right" w:leader="dot" w:pos="9350"/>
             </w:tabs>
@@ -925,7 +925,7 @@
           <w:hyperlink w:anchor="_Toc212984381" w:history="1">
             <w:r>
               <w:rPr>
-                <w:rStyle w:val="Hiperligao"/>
+                <w:rStyle w:val="Hyperlink"/>
                 <w:noProof/>
               </w:rPr>
               <w:t>Acquired Knowledge Representation</w:t>
@@ -982,7 +982,7 @@
         </w:p>
         <w:p>
           <w:pPr>
-            <w:pStyle w:val="ndice2"/>
+            <w:pStyle w:val="TOC2"/>
             <w:tabs>
               <w:tab w:val="right" w:leader="dot" w:pos="9350"/>
             </w:tabs>
@@ -994,7 +994,7 @@
           <w:hyperlink w:anchor="_Toc212984382" w:history="1">
             <w:r>
               <w:rPr>
-                <w:rStyle w:val="Hiperligao"/>
+                <w:rStyle w:val="Hyperlink"/>
                 <w:noProof/>
               </w:rPr>
               <w:t>Technical Implementation</w:t>
@@ -1051,7 +1051,7 @@
         </w:p>
         <w:p>
           <w:pPr>
-            <w:pStyle w:val="ndice2"/>
+            <w:pStyle w:val="TOC2"/>
             <w:tabs>
               <w:tab w:val="right" w:leader="dot" w:pos="9350"/>
             </w:tabs>
@@ -1063,7 +1063,7 @@
           <w:hyperlink w:anchor="_Toc212984383" w:history="1">
             <w:r>
               <w:rPr>
-                <w:rStyle w:val="Hiperligao"/>
+                <w:rStyle w:val="Hyperlink"/>
                 <w:noProof/>
               </w:rPr>
               <w:t>Findings and Validation</w:t>
@@ -1120,7 +1120,7 @@
         </w:p>
         <w:p>
           <w:pPr>
-            <w:pStyle w:val="ndice2"/>
+            <w:pStyle w:val="TOC2"/>
             <w:tabs>
               <w:tab w:val="right" w:leader="dot" w:pos="9350"/>
             </w:tabs>
@@ -1132,7 +1132,7 @@
           <w:hyperlink w:anchor="_Toc212984384" w:history="1">
             <w:r>
               <w:rPr>
-                <w:rStyle w:val="Hiperligao"/>
+                <w:rStyle w:val="Hyperlink"/>
                 <w:noProof/>
               </w:rPr>
               <w:t>Challenges, Limitations and Reflections</w:t>
@@ -1189,7 +1189,7 @@
         </w:p>
         <w:p>
           <w:pPr>
-            <w:pStyle w:val="ndice2"/>
+            <w:pStyle w:val="TOC2"/>
             <w:tabs>
               <w:tab w:val="right" w:leader="dot" w:pos="9350"/>
             </w:tabs>
@@ -1201,7 +1201,7 @@
           <w:hyperlink w:anchor="_Toc212984385" w:history="1">
             <w:r>
               <w:rPr>
-                <w:rStyle w:val="Hiperligao"/>
+                <w:rStyle w:val="Hyperlink"/>
                 <w:noProof/>
               </w:rPr>
               <w:t>Future Perspectives and Recommendations</w:t>
@@ -1258,7 +1258,7 @@
         </w:p>
         <w:p>
           <w:pPr>
-            <w:pStyle w:val="ndice3"/>
+            <w:pStyle w:val="TOC3"/>
             <w:tabs>
               <w:tab w:val="right" w:leader="dot" w:pos="9350"/>
             </w:tabs>
@@ -1270,7 +1270,7 @@
           <w:hyperlink w:anchor="_Toc212984386" w:history="1">
             <w:r>
               <w:rPr>
-                <w:rStyle w:val="Hiperligao"/>
+                <w:rStyle w:val="Hyperlink"/>
                 <w:noProof/>
               </w:rPr>
               <w:t>Short-term Enhancements (1–3 months</w:t>
@@ -1327,7 +1327,7 @@
         </w:p>
         <w:p>
           <w:pPr>
-            <w:pStyle w:val="ndice3"/>
+            <w:pStyle w:val="TOC3"/>
             <w:tabs>
               <w:tab w:val="right" w:leader="dot" w:pos="9350"/>
             </w:tabs>
@@ -1339,7 +1339,7 @@
           <w:hyperlink w:anchor="_Toc212984387" w:history="1">
             <w:r>
               <w:rPr>
-                <w:rStyle w:val="Hiperligao"/>
+                <w:rStyle w:val="Hyperlink"/>
                 <w:noProof/>
               </w:rPr>
               <w:t>Medium-term Development (3–6 months)</w:t>
@@ -1396,7 +1396,7 @@
         </w:p>
         <w:p>
           <w:pPr>
-            <w:pStyle w:val="ndice3"/>
+            <w:pStyle w:val="TOC3"/>
             <w:tabs>
               <w:tab w:val="right" w:leader="dot" w:pos="9350"/>
             </w:tabs>
@@ -1408,7 +1408,7 @@
           <w:hyperlink w:anchor="_Toc212984388" w:history="1">
             <w:r>
               <w:rPr>
-                <w:rStyle w:val="Hiperligao"/>
+                <w:rStyle w:val="Hyperlink"/>
                 <w:noProof/>
               </w:rPr>
               <w:t>Long-term Vision (6–12 months)</w:t>
@@ -1465,7 +1465,7 @@
         </w:p>
         <w:p>
           <w:pPr>
-            <w:pStyle w:val="ndice3"/>
+            <w:pStyle w:val="TOC3"/>
             <w:tabs>
               <w:tab w:val="right" w:leader="dot" w:pos="9350"/>
             </w:tabs>
@@ -1477,7 +1477,7 @@
           <w:hyperlink w:anchor="_Toc212984389" w:history="1">
             <w:r>
               <w:rPr>
-                <w:rStyle w:val="Hiperligao"/>
+                <w:rStyle w:val="Hyperlink"/>
                 <w:noProof/>
               </w:rPr>
               <w:t>Recommendations for Knowledge Engineering Practitioners</w:t>
@@ -1534,7 +1534,7 @@
         </w:p>
         <w:p>
           <w:pPr>
-            <w:pStyle w:val="ndice2"/>
+            <w:pStyle w:val="TOC2"/>
             <w:tabs>
               <w:tab w:val="right" w:leader="dot" w:pos="9350"/>
             </w:tabs>
@@ -1546,7 +1546,7 @@
           <w:hyperlink w:anchor="_Toc212984390" w:history="1">
             <w:r>
               <w:rPr>
-                <w:rStyle w:val="Hiperligao"/>
+                <w:rStyle w:val="Hyperlink"/>
                 <w:noProof/>
               </w:rPr>
               <w:t>Conclusion</w:t>
@@ -1603,7 +1603,7 @@
         </w:p>
         <w:p>
           <w:pPr>
-            <w:pStyle w:val="ndice2"/>
+            <w:pStyle w:val="TOC2"/>
             <w:tabs>
               <w:tab w:val="right" w:leader="dot" w:pos="9350"/>
             </w:tabs>
@@ -1615,7 +1615,7 @@
           <w:hyperlink w:anchor="_Toc212984391" w:history="1">
             <w:r>
               <w:rPr>
-                <w:rStyle w:val="Hiperligao"/>
+                <w:rStyle w:val="Hyperlink"/>
                 <w:noProof/>
               </w:rPr>
               <w:t>Bibliography and References</w:t>
@@ -1672,7 +1672,7 @@
         </w:p>
         <w:p>
           <w:pPr>
-            <w:pStyle w:val="ndice3"/>
+            <w:pStyle w:val="TOC3"/>
             <w:tabs>
               <w:tab w:val="right" w:leader="dot" w:pos="9350"/>
             </w:tabs>
@@ -1684,7 +1684,7 @@
           <w:hyperlink w:anchor="_Toc212984392" w:history="1">
             <w:r>
               <w:rPr>
-                <w:rStyle w:val="Hiperligao"/>
+                <w:rStyle w:val="Hyperlink"/>
                 <w:noProof/>
               </w:rPr>
               <w:t>Academic Sources</w:t>
@@ -1741,7 +1741,7 @@
         </w:p>
         <w:p>
           <w:pPr>
-            <w:pStyle w:val="ndice3"/>
+            <w:pStyle w:val="TOC3"/>
             <w:tabs>
               <w:tab w:val="right" w:leader="dot" w:pos="9350"/>
             </w:tabs>
@@ -1753,7 +1753,7 @@
           <w:hyperlink w:anchor="_Toc212984393" w:history="1">
             <w:r>
               <w:rPr>
-                <w:rStyle w:val="Hiperligao"/>
+                <w:rStyle w:val="Hyperlink"/>
                 <w:noProof/>
               </w:rPr>
               <w:t>Technical References</w:t>
@@ -1810,7 +1810,7 @@
         </w:p>
         <w:p>
           <w:pPr>
-            <w:pStyle w:val="ndice3"/>
+            <w:pStyle w:val="TOC3"/>
             <w:tabs>
               <w:tab w:val="right" w:leader="dot" w:pos="9350"/>
             </w:tabs>
@@ -1822,7 +1822,7 @@
           <w:hyperlink w:anchor="_Toc212984394" w:history="1">
             <w:r>
               <w:rPr>
-                <w:rStyle w:val="Hiperligao"/>
+                <w:rStyle w:val="Hyperlink"/>
                 <w:noProof/>
               </w:rPr>
               <w:t>Industry Reports</w:t>
@@ -1896,7 +1896,7 @@
     </w:p>
     <w:p>
       <w:pPr>
-        <w:pStyle w:val="Ttulo2"/>
+        <w:pStyle w:val="Heading2"/>
       </w:pPr>
       <w:bookmarkStart w:id="0" w:name="_Toc212984378"/>
       <w:bookmarkStart w:id="1" w:name="abstract"/>
@@ -1917,7 +1917,7 @@
     </w:p>
     <w:p>
       <w:pPr>
-        <w:pStyle w:val="Ttulo2"/>
+        <w:pStyle w:val="Heading2"/>
       </w:pPr>
       <w:bookmarkStart w:id="2" w:name="_Toc212984379"/>
       <w:bookmarkStart w:id="3" w:name="objectives"/>
@@ -2059,7 +2059,7 @@
     </w:p>
     <w:p>
       <w:pPr>
-        <w:pStyle w:val="Ttulo2"/>
+        <w:pStyle w:val="Heading2"/>
         <w:jc w:val="both"/>
       </w:pPr>
       <w:bookmarkStart w:id="4" w:name="_Toc212984380"/>
@@ -2126,12 +2126,20 @@
       </w:r>
       <w:proofErr w:type="spellEnd"/>
       <w:r>
-        <w:t>) and relevant frameworks (Drools/KIE, Spring Boot). These sources provided a foundation of state-of-the-art techniques and typical phishing indicators.</w:t>
-      </w:r>
-    </w:p>
-    <w:p>
-      <w:pPr>
-        <w:pStyle w:val="Corpodetexto"/>
+        <w:t xml:space="preserve">) and relevant frameworks (Drools/KIE, Spring Boot). These sources provided a foundation </w:t>
+      </w:r>
+      <w:proofErr w:type="gramStart"/>
+      <w:r>
+        <w:t>of</w:t>
+      </w:r>
+      <w:proofErr w:type="gramEnd"/>
+      <w:r>
+        <w:t xml:space="preserve"> state-of-the-art techniques and typical phishing indicators.</w:t>
+      </w:r>
+    </w:p>
+    <w:p>
+      <w:pPr>
+        <w:pStyle w:val="BodyText"/>
         <w:jc w:val="both"/>
       </w:pPr>
       <w:r>
@@ -2155,7 +2163,7 @@
     </w:p>
     <w:p>
       <w:pPr>
-        <w:pStyle w:val="Corpodetexto"/>
+        <w:pStyle w:val="BodyText"/>
         <w:jc w:val="both"/>
       </w:pPr>
       <w:r>
@@ -2261,17 +2269,26 @@
           <w:b/>
           <w:bCs/>
         </w:rPr>
-        <w:t>34 Drools rules</w:t>
+        <w:t>50</w:t>
+      </w:r>
+      <w:r>
+        <w:rPr>
+          <w:b/>
+          <w:bCs/>
+        </w:rPr>
+        <w:t xml:space="preserve"> Drools rules</w:t>
       </w:r>
       <w:r>
         <w:t xml:space="preserve"> across four categories (URL, DNS, DOM, and Redirect analysis) covering the breadth of identified phishing indicators. A fact model (</w:t>
       </w:r>
+      <w:proofErr w:type="gramStart"/>
       <w:r>
         <w:rPr>
           <w:rStyle w:val="VerbatimChar"/>
         </w:rPr>
         <w:t>Evidences</w:t>
       </w:r>
+      <w:proofErr w:type="gramEnd"/>
       <w:r>
         <w:t xml:space="preserve"> class) was designed to hold all features extracted from an analyzed link, and a scoring mechanism was outlined. The system architecture and integration plan (Drools engine within a Spring Boot application) were also established. Key achievements in this session included implementing the Drools rule engine with all rule files loaded, creating a parameterized scoring system (with adjustable weights for each rule category via an external config file), and integrating external threat intelligence lookups for additional data (e.g., checking a URL against known phishing databases). </w:t>
       </w:r>
@@ -2408,7 +2425,7 @@
     </w:p>
     <w:p>
       <w:pPr>
-        <w:pStyle w:val="Ttulo2"/>
+        <w:pStyle w:val="Heading2"/>
       </w:pPr>
       <w:r>
         <w:lastRenderedPageBreak/>
@@ -2506,6 +2523,9 @@
         <w:keepNext/>
       </w:pPr>
       <w:r>
+        <w:rPr>
+          <w:noProof/>
+        </w:rPr>
         <w:drawing>
           <wp:inline distT="0" distB="0" distL="0" distR="0" wp14:anchorId="6A388AE7" wp14:editId="115E084A">
             <wp:extent cx="6749365" cy="4946650"/>
@@ -2545,7 +2565,7 @@
     </w:p>
     <w:p>
       <w:pPr>
-        <w:pStyle w:val="Legenda"/>
+        <w:pStyle w:val="Caption"/>
         <w:jc w:val="center"/>
       </w:pPr>
       <w:r>
@@ -2568,6 +2588,9 @@
         <w:keepNext/>
       </w:pPr>
       <w:r>
+        <w:rPr>
+          <w:noProof/>
+        </w:rPr>
         <w:lastRenderedPageBreak/>
         <w:drawing>
           <wp:inline distT="0" distB="0" distL="0" distR="0" wp14:anchorId="497F09AD" wp14:editId="31BB159D">
@@ -2608,7 +2631,7 @@
     </w:p>
     <w:p>
       <w:pPr>
-        <w:pStyle w:val="Legenda"/>
+        <w:pStyle w:val="Caption"/>
         <w:jc w:val="center"/>
       </w:pPr>
       <w:r>
@@ -2634,6 +2657,9 @@
         <w:keepNext/>
       </w:pPr>
       <w:r>
+        <w:rPr>
+          <w:noProof/>
+        </w:rPr>
         <w:lastRenderedPageBreak/>
         <w:drawing>
           <wp:inline distT="0" distB="0" distL="0" distR="0" wp14:anchorId="4936A00C" wp14:editId="50328AB4">
@@ -2674,7 +2700,7 @@
     </w:p>
     <w:p>
       <w:pPr>
-        <w:pStyle w:val="Legenda"/>
+        <w:pStyle w:val="Caption"/>
         <w:jc w:val="center"/>
       </w:pPr>
       <w:r>
@@ -2697,6 +2723,9 @@
         <w:keepNext/>
       </w:pPr>
       <w:r>
+        <w:rPr>
+          <w:noProof/>
+        </w:rPr>
         <w:lastRenderedPageBreak/>
         <w:drawing>
           <wp:inline distT="0" distB="0" distL="0" distR="0" wp14:anchorId="17B4C010" wp14:editId="1C2F48EA">
@@ -2737,7 +2766,7 @@
     </w:p>
     <w:p>
       <w:pPr>
-        <w:pStyle w:val="Legenda"/>
+        <w:pStyle w:val="Caption"/>
         <w:jc w:val="center"/>
       </w:pPr>
       <w:r>
@@ -2752,13 +2781,7 @@
         </w:r>
       </w:fldSimple>
       <w:r>
-        <w:t xml:space="preserve"> - </w:t>
-      </w:r>
-      <w:r>
-        <w:t xml:space="preserve">Redirect Analysis - Part </w:t>
-      </w:r>
-      <w:r>
-        <w:t>2</w:t>
+        <w:t xml:space="preserve"> - Redirect Analysis - Part 2</w:t>
       </w:r>
     </w:p>
     <w:p>
@@ -2766,6 +2789,9 @@
         <w:keepNext/>
       </w:pPr>
       <w:r>
+        <w:rPr>
+          <w:noProof/>
+        </w:rPr>
         <w:lastRenderedPageBreak/>
         <w:drawing>
           <wp:anchor distT="0" distB="0" distL="114300" distR="114300" simplePos="0" relativeHeight="251661312" behindDoc="0" locked="0" layoutInCell="1" allowOverlap="1" wp14:anchorId="382BCD90" wp14:editId="4F602FFD">
@@ -2820,7 +2846,7 @@
     </w:p>
     <w:p>
       <w:pPr>
-        <w:pStyle w:val="Legenda"/>
+        <w:pStyle w:val="Caption"/>
         <w:jc w:val="center"/>
       </w:pPr>
       <w:r>
@@ -2835,13 +2861,7 @@
         </w:r>
       </w:fldSimple>
       <w:r>
-        <w:t xml:space="preserve"> - </w:t>
-      </w:r>
-      <w:r>
-        <w:t xml:space="preserve">Redirect Analysis - Part </w:t>
-      </w:r>
-      <w:r>
-        <w:t>3</w:t>
+        <w:t xml:space="preserve"> - Redirect Analysis - Part 3</w:t>
       </w:r>
     </w:p>
     <w:p>
@@ -2849,6 +2869,9 @@
         <w:keepNext/>
       </w:pPr>
       <w:r>
+        <w:rPr>
+          <w:noProof/>
+        </w:rPr>
         <w:lastRenderedPageBreak/>
         <w:drawing>
           <wp:inline distT="0" distB="0" distL="0" distR="0" wp14:anchorId="4EE6CC65" wp14:editId="60CF700C">
@@ -2889,7 +2912,7 @@
     </w:p>
     <w:p>
       <w:pPr>
-        <w:pStyle w:val="Legenda"/>
+        <w:pStyle w:val="Caption"/>
         <w:jc w:val="center"/>
       </w:pPr>
       <w:r>
@@ -2912,6 +2935,9 @@
         <w:keepNext/>
       </w:pPr>
       <w:r>
+        <w:rPr>
+          <w:noProof/>
+        </w:rPr>
         <w:lastRenderedPageBreak/>
         <w:drawing>
           <wp:inline distT="0" distB="0" distL="0" distR="0" wp14:anchorId="03CAB613" wp14:editId="3E3FD58E">
@@ -2952,7 +2978,7 @@
     </w:p>
     <w:p>
       <w:pPr>
-        <w:pStyle w:val="Legenda"/>
+        <w:pStyle w:val="Caption"/>
         <w:jc w:val="center"/>
       </w:pPr>
       <w:r>
@@ -2980,6 +3006,9 @@
         <w:keepNext/>
       </w:pPr>
       <w:r>
+        <w:rPr>
+          <w:noProof/>
+        </w:rPr>
         <w:drawing>
           <wp:inline distT="0" distB="0" distL="0" distR="0" wp14:anchorId="2C1C6D54" wp14:editId="63B2A138">
             <wp:extent cx="5943600" cy="3100705"/>
@@ -3019,7 +3048,7 @@
     </w:p>
     <w:p>
       <w:pPr>
-        <w:pStyle w:val="Legenda"/>
+        <w:pStyle w:val="Caption"/>
         <w:jc w:val="center"/>
       </w:pPr>
       <w:r>
@@ -3039,7 +3068,7 @@
     </w:p>
     <w:p>
       <w:pPr>
-        <w:pStyle w:val="Ttulo2"/>
+        <w:pStyle w:val="Heading2"/>
       </w:pPr>
       <w:bookmarkStart w:id="8" w:name="_Toc212984382"/>
       <w:r>
@@ -3183,12 +3212,14 @@
       <w:r>
         <w:t xml:space="preserve"> All extracted features from the previous layer are aggregated into a unified fact object called </w:t>
       </w:r>
+      <w:proofErr w:type="gramStart"/>
       <w:r>
         <w:rPr>
           <w:rStyle w:val="VerbatimChar"/>
         </w:rPr>
         <w:t>Evidences</w:t>
       </w:r>
+      <w:proofErr w:type="gramEnd"/>
       <w:r>
         <w:t xml:space="preserve">. This object is a structured data model with typed fields representing each piece of evidence (e.g., </w:t>
       </w:r>
@@ -3236,21 +3267,33 @@
       <w:r>
         <w:t xml:space="preserve">, etc.). Using a single fact object simplifies rule writing – each Drools rule can access the relevant attributes of </w:t>
       </w:r>
+      <w:proofErr w:type="gramStart"/>
       <w:r>
         <w:rPr>
           <w:rStyle w:val="VerbatimChar"/>
         </w:rPr>
         <w:t>Evidences</w:t>
       </w:r>
-      <w:r>
-        <w:t xml:space="preserve">. The design of the fact model took into account defensive programming (e.g., fields are initialized to safe defaults or null to avoid null-pointer issues in rules) and clarity, so that the meaning of each field is clear to a domain expert reviewing the rules. Before inference, the populated </w:t>
-      </w:r>
+      <w:proofErr w:type="gramEnd"/>
+      <w:r>
+        <w:t xml:space="preserve">. The design of the fact model </w:t>
+      </w:r>
+      <w:proofErr w:type="gramStart"/>
+      <w:r>
+        <w:t>took into account</w:t>
+      </w:r>
+      <w:proofErr w:type="gramEnd"/>
+      <w:r>
+        <w:t xml:space="preserve"> defensive programming (e.g., fields are initialized to safe defaults or null to avoid null-pointer issues in rules) and clarity, so that the meaning of each field is clear to a domain expert reviewing the rules. Before inference, the populated </w:t>
+      </w:r>
+      <w:proofErr w:type="gramStart"/>
       <w:r>
         <w:rPr>
           <w:rStyle w:val="VerbatimChar"/>
         </w:rPr>
         <w:t>Evidences</w:t>
       </w:r>
+      <w:proofErr w:type="gramEnd"/>
       <w:r>
         <w:t xml:space="preserve"> object and an empty </w:t>
       </w:r>
@@ -3303,14 +3346,24 @@
       <w:r>
         <w:t xml:space="preserve"> files mentioned above) on application startup, and a stateless KIE session is used for each analysis. When the session is fired, Drools evaluates all rules against the inserted facts (</w:t>
       </w:r>
+      <w:proofErr w:type="gramStart"/>
       <w:r>
         <w:rPr>
           <w:rStyle w:val="VerbatimChar"/>
         </w:rPr>
         <w:t>Evidences</w:t>
       </w:r>
-      <w:r>
-        <w:t xml:space="preserve"> and global configurations). The inference is forward-chaining: as soon as a rule’s conditions (Left-Hand Side) match the facts, its actions (Right-Hand Side) execute. The rules may insert additional facts or update the score, and Drools will automatically re-evaluate any other rules that depend on changed facts, until no more rules can fire. A global helper object </w:t>
+      <w:proofErr w:type="gramEnd"/>
+      <w:r>
+        <w:t xml:space="preserve"> and global configurations). The inference is </w:t>
+      </w:r>
+      <w:proofErr w:type="gramStart"/>
+      <w:r>
+        <w:t>forward-chaining</w:t>
+      </w:r>
+      <w:proofErr w:type="gramEnd"/>
+      <w:r>
+        <w:t xml:space="preserve">: as soon as a rule’s conditions (Left-Hand Side) match the facts, its actions (Right-Hand Side) execute. The rules may insert additional facts or update the score, and Drools will automatically re-evaluate any other rules that depend on changed facts, until no more rules can fire. A global helper object </w:t>
       </w:r>
       <w:proofErr w:type="spellStart"/>
       <w:r>
@@ -3374,7 +3427,15 @@
       </w:r>
       <w:proofErr w:type="spellEnd"/>
       <w:r>
-        <w:t xml:space="preserve"> also keeps track of which rules have fired and can store details for explanation. For example, if a rule flags that the URL is using a URL shortener, the details might include the specific shortening service domain that was observed. After all applicable rules have executed, the </w:t>
+        <w:t xml:space="preserve"> also keeps track of which rules have </w:t>
+      </w:r>
+      <w:proofErr w:type="gramStart"/>
+      <w:r>
+        <w:t>fired</w:t>
+      </w:r>
+      <w:proofErr w:type="gramEnd"/>
+      <w:r>
+        <w:t xml:space="preserve"> and can store details for explanation. For example, if a rule flags that the URL is using a URL shortener, the details might include the specific shortening service domain that was observed. After all applicable rules have executed, the </w:t>
       </w:r>
       <w:proofErr w:type="spellStart"/>
       <w:r>
@@ -3424,12 +3485,14 @@
       <w:r>
         <w:t xml:space="preserve">Overall, this architecture cleanly separates data gathering, inference, scoring, and interface concerns. It allows each component to be developed and tested in isolation (e.g., ensuring the feature extractors correctly populate the </w:t>
       </w:r>
+      <w:proofErr w:type="gramStart"/>
       <w:r>
         <w:rPr>
           <w:rStyle w:val="VerbatimChar"/>
         </w:rPr>
         <w:t>Evidences</w:t>
       </w:r>
+      <w:proofErr w:type="gramEnd"/>
       <w:r>
         <w:t xml:space="preserve"> object, or that the rule engine fires the expected rules given a certain fact input). The modular design also simplifies future </w:t>
       </w:r>
@@ -3440,7 +3503,7 @@
     </w:p>
     <w:p>
       <w:pPr>
-        <w:pStyle w:val="Corpodetexto"/>
+        <w:pStyle w:val="BodyText"/>
         <w:jc w:val="both"/>
       </w:pPr>
       <w:r>
@@ -3499,7 +3562,28 @@
         <w:rPr>
           <w:rStyle w:val="VerbatimChar"/>
         </w:rPr>
-        <w:t xml:space="preserve">    $fact : Evidences( </w:t>
+        <w:t xml:space="preserve">    $</w:t>
+      </w:r>
+      <w:proofErr w:type="gramStart"/>
+      <w:r>
+        <w:rPr>
+          <w:rStyle w:val="VerbatimChar"/>
+        </w:rPr>
+        <w:t>fact :</w:t>
+      </w:r>
+      <w:proofErr w:type="gramEnd"/>
+      <w:r>
+        <w:rPr>
+          <w:rStyle w:val="VerbatimChar"/>
+        </w:rPr>
+        <w:t xml:space="preserve"> </w:t>
+      </w:r>
+      <w:proofErr w:type="gramStart"/>
+      <w:r>
+        <w:rPr>
+          <w:rStyle w:val="VerbatimChar"/>
+        </w:rPr>
+        <w:t xml:space="preserve">Evidences( </w:t>
       </w:r>
       <w:proofErr w:type="spellStart"/>
       <w:r>
@@ -3509,12 +3593,21 @@
         <w:t>someCondition</w:t>
       </w:r>
       <w:proofErr w:type="spellEnd"/>
-      <w:r>
-        <w:rPr>
-          <w:rStyle w:val="VerbatimChar"/>
-        </w:rPr>
-        <w:t xml:space="preserve"> == true )</w:t>
-      </w:r>
+      <w:proofErr w:type="gramEnd"/>
+      <w:r>
+        <w:rPr>
+          <w:rStyle w:val="VerbatimChar"/>
+        </w:rPr>
+        <w:t xml:space="preserve"> == </w:t>
+      </w:r>
+      <w:proofErr w:type="gramStart"/>
+      <w:r>
+        <w:rPr>
+          <w:rStyle w:val="VerbatimChar"/>
+        </w:rPr>
+        <w:t>true )</w:t>
+      </w:r>
+      <w:proofErr w:type="gramEnd"/>
       <w:r>
         <w:br/>
       </w:r>
@@ -3525,6 +3618,7 @@
         <w:t xml:space="preserve">    $</w:t>
       </w:r>
       <w:proofErr w:type="spellStart"/>
+      <w:proofErr w:type="gramStart"/>
       <w:r>
         <w:rPr>
           <w:rStyle w:val="VerbatimChar"/>
@@ -3536,9 +3630,17 @@
         <w:rPr>
           <w:rStyle w:val="VerbatimChar"/>
         </w:rPr>
-        <w:t xml:space="preserve"> : </w:t>
+        <w:t xml:space="preserve"> :</w:t>
+      </w:r>
+      <w:proofErr w:type="gramEnd"/>
+      <w:r>
+        <w:rPr>
+          <w:rStyle w:val="VerbatimChar"/>
+        </w:rPr>
+        <w:t xml:space="preserve"> </w:t>
       </w:r>
       <w:proofErr w:type="spellStart"/>
+      <w:proofErr w:type="gramStart"/>
       <w:r>
         <w:rPr>
           <w:rStyle w:val="VerbatimChar"/>
@@ -3550,7 +3652,14 @@
         <w:rPr>
           <w:rStyle w:val="VerbatimChar"/>
         </w:rPr>
-        <w:t>()</w:t>
+        <w:t>(</w:t>
+      </w:r>
+      <w:proofErr w:type="gramEnd"/>
+      <w:r>
+        <w:rPr>
+          <w:rStyle w:val="VerbatimChar"/>
+        </w:rPr>
+        <w:t>)</w:t>
       </w:r>
       <w:r>
         <w:br/>
@@ -3589,6 +3698,7 @@
         <w:t xml:space="preserve">    $</w:t>
       </w:r>
       <w:proofErr w:type="spellStart"/>
+      <w:proofErr w:type="gramStart"/>
       <w:r>
         <w:rPr>
           <w:rStyle w:val="VerbatimChar"/>
@@ -3600,7 +3710,14 @@
         <w:rPr>
           <w:rStyle w:val="VerbatimChar"/>
         </w:rPr>
-        <w:t>( ... );</w:t>
+        <w:t>( ...</w:t>
+      </w:r>
+      <w:proofErr w:type="gramEnd"/>
+      <w:r>
+        <w:rPr>
+          <w:rStyle w:val="VerbatimChar"/>
+        </w:rPr>
+        <w:t xml:space="preserve"> );</w:t>
       </w:r>
       <w:r>
         <w:br/>
@@ -3629,12 +3746,14 @@
       <w:r>
         <w:t xml:space="preserve">Each rule specifies a condition on the </w:t>
       </w:r>
+      <w:proofErr w:type="gramStart"/>
       <w:r>
         <w:rPr>
           <w:rStyle w:val="VerbatimChar"/>
         </w:rPr>
         <w:t>Evidences</w:t>
       </w:r>
+      <w:proofErr w:type="gramEnd"/>
       <w:r>
         <w:t xml:space="preserve"> fact – if the condition is met, the rule’s action will contribute to the </w:t>
       </w:r>
@@ -3682,7 +3801,7 @@
     </w:p>
     <w:p>
       <w:pPr>
-        <w:pStyle w:val="Corpodetexto"/>
+        <w:pStyle w:val="BodyText"/>
         <w:jc w:val="both"/>
       </w:pPr>
       <w:r>
@@ -4142,13 +4261,24 @@
         <w:t>open redirect pattern</w:t>
       </w:r>
       <w:r>
-        <w:t xml:space="preserve"> (URLs in the chain containing parameters like </w:t>
-      </w:r>
-      <w:r>
-        <w:rPr>
-          <w:rStyle w:val="VerbatimChar"/>
-        </w:rPr>
-        <w:t>?redirect=</w:t>
+        <w:t xml:space="preserve"> (URLs in the chain containing parameters </w:t>
+      </w:r>
+      <w:proofErr w:type="gramStart"/>
+      <w:r>
+        <w:t xml:space="preserve">like </w:t>
+      </w:r>
+      <w:r>
+        <w:rPr>
+          <w:rStyle w:val="VerbatimChar"/>
+        </w:rPr>
+        <w:t>?redirect</w:t>
+      </w:r>
+      <w:proofErr w:type="gramEnd"/>
+      <w:r>
+        <w:rPr>
+          <w:rStyle w:val="VerbatimChar"/>
+        </w:rPr>
+        <w:t>=</w:t>
       </w:r>
       <w:r>
         <w:t xml:space="preserve"> or </w:t>
@@ -4226,7 +4356,15 @@
         <w:t>trusted final destinations</w:t>
       </w:r>
       <w:r>
-        <w:t xml:space="preserve">: if all the redirects ultimately lead to a known safe domain (e.g., a well-known company’s login page or a major site like Google/Microsoft), a rule can </w:t>
+        <w:t xml:space="preserve">: if all the redirects ultimately lead to a known safe domain (e.g., a well-known </w:t>
+      </w:r>
+      <w:proofErr w:type="gramStart"/>
+      <w:r>
+        <w:t>company’s</w:t>
+      </w:r>
+      <w:proofErr w:type="gramEnd"/>
+      <w:r>
+        <w:t xml:space="preserve"> login page or a major site like Google/Microsoft), a rule can </w:t>
       </w:r>
       <w:r>
         <w:rPr>
@@ -4238,12 +4376,21 @@
       <w:r>
         <w:t xml:space="preserve"> the score or nullify some earlier warnings (this uses a higher salience to fire last). Additionally, the age of the </w:t>
       </w:r>
-      <w:r>
-        <w:rPr>
-          <w:b/>
-          <w:bCs/>
-        </w:rPr>
-        <w:t>final destination domain</w:t>
+      <w:proofErr w:type="gramStart"/>
+      <w:r>
+        <w:rPr>
+          <w:b/>
+          <w:bCs/>
+        </w:rPr>
+        <w:t>final destination</w:t>
+      </w:r>
+      <w:proofErr w:type="gramEnd"/>
+      <w:r>
+        <w:rPr>
+          <w:b/>
+          <w:bCs/>
+        </w:rPr>
+        <w:t xml:space="preserve"> domain</w:t>
       </w:r>
       <w:r>
         <w:t xml:space="preserve"> is considered – if the final site reached is newly created (e.g., &lt; 6 months or &lt; 1 year old), that fact adds to suspicion, whereas if it’s older than a year, that is a mild reassurance factor.</w:t>
@@ -4255,7 +4402,23 @@
         <w:jc w:val="both"/>
       </w:pPr>
       <w:r>
-        <w:t>To illustrate the rule implementation, consider one example from the URL analysis rules that checks for usage of URL shortening services. Attackers often use shorteners to hide malicious URLs behind innocuous-looking links:</w:t>
+        <w:t xml:space="preserve">To illustrate the </w:t>
+      </w:r>
+      <w:proofErr w:type="gramStart"/>
+      <w:r>
+        <w:t>rule implementation</w:t>
+      </w:r>
+      <w:proofErr w:type="gramEnd"/>
+      <w:r>
+        <w:t xml:space="preserve">, consider one example from the URL analysis rules that </w:t>
+      </w:r>
+      <w:proofErr w:type="gramStart"/>
+      <w:r>
+        <w:t>checks</w:t>
+      </w:r>
+      <w:proofErr w:type="gramEnd"/>
+      <w:r>
+        <w:t xml:space="preserve"> for usage of URL shortening services. Attackers often use shorteners to hide malicious URLs behind innocuous-looking links:</w:t>
       </w:r>
     </w:p>
     <w:p>
@@ -4571,12 +4734,14 @@
       <w:r>
         <w:t xml:space="preserve">) checks the </w:t>
       </w:r>
+      <w:proofErr w:type="gramStart"/>
       <w:r>
         <w:rPr>
           <w:rStyle w:val="VerbatimChar"/>
         </w:rPr>
         <w:t>Evidences</w:t>
       </w:r>
+      <w:proofErr w:type="gramEnd"/>
       <w:r>
         <w:t xml:space="preserve"> fact to see if </w:t>
       </w:r>
@@ -4615,6 +4780,7 @@
         <w:t>$</w:t>
       </w:r>
       <w:proofErr w:type="spellStart"/>
+      <w:proofErr w:type="gramStart"/>
       <w:r>
         <w:rPr>
           <w:rStyle w:val="VerbatimChar"/>
@@ -4622,6 +4788,7 @@
         <w:t>sc.addScore</w:t>
       </w:r>
       <w:proofErr w:type="spellEnd"/>
+      <w:proofErr w:type="gramEnd"/>
       <w:r>
         <w:rPr>
           <w:rStyle w:val="VerbatimChar"/>
@@ -4649,6 +4816,7 @@
         <w:t xml:space="preserve"> call retrieves a predefined weight for this indicator (perhaps a medium severity), and </w:t>
       </w:r>
       <w:proofErr w:type="spellStart"/>
+      <w:proofErr w:type="gramStart"/>
       <w:r>
         <w:rPr>
           <w:rStyle w:val="VerbatimChar"/>
@@ -4656,11 +4824,19 @@
         <w:t>drools.getRule</w:t>
       </w:r>
       <w:proofErr w:type="spellEnd"/>
-      <w:r>
-        <w:rPr>
-          <w:rStyle w:val="VerbatimChar"/>
-        </w:rPr>
-        <w:t>().</w:t>
+      <w:proofErr w:type="gramEnd"/>
+      <w:r>
+        <w:rPr>
+          <w:rStyle w:val="VerbatimChar"/>
+        </w:rPr>
+        <w:t>(</w:t>
+      </w:r>
+      <w:proofErr w:type="gramStart"/>
+      <w:r>
+        <w:rPr>
+          <w:rStyle w:val="VerbatimChar"/>
+        </w:rPr>
+        <w:t>).</w:t>
       </w:r>
       <w:proofErr w:type="spellStart"/>
       <w:r>
@@ -4670,6 +4846,7 @@
         <w:t>getName</w:t>
       </w:r>
       <w:proofErr w:type="spellEnd"/>
+      <w:proofErr w:type="gramEnd"/>
       <w:r>
         <w:rPr>
           <w:rStyle w:val="VerbatimChar"/>
@@ -4682,7 +4859,7 @@
     </w:p>
     <w:p>
       <w:pPr>
-        <w:pStyle w:val="Ttulo2"/>
+        <w:pStyle w:val="Heading2"/>
       </w:pPr>
       <w:bookmarkStart w:id="9" w:name="_Toc212984383"/>
       <w:bookmarkStart w:id="10" w:name="findings-and-validation"/>
@@ -4698,16 +4875,32 @@
         <w:jc w:val="both"/>
       </w:pPr>
       <w:r>
-        <w:t xml:space="preserve">After implementing the rule-based system, a comprehensive validation was performed using a series of attack scenarios and benign cases. The scenarios, provided or approved by </w:t>
+        <w:t xml:space="preserve">After implementing the rule-based system, </w:t>
+      </w:r>
+      <w:proofErr w:type="gramStart"/>
+      <w:r>
+        <w:t>a comprehensive</w:t>
+      </w:r>
+      <w:proofErr w:type="gramEnd"/>
+      <w:r>
+        <w:t xml:space="preserve"> validation was performed using a series of attack scenarios and benign cases. The scenarios, provided or approved by </w:t>
       </w:r>
       <w:r>
         <w:lastRenderedPageBreak/>
-        <w:t>the domain expert, were designed to test the system against realistic phishing techniques and also ensure that normal (legitimate) use cases are not falsely flagged. Below, we describe three illustrative scenarios and how the system responded:</w:t>
-      </w:r>
-    </w:p>
-    <w:p>
-      <w:pPr>
-        <w:pStyle w:val="Corpodetexto"/>
+        <w:t xml:space="preserve">the domain expert, were designed to test the system against realistic phishing techniques </w:t>
+      </w:r>
+      <w:proofErr w:type="gramStart"/>
+      <w:r>
+        <w:t>and also</w:t>
+      </w:r>
+      <w:proofErr w:type="gramEnd"/>
+      <w:r>
+        <w:t xml:space="preserve"> ensure that normal (legitimate) use cases are not falsely flagged. Below, we describe three illustrative scenarios and how the system responded:</w:t>
+      </w:r>
+    </w:p>
+    <w:p>
+      <w:pPr>
+        <w:pStyle w:val="BodyText"/>
         <w:jc w:val="both"/>
         <w:rPr>
           <w:b/>
@@ -4724,7 +4917,7 @@
     </w:p>
     <w:p>
       <w:pPr>
-        <w:pStyle w:val="Corpodetexto"/>
+        <w:pStyle w:val="BodyText"/>
         <w:jc w:val="both"/>
         <w:rPr>
           <w:b/>
@@ -4753,7 +4946,7 @@
     </w:p>
     <w:p>
       <w:pPr>
-        <w:pStyle w:val="Corpodetexto"/>
+        <w:pStyle w:val="BodyText"/>
         <w:jc w:val="both"/>
         <w:rPr>
           <w:i/>
@@ -4770,7 +4963,7 @@
     </w:p>
     <w:p>
       <w:pPr>
-        <w:pStyle w:val="Corpodetexto"/>
+        <w:pStyle w:val="BodyText"/>
         <w:jc w:val="both"/>
         <w:rPr>
           <w:i/>
@@ -4814,7 +5007,15 @@
         <w:t xml:space="preserve"> = true</w:t>
       </w:r>
       <w:r>
-        <w:t xml:space="preserve"> in the evidences, causing the rule </w:t>
+        <w:t xml:space="preserve"> in the </w:t>
+      </w:r>
+      <w:proofErr w:type="gramStart"/>
+      <w:r>
+        <w:t>evidences</w:t>
+      </w:r>
+      <w:proofErr w:type="gramEnd"/>
+      <w:r>
+        <w:t xml:space="preserve">, causing the rule </w:t>
       </w:r>
       <w:r>
         <w:rPr>
@@ -4824,7 +5025,15 @@
         <w:t>“URL: Shortener Detection”</w:t>
       </w:r>
       <w:r>
-        <w:t xml:space="preserve"> to fire. The URL uses HTTP (not HTTPS), but the main red flag at this stage is the shortener itself, which obscures the final destination.</w:t>
+        <w:t xml:space="preserve"> to fire. The URL uses HTTP (not HTTPS), but the main red flag at this stage is the shortener itself, which obscures the </w:t>
+      </w:r>
+      <w:proofErr w:type="gramStart"/>
+      <w:r>
+        <w:t>final destination</w:t>
+      </w:r>
+      <w:proofErr w:type="gramEnd"/>
+      <w:r>
+        <w:t>.</w:t>
       </w:r>
       <w:r>
         <w:br/>
@@ -4881,7 +5090,11 @@
         <w:t>“Redirect: Domain Diversity”</w:t>
       </w:r>
       <w:r>
-        <w:t xml:space="preserve"> triggers because the intermediate redirect domain and the final domain are not related (each hop is to a completely different domain, a common tactic to make tracking harder). Additionally, the content of the redirect URLs suggests an open redirect may have been used (the presence of a parameter like </w:t>
+        <w:t xml:space="preserve"> triggers because the intermediate redirect domain and the final domain are not related (each hop is to a completely different domain, a common tactic to make tracking harder). Additionally, the content of the redirect URLs suggests an open redirect may have been used (the presence of a parameter </w:t>
+      </w:r>
+      <w:proofErr w:type="gramStart"/>
+      <w:r>
+        <w:t xml:space="preserve">like </w:t>
       </w:r>
       <w:r>
         <w:rPr>
@@ -4890,6 +5103,7 @@
         <w:t>?</w:t>
       </w:r>
       <w:proofErr w:type="spellStart"/>
+      <w:proofErr w:type="gramEnd"/>
       <w:r>
         <w:rPr>
           <w:rStyle w:val="VerbatimChar"/>
@@ -4973,12 +5187,21 @@
         <w:br/>
         <w:t xml:space="preserve">4. </w:t>
       </w:r>
-      <w:r>
-        <w:rPr>
-          <w:b/>
-          <w:bCs/>
-        </w:rPr>
-        <w:t>Final Destination Analysis:</w:t>
+      <w:proofErr w:type="gramStart"/>
+      <w:r>
+        <w:rPr>
+          <w:b/>
+          <w:bCs/>
+        </w:rPr>
+        <w:t>Final Destination</w:t>
+      </w:r>
+      <w:proofErr w:type="gramEnd"/>
+      <w:r>
+        <w:rPr>
+          <w:b/>
+          <w:bCs/>
+        </w:rPr>
+        <w:t xml:space="preserve"> Analysis:</w:t>
       </w:r>
       <w:r>
         <w:t xml:space="preserve"> The final URL after following redirects is </w:t>
@@ -5006,12 +5229,21 @@
         <w:br/>
         <w:t xml:space="preserve">5. </w:t>
       </w:r>
-      <w:r>
-        <w:rPr>
-          <w:b/>
-          <w:bCs/>
-        </w:rPr>
-        <w:t>Final Conclusion:</w:t>
+      <w:proofErr w:type="gramStart"/>
+      <w:r>
+        <w:rPr>
+          <w:b/>
+          <w:bCs/>
+        </w:rPr>
+        <w:t>Final Conclusion</w:t>
+      </w:r>
+      <w:proofErr w:type="gramEnd"/>
+      <w:r>
+        <w:rPr>
+          <w:b/>
+          <w:bCs/>
+        </w:rPr>
+        <w:t>:</w:t>
       </w:r>
       <w:r>
         <w:t xml:space="preserve"> </w:t>
@@ -5043,7 +5275,7 @@
     </w:p>
     <w:p>
       <w:pPr>
-        <w:pStyle w:val="Corpodetexto"/>
+        <w:pStyle w:val="BodyText"/>
         <w:jc w:val="both"/>
       </w:pPr>
       <w:r>
@@ -5078,7 +5310,7 @@
     </w:p>
     <w:p>
       <w:pPr>
-        <w:pStyle w:val="Corpodetexto"/>
+        <w:pStyle w:val="BodyText"/>
         <w:jc w:val="both"/>
         <w:rPr>
           <w:b/>
@@ -5095,7 +5327,7 @@
     </w:p>
     <w:p>
       <w:pPr>
-        <w:pStyle w:val="Corpodetexto"/>
+        <w:pStyle w:val="BodyText"/>
         <w:jc w:val="both"/>
         <w:rPr>
           <w:b/>
@@ -5133,7 +5365,7 @@
     </w:p>
     <w:p>
       <w:pPr>
-        <w:pStyle w:val="Corpodetexto"/>
+        <w:pStyle w:val="BodyText"/>
         <w:jc w:val="both"/>
         <w:rPr>
           <w:i/>
@@ -5150,7 +5382,7 @@
     </w:p>
     <w:p>
       <w:pPr>
-        <w:pStyle w:val="Corpodetexto"/>
+        <w:pStyle w:val="BodyText"/>
         <w:jc w:val="both"/>
         <w:rPr>
           <w:i/>
@@ -5271,7 +5503,15 @@
         <w:t>internal-redirect.corp.com</w:t>
       </w:r>
       <w:r>
-        <w:t xml:space="preserve"> look normal. They resolve to internal IP ranges or known addresses, have standard TTL values, and likely have MX/SPF records (since they are real corporate subdomains). No DNS-related rules trigger (e.g., there are A records, and these domains are long-established).</w:t>
+        <w:t xml:space="preserve"> look normal. They </w:t>
+      </w:r>
+      <w:proofErr w:type="gramStart"/>
+      <w:r>
+        <w:t>resolve to</w:t>
+      </w:r>
+      <w:proofErr w:type="gramEnd"/>
+      <w:r>
+        <w:t xml:space="preserve"> internal IP ranges or known addresses, have standard TTL values, and likely have MX/SPF records (since they are real corporate subdomains). No DNS-related rules trigger (e.g., there are A records, and these domains are long-established).</w:t>
       </w:r>
       <w:r>
         <w:br/>
@@ -5300,12 +5540,21 @@
         <w:br/>
         <w:t xml:space="preserve">5. </w:t>
       </w:r>
-      <w:r>
-        <w:rPr>
-          <w:b/>
-          <w:bCs/>
-        </w:rPr>
-        <w:t>Final Conclusion:</w:t>
+      <w:proofErr w:type="gramStart"/>
+      <w:r>
+        <w:rPr>
+          <w:b/>
+          <w:bCs/>
+        </w:rPr>
+        <w:t>Final Conclusion</w:t>
+      </w:r>
+      <w:proofErr w:type="gramEnd"/>
+      <w:r>
+        <w:rPr>
+          <w:b/>
+          <w:bCs/>
+        </w:rPr>
+        <w:t>:</w:t>
       </w:r>
       <w:r>
         <w:t xml:space="preserve"> </w:t>
@@ -5323,7 +5572,7 @@
     </w:p>
     <w:p>
       <w:pPr>
-        <w:pStyle w:val="Corpodetexto"/>
+        <w:pStyle w:val="BodyText"/>
         <w:jc w:val="both"/>
       </w:pPr>
       <w:r>
@@ -5358,7 +5607,7 @@
     </w:p>
     <w:p>
       <w:pPr>
-        <w:pStyle w:val="Corpodetexto"/>
+        <w:pStyle w:val="BodyText"/>
         <w:jc w:val="both"/>
       </w:pPr>
       <w:r>
@@ -5367,7 +5616,7 @@
     </w:p>
     <w:p>
       <w:pPr>
-        <w:pStyle w:val="Corpodetexto"/>
+        <w:pStyle w:val="BodyText"/>
         <w:jc w:val="both"/>
         <w:rPr>
           <w:b/>
@@ -5384,7 +5633,7 @@
     </w:p>
     <w:p>
       <w:pPr>
-        <w:pStyle w:val="Corpodetexto"/>
+        <w:pStyle w:val="BodyText"/>
         <w:jc w:val="both"/>
         <w:rPr>
           <w:b/>
@@ -5435,7 +5684,15 @@
       </w:r>
       <w:proofErr w:type="spellEnd"/>
       <w:r>
-        <w:t xml:space="preserve">” is actually the number 1, or possibly a similar-looking character from another alphabet (Cyrillic ‘а’ for instance). The actual URL is </w:t>
+        <w:t xml:space="preserve">” is </w:t>
+      </w:r>
+      <w:proofErr w:type="gramStart"/>
+      <w:r>
+        <w:t>actually the</w:t>
+      </w:r>
+      <w:proofErr w:type="gramEnd"/>
+      <w:r>
+        <w:t xml:space="preserve"> number 1, or possibly a similar-looking character from another alphabet (Cyrillic ‘а’ for instance). The actual URL is </w:t>
       </w:r>
       <w:r>
         <w:rPr>
@@ -5459,7 +5716,7 @@
     </w:p>
     <w:p>
       <w:pPr>
-        <w:pStyle w:val="Corpodetexto"/>
+        <w:pStyle w:val="BodyText"/>
         <w:jc w:val="both"/>
         <w:rPr>
           <w:i/>
@@ -5476,7 +5733,7 @@
     </w:p>
     <w:p>
       <w:pPr>
-        <w:pStyle w:val="Corpodetexto"/>
+        <w:pStyle w:val="BodyText"/>
         <w:jc w:val="both"/>
       </w:pPr>
       <w:r>
@@ -5533,7 +5790,15 @@
         <w:t>--</w:t>
       </w:r>
       <w:r>
-        <w:t xml:space="preserve"> prefix and/or unusual Unicode characters. Additionally, a specific rule for brand name impersonation could be present (for example, detecting known brand names with character substitutions), but even without that, the combination of homograph and the content of the URL raises a major red flag. The system might note that “paypa1” closely resembles “</w:t>
+        <w:t xml:space="preserve"> prefix and/or unusual Unicode characters. Additionally, a specific rule for brand name impersonation could be present (for example, detecting known brand names with character substitutions), but even without that, the combination of homograph and the content of the URL </w:t>
+      </w:r>
+      <w:proofErr w:type="gramStart"/>
+      <w:r>
+        <w:t>raises</w:t>
+      </w:r>
+      <w:proofErr w:type="gramEnd"/>
+      <w:r>
+        <w:t xml:space="preserve"> a major red flag. The system might note that “paypa1” closely resembles “</w:t>
       </w:r>
       <w:proofErr w:type="spellStart"/>
       <w:r>
@@ -5593,12 +5858,21 @@
         <w:br/>
         <w:t xml:space="preserve">4. </w:t>
       </w:r>
-      <w:r>
-        <w:rPr>
-          <w:b/>
-          <w:bCs/>
-        </w:rPr>
-        <w:t>Final Conclusion:</w:t>
+      <w:proofErr w:type="gramStart"/>
+      <w:r>
+        <w:rPr>
+          <w:b/>
+          <w:bCs/>
+        </w:rPr>
+        <w:t>Final Conclusion</w:t>
+      </w:r>
+      <w:proofErr w:type="gramEnd"/>
+      <w:r>
+        <w:rPr>
+          <w:b/>
+          <w:bCs/>
+        </w:rPr>
+        <w:t>:</w:t>
       </w:r>
       <w:r>
         <w:t xml:space="preserve"> </w:t>
@@ -5615,12 +5889,28 @@
       </w:r>
       <w:r>
         <w:lastRenderedPageBreak/>
-        <w:t>and potentially suspicious registration details – leads to a high risk score (e.g., 88/100) and the system classifies the URL as a phishing attempt.</w:t>
-      </w:r>
-    </w:p>
-    <w:p>
-      <w:pPr>
-        <w:pStyle w:val="Corpodetexto"/>
+        <w:t xml:space="preserve">and potentially suspicious registration details – leads to a </w:t>
+      </w:r>
+      <w:proofErr w:type="gramStart"/>
+      <w:r>
+        <w:t>high risk</w:t>
+      </w:r>
+      <w:proofErr w:type="gramEnd"/>
+      <w:r>
+        <w:t xml:space="preserve"> score (e.g., 88/100) and the system </w:t>
+      </w:r>
+      <w:proofErr w:type="gramStart"/>
+      <w:r>
+        <w:t>classifies</w:t>
+      </w:r>
+      <w:proofErr w:type="gramEnd"/>
+      <w:r>
+        <w:t xml:space="preserve"> the URL as a phishing attempt.</w:t>
+      </w:r>
+    </w:p>
+    <w:p>
+      <w:pPr>
+        <w:pStyle w:val="BodyText"/>
         <w:jc w:val="both"/>
       </w:pPr>
       <w:r>
@@ -5633,7 +5923,7 @@
     </w:p>
     <w:p>
       <w:pPr>
-        <w:pStyle w:val="Textodebloco"/>
+        <w:pStyle w:val="BlockText"/>
         <w:jc w:val="both"/>
       </w:pPr>
       <w:r>
@@ -5709,11 +5999,19 @@
     </w:p>
     <w:p>
       <w:pPr>
-        <w:pStyle w:val="Corpodetexto"/>
-        <w:jc w:val="both"/>
-      </w:pPr>
-      <w:r>
-        <w:t xml:space="preserve">These scenarios illustrate how the rule-based system behaves in practice: it successfully identifies sophisticated phishing techniques (using multiple indicators in combination) and also correctly recognizes when a scenario is benign. The expert reviewed these outcomes and confirmed that the system’s reasoning and conclusions aligned with what a human analyst might conclude when faced with the same evidence. The transparent, step-by-step explanation for each decision is a notable strength, as it provides immediate insight into </w:t>
+        <w:pStyle w:val="BodyText"/>
+        <w:jc w:val="both"/>
+      </w:pPr>
+      <w:r>
+        <w:t xml:space="preserve">These scenarios illustrate how the rule-based system behaves in practice: it successfully identifies sophisticated phishing techniques (using multiple indicators in combination) </w:t>
+      </w:r>
+      <w:proofErr w:type="gramStart"/>
+      <w:r>
+        <w:t>and also</w:t>
+      </w:r>
+      <w:proofErr w:type="gramEnd"/>
+      <w:r>
+        <w:t xml:space="preserve"> correctly recognizes when a scenario is benign. The expert reviewed these outcomes and confirmed that the system’s reasoning and conclusions aligned with what a human analyst might conclude when faced with the same evidence. The transparent, step-by-step explanation for each decision is a notable strength, as it provides immediate insight into </w:t>
       </w:r>
       <w:r>
         <w:rPr>
@@ -5728,7 +6026,7 @@
     </w:p>
     <w:p>
       <w:pPr>
-        <w:pStyle w:val="Corpodetexto"/>
+        <w:pStyle w:val="BodyText"/>
         <w:jc w:val="both"/>
       </w:pPr>
       <w:r>
@@ -5861,7 +6159,15 @@
         <w:t>layered architecture</w:t>
       </w:r>
       <w:r>
-        <w:t>. We practiced separating concerns (UI vs. logic vs. data fetching vs. inference engine) so that each piece could be developed and tested independently. We also gained experience integrating an AI component (Drools engine) within a standard web service framework (Spring Boot). This included managing configuration files, using dependency injection for the KIE session, exposing endpoints, and handling error cases (like timeouts when a feature extraction call fails). Performance considerations also came to the forefront: we learned to consider the cost of each feature extraction step (for example, DNS queries or HTTP fetches can be slow) and thus the importance of timing and possibly caching results for efficiency.</w:t>
+        <w:t xml:space="preserve">. We practiced separating concerns (UI vs. logic vs. data fetching vs. inference engine) so that each piece could be developed and tested independently. We also gained experience integrating an AI component (Drools engine) within a standard web service framework (Spring Boot). This included managing configuration files, using dependency </w:t>
+      </w:r>
+      <w:proofErr w:type="gramStart"/>
+      <w:r>
+        <w:t>injection</w:t>
+      </w:r>
+      <w:proofErr w:type="gramEnd"/>
+      <w:r>
+        <w:t xml:space="preserve"> for the KIE session, exposing endpoints, and handling error cases (like timeouts when a feature extraction call fails). Performance considerations also came to the forefront: we learned to consider the cost of each feature extraction step (for example, DNS queries or HTTP fetches can be slow) and thus the importance of timing and possibly caching results for efficiency.</w:t>
       </w:r>
     </w:p>
     <w:p>
@@ -5907,7 +6213,7 @@
     </w:p>
     <w:p>
       <w:pPr>
-        <w:pStyle w:val="Ttulo2"/>
+        <w:pStyle w:val="Heading2"/>
       </w:pPr>
       <w:bookmarkStart w:id="11" w:name="_Toc212984384"/>
       <w:bookmarkStart w:id="12" w:name="challenges-limitations-and-reflections"/>
@@ -5924,7 +6230,15 @@
         <w:jc w:val="both"/>
       </w:pPr>
       <w:r>
-        <w:t>Developing the phishing detection expert system presented several challenges, and it also highlighted inherent limitations of a rule-based approach in this domain. We reflect on these issues and how we addressed them:</w:t>
+        <w:t xml:space="preserve">Developing the phishing detection expert system presented several challenges, and it also highlighted inherent limitations of a rule-based approach in this domain. We reflect on these issues and how we </w:t>
+      </w:r>
+      <w:proofErr w:type="gramStart"/>
+      <w:r>
+        <w:t>addressed</w:t>
+      </w:r>
+      <w:proofErr w:type="gramEnd"/>
+      <w:r>
+        <w:t xml:space="preserve"> them:</w:t>
       </w:r>
     </w:p>
     <w:p>
@@ -5944,7 +6258,13 @@
         <w:t>Managing Rule Complexity:</w:t>
       </w:r>
       <w:r>
-        <w:t xml:space="preserve"> By the end, the system included 34 rules spread across four modules. Ensuring that all these rules work together without conflict and are easy to maintain was a non-trivial challenge. </w:t>
+        <w:t xml:space="preserve"> By the end, the system included </w:t>
+      </w:r>
+      <w:r>
+        <w:t>50</w:t>
+      </w:r>
+      <w:r>
+        <w:t xml:space="preserve"> rules spread across four modules. Ensuring that all these rules work together without conflict and are easy to maintain was a non-trivial challenge. </w:t>
       </w:r>
       <w:r>
         <w:rPr>
@@ -5984,7 +6304,15 @@
         <w:t>Solution:</w:t>
       </w:r>
       <w:r>
-        <w:t xml:space="preserve"> We worked closely with the expert to enumerate what features are “must-haves.” This collaboration was vital to cover edge cases (like checking not just for the presence of password fields, but also looking at where forms submit data). We realized that domain expertise is crucial for feature selection: the expert could point out subtle signs of phishing that automated scanners might ignore. Comprehensive unit tests on feature extraction were created (feeding known phishing and benign URLs to verify the extracted evidence was correct) to improve accuracy.</w:t>
+        <w:t xml:space="preserve"> We worked closely with the expert to enumerate what features are “must-haves.” This collaboration was vital to cover edge cases (like checking not just for the presence of password </w:t>
+      </w:r>
+      <w:proofErr w:type="gramStart"/>
+      <w:r>
+        <w:t>fields, but</w:t>
+      </w:r>
+      <w:proofErr w:type="gramEnd"/>
+      <w:r>
+        <w:t xml:space="preserve"> also looking at where forms submit data). We realized that domain expertise is crucial for feature selection: the expert could point out subtle signs of phishing that automated scanners might ignore. Comprehensive unit tests on feature extraction were created (feeding known phishing and benign URLs to verify the extracted evidence was correct) to improve accuracy.</w:t>
       </w:r>
     </w:p>
     <w:p>
@@ -6111,7 +6439,15 @@
       </w:r>
       <w:proofErr w:type="spellEnd"/>
       <w:r>
-        <w:t xml:space="preserve"> API for reputation, using the Drools KIE container, deploying on a server) could introduce failures or incompatibilities. </w:t>
+        <w:t xml:space="preserve"> API for reputation, using the Drools KIE container, deploying on a server) could introduce failures or </w:t>
+      </w:r>
+      <w:proofErr w:type="gramStart"/>
+      <w:r>
+        <w:t>incompatibilities</w:t>
+      </w:r>
+      <w:proofErr w:type="gramEnd"/>
+      <w:r>
+        <w:t xml:space="preserve">. </w:t>
       </w:r>
       <w:r>
         <w:rPr>
@@ -6132,7 +6468,23 @@
       </w:r>
       <w:proofErr w:type="spellEnd"/>
       <w:r>
-        <w:t xml:space="preserve"> to encapsulate all steps so it provides a clean API to the controller. We also performed end-to-end integration testing in an environment similar to production to catch issues early (like ensuring the Drools rules are correctly packaged and loaded in the Spring Boot jar). Setting up proper logging at each integration point greatly aided in diagnosing problems. </w:t>
+        <w:t xml:space="preserve"> to encapsulate all steps so it provides a clean API to the controller. We also performed end-to-end integration testing in an environment </w:t>
+      </w:r>
+      <w:proofErr w:type="gramStart"/>
+      <w:r>
+        <w:t>similar to</w:t>
+      </w:r>
+      <w:proofErr w:type="gramEnd"/>
+      <w:r>
+        <w:t xml:space="preserve"> production to catch issues early (like ensuring the Drools rules are correctly packaged and loaded in the Spring Boot jar). Setting up proper logging at each integration </w:t>
+      </w:r>
+      <w:proofErr w:type="gramStart"/>
+      <w:r>
+        <w:t>point</w:t>
+      </w:r>
+      <w:proofErr w:type="gramEnd"/>
+      <w:r>
+        <w:t xml:space="preserve"> greatly aided in diagnosing problems. </w:t>
       </w:r>
       <w:r>
         <w:rPr>
@@ -6178,7 +6530,15 @@
         <w:t>Zero-day Attack Coverage:</w:t>
       </w:r>
       <w:r>
-        <w:t xml:space="preserve"> A rule-based system relies on predefined patterns. Truly novel phishing techniques that do not match any of the current rules may evade detection. This is a common challenge: if attackers devise a brand-new trick (say, abusing a new third-party service or a new encoding method not anticipated by our rules), the system would likely miss it until the knowledge base is updated. Regular updates and expert input are required to handle such emerging threats.</w:t>
+        <w:t xml:space="preserve"> A rule-based system relies on predefined patterns. Truly novel phishing techniques that do not match any of the current rules may evade detection. This is a common challenge: if attackers devise a brand-new trick (say, abusing a new third-party service or a new encoding method not anticipated by our rules), the system </w:t>
+      </w:r>
+      <w:proofErr w:type="gramStart"/>
+      <w:r>
+        <w:t>would</w:t>
+      </w:r>
+      <w:proofErr w:type="gramEnd"/>
+      <w:r>
+        <w:t xml:space="preserve"> likely miss it until the knowledge base is updated. Regular updates and expert input are required to handle such emerging threats.</w:t>
       </w:r>
     </w:p>
     <w:p>
@@ -6222,7 +6582,15 @@
         <w:t>False Positive Sensitivity:</w:t>
       </w:r>
       <w:r>
-        <w:t xml:space="preserve"> In an enterprise deployment, even a small percentage of false positives (legitimate URLs flagged as phishing) can cause disruption or erode trust in the system. Users might ignore warnings if too many benign links trigger alerts. While we calibrated the system to minimize this, the limitation remains that rules might occasionally misfire (e.g., an unusual but harmless URL might match a pattern and get flagged). Handling false positives is as much a process issue as a technical one – it requires careful rule tuning and perhaps a mechanism for analysts to provide feedback on incorrect classifications.</w:t>
+        <w:t xml:space="preserve"> In an enterprise deployment, even a small percentage of false positives (legitimate URLs flagged as phishing) can cause disruption or erode trust in the system. Users might ignore warnings if too many benign links trigger alerts. While we </w:t>
+      </w:r>
+      <w:proofErr w:type="gramStart"/>
+      <w:r>
+        <w:t>calibrated</w:t>
+      </w:r>
+      <w:proofErr w:type="gramEnd"/>
+      <w:r>
+        <w:t xml:space="preserve"> the system to minimize this, the limitation remains that rules might occasionally misfire (e.g., an unusual but harmless URL might match a pattern and get flagged). Handling false positives is as much a process issue as a technical one – it requires careful rule tuning and perhaps a mechanism for analysts to provide feedback on incorrect classifications.</w:t>
       </w:r>
     </w:p>
     <w:p>
@@ -6242,7 +6610,15 @@
         <w:t>Performance vs. Depth of Analysis:</w:t>
       </w:r>
       <w:r>
-        <w:t xml:space="preserve"> There is an inherent trade-off between how thorough the analysis is and how quickly results are needed. We included a fairly extensive set of features (DNS, DOM, etc.), each of which costs time. In scenarios where near-instant detection is required (like scanning every URL in a high-traffic email system), one might need to cut some checks or invest in more infrastructure. Our system in its full configuration might be too heavy for certain real-time constraints unless optimized further or scaled out.</w:t>
+        <w:t xml:space="preserve"> There is an inherent trade-off between how thorough the analysis is and how quickly results are needed. We included </w:t>
+      </w:r>
+      <w:proofErr w:type="gramStart"/>
+      <w:r>
+        <w:t>a fairly extensive</w:t>
+      </w:r>
+      <w:proofErr w:type="gramEnd"/>
+      <w:r>
+        <w:t xml:space="preserve"> set of features (DNS, DOM, etc.), each of which costs time. In scenarios where near-instant detection is required (like scanning every URL in a high-traffic email system), one might need to cut some checks or invest in more infrastructure. Our system in its full configuration might be too heavy for certain real-time constraints unless optimized further or scaled out.</w:t>
       </w:r>
     </w:p>
     <w:p>
@@ -6331,7 +6707,7 @@
     </w:p>
     <w:p>
       <w:pPr>
-        <w:pStyle w:val="Corpodetexto"/>
+        <w:pStyle w:val="BodyText"/>
         <w:jc w:val="both"/>
       </w:pPr>
       <w:r>
@@ -6354,7 +6730,7 @@
     </w:p>
     <w:p>
       <w:pPr>
-        <w:pStyle w:val="Ttulo2"/>
+        <w:pStyle w:val="Heading2"/>
       </w:pPr>
       <w:bookmarkStart w:id="13" w:name="_Toc212984385"/>
       <w:bookmarkStart w:id="14" w:name="future-perspectives-and-recommendations"/>
@@ -6375,7 +6751,7 @@
     </w:p>
     <w:p>
       <w:pPr>
-        <w:pStyle w:val="Ttulo3"/>
+        <w:pStyle w:val="Heading3"/>
       </w:pPr>
       <w:bookmarkStart w:id="15" w:name="_Toc212984386"/>
       <w:bookmarkStart w:id="16" w:name="short-term-enhancements-13-months"/>
@@ -6513,7 +6889,7 @@
     </w:p>
     <w:p>
       <w:pPr>
-        <w:pStyle w:val="Ttulo3"/>
+        <w:pStyle w:val="Heading3"/>
       </w:pPr>
       <w:bookmarkStart w:id="17" w:name="_Toc212984387"/>
       <w:bookmarkStart w:id="18" w:name="medium-term-development-36-months"/>
@@ -6604,7 +6980,15 @@
         <w:t>Email Gateway Integration:</w:t>
       </w:r>
       <w:r>
-        <w:t xml:space="preserve"> Work on integrating the detection engine into an email server or proxy. Many phishing attempts arrive via email, so hooking the system into an email filter (for example, via a microservice that checks URLs in incoming emails) could provide automatic quarantine of emails containing high-risk links. This requires ensuring the system can handle the email throughput and possibly simplifying results into an actionable decision (allow, flag, or block the email).</w:t>
+        <w:t xml:space="preserve"> Work on integrating the detection engine into an email server or proxy. Many phishing attempts arrive via email, so hooking the system into an email filter (for example, via a microservice that checks URLs in incoming emails) could provide automatic quarantine of emails containing high-risk links. This requires ensuring the system can handle </w:t>
+      </w:r>
+      <w:proofErr w:type="gramStart"/>
+      <w:r>
+        <w:t>the email</w:t>
+      </w:r>
+      <w:proofErr w:type="gramEnd"/>
+      <w:r>
+        <w:t xml:space="preserve"> throughput and possibly simplifying results into an actionable decision (allow, flag, or block the email).</w:t>
       </w:r>
     </w:p>
     <w:p>
@@ -6629,7 +7013,7 @@
     </w:p>
     <w:p>
       <w:pPr>
-        <w:pStyle w:val="Ttulo3"/>
+        <w:pStyle w:val="Heading3"/>
         <w:jc w:val="both"/>
       </w:pPr>
       <w:bookmarkStart w:id="19" w:name="_Toc212984388"/>
@@ -6746,7 +7130,7 @@
     </w:p>
     <w:p>
       <w:pPr>
-        <w:pStyle w:val="Ttulo3"/>
+        <w:pStyle w:val="Heading3"/>
       </w:pPr>
       <w:bookmarkStart w:id="21" w:name="_Toc212984389"/>
       <w:bookmarkStart w:id="22" w:name="X737b7b603da8aabefc4ca2ad5c9d8bf1698cedc"/>
@@ -6863,7 +7247,23 @@
         <w:t>Balance Sophistication with Maintainability:</w:t>
       </w:r>
       <w:r>
-        <w:t xml:space="preserve"> Aim for the simplest rule that accomplishes the goal, and avoid over-engineering. While it might be tempting to create very complex rule conditions to cover every nuance, simpler rules are easier to troubleshoot and update. A combination of simpler rules can often achieve similar coverage with greater transparency than one convoluted rule.</w:t>
+        <w:t xml:space="preserve"> Aim for the simplest rule that accomplishes the </w:t>
+      </w:r>
+      <w:proofErr w:type="gramStart"/>
+      <w:r>
+        <w:t>goal, and</w:t>
+      </w:r>
+      <w:proofErr w:type="gramEnd"/>
+      <w:r>
+        <w:t xml:space="preserve"> </w:t>
+      </w:r>
+      <w:proofErr w:type="gramStart"/>
+      <w:r>
+        <w:t>avoid</w:t>
+      </w:r>
+      <w:proofErr w:type="gramEnd"/>
+      <w:r>
+        <w:t xml:space="preserve"> over-engineering. While it might be tempting to create very complex rule conditions to cover every nuance, simpler rules are easier to troubleshoot and update. A combination of simpler rules can often achieve similar coverage with greater transparency than one convoluted rule.</w:t>
       </w:r>
     </w:p>
     <w:p>
@@ -6903,7 +7303,15 @@
         <w:t>Prioritize Explainability and User Trust:</w:t>
       </w:r>
       <w:r>
-        <w:t xml:space="preserve"> From day one, design the system to produce explanations for its decisions. This not only helps users trust the system but also aids debugging (if a rule misfires, you’ll clearly see its effect). In fields like cybersecurity, having an explainable AI is often non-negotiable because of compliance and the need for human analysts to make final decisions. It’s easier to build it in from the start than to bolt it on later.</w:t>
+        <w:t xml:space="preserve"> From day one, design the system to produce explanations for its decisions. This not only helps users trust the system but also aids debugging (if a rule misfires, you’ll clearly see its effect). In fields like cybersecurity, having an explainable AI is often non-negotiable because of compliance and the need for human analysts to make final decisions. It’s easier to build it in from the start than to bolt </w:t>
+      </w:r>
+      <w:proofErr w:type="gramStart"/>
+      <w:r>
+        <w:t>it on</w:t>
+      </w:r>
+      <w:proofErr w:type="gramEnd"/>
+      <w:r>
+        <w:t xml:space="preserve"> later.</w:t>
       </w:r>
     </w:p>
     <w:p>
@@ -6928,7 +7336,7 @@
     </w:p>
     <w:p>
       <w:pPr>
-        <w:pStyle w:val="Ttulo2"/>
+        <w:pStyle w:val="Heading2"/>
       </w:pPr>
       <w:bookmarkStart w:id="23" w:name="_Toc212984390"/>
       <w:bookmarkStart w:id="24" w:name="conclusion"/>
@@ -6960,7 +7368,7 @@
     </w:p>
     <w:p>
       <w:pPr>
-        <w:pStyle w:val="Corpodetexto"/>
+        <w:pStyle w:val="BodyText"/>
         <w:jc w:val="both"/>
       </w:pPr>
       <w:r>
@@ -7092,7 +7500,15 @@
         <w:t>critical success factors</w:t>
       </w:r>
       <w:r>
-        <w:t xml:space="preserve"> contributed to these outcomes. Foremost was the deep involvement of the domain expert throughout the project, from requirements gathering to final validation – this ensured the project stayed grounded in reality and addressed the right problems. The use of an </w:t>
+        <w:t xml:space="preserve"> contributed to these outcomes. Foremost was the deep involvement of the domain expert throughout the project, from requirements gathering to final validation – this ensured the project stayed grounded </w:t>
+      </w:r>
+      <w:proofErr w:type="gramStart"/>
+      <w:r>
+        <w:t>in reality and</w:t>
+      </w:r>
+      <w:proofErr w:type="gramEnd"/>
+      <w:r>
+        <w:t xml:space="preserve"> addressed the right problems. The use of an </w:t>
       </w:r>
       <w:r>
         <w:rPr>
@@ -7122,7 +7538,15 @@
         <w:t>explainability and auditability</w:t>
       </w:r>
       <w:r>
-        <w:t xml:space="preserve"> from the inception of the project meant that the end product was aligned with the needs of cybersecurity analysts and regulators. Finally, recognizing and designing for </w:t>
+        <w:t xml:space="preserve"> from the inception of the project meant that the </w:t>
+      </w:r>
+      <w:proofErr w:type="gramStart"/>
+      <w:r>
+        <w:t>end product</w:t>
+      </w:r>
+      <w:proofErr w:type="gramEnd"/>
+      <w:r>
+        <w:t xml:space="preserve"> was aligned with the needs of cybersecurity analysts and regulators. Finally, recognizing and designing for </w:t>
       </w:r>
       <w:r>
         <w:rPr>
@@ -7137,7 +7561,7 @@
     </w:p>
     <w:p>
       <w:pPr>
-        <w:pStyle w:val="Corpodetexto"/>
+        <w:pStyle w:val="BodyText"/>
         <w:jc w:val="both"/>
       </w:pPr>
       <w:r>
@@ -7166,7 +7590,7 @@
     </w:p>
     <w:p>
       <w:pPr>
-        <w:pStyle w:val="Corpodetexto"/>
+        <w:pStyle w:val="BodyText"/>
         <w:jc w:val="both"/>
       </w:pPr>
       <w:r>
@@ -7199,7 +7623,7 @@
     </w:p>
     <w:p>
       <w:pPr>
-        <w:pStyle w:val="Ttulo2"/>
+        <w:pStyle w:val="Heading2"/>
         <w:jc w:val="both"/>
       </w:pPr>
       <w:bookmarkStart w:id="25" w:name="_Toc212984391"/>
@@ -7212,7 +7636,7 @@
     </w:p>
     <w:p>
       <w:pPr>
-        <w:pStyle w:val="Ttulo3"/>
+        <w:pStyle w:val="Heading3"/>
         <w:jc w:val="both"/>
       </w:pPr>
       <w:bookmarkStart w:id="27" w:name="_Toc212984392"/>
@@ -7395,7 +7819,7 @@
     </w:p>
     <w:p>
       <w:pPr>
-        <w:pStyle w:val="Ttulo3"/>
+        <w:pStyle w:val="Heading3"/>
         <w:jc w:val="both"/>
       </w:pPr>
       <w:bookmarkStart w:id="29" w:name="_Toc212984393"/>
@@ -7428,7 +7852,7 @@
       <w:hyperlink r:id="rId18">
         <w:r>
           <w:rPr>
-            <w:rStyle w:val="Hiperligao"/>
+            <w:rStyle w:val="Hyperlink"/>
           </w:rPr>
           <w:t>https://docs.drools.org</w:t>
         </w:r>
@@ -7456,7 +7880,7 @@
       <w:hyperlink r:id="rId19">
         <w:r>
           <w:rPr>
-            <w:rStyle w:val="Hiperligao"/>
+            <w:rStyle w:val="Hyperlink"/>
           </w:rPr>
           <w:t>https://kie.apache.org</w:t>
         </w:r>
@@ -7484,7 +7908,7 @@
       <w:hyperlink r:id="rId20">
         <w:r>
           <w:rPr>
-            <w:rStyle w:val="Hiperligao"/>
+            <w:rStyle w:val="Hyperlink"/>
           </w:rPr>
           <w:t>https://spring.io/projects/spring-boot</w:t>
         </w:r>
@@ -7521,7 +7945,7 @@
       <w:hyperlink r:id="rId21">
         <w:r>
           <w:rPr>
-            <w:rStyle w:val="Hiperligao"/>
+            <w:rStyle w:val="Hyperlink"/>
           </w:rPr>
           <w:t>https://www.openphish.com/api.html</w:t>
         </w:r>
@@ -7558,7 +7982,7 @@
       <w:hyperlink r:id="rId22">
         <w:r>
           <w:rPr>
-            <w:rStyle w:val="Hiperligao"/>
+            <w:rStyle w:val="Hyperlink"/>
           </w:rPr>
           <w:t>https://www.phishtank.com/api_documentation.php</w:t>
         </w:r>
@@ -7593,7 +8017,7 @@
       <w:hyperlink r:id="rId23">
         <w:r>
           <w:rPr>
-            <w:rStyle w:val="Hiperligao"/>
+            <w:rStyle w:val="Hyperlink"/>
             <w:lang w:val="pt-BR"/>
           </w:rPr>
           <w:t>https://developers.virustotal.com</w:t>
@@ -7602,7 +8026,7 @@
     </w:p>
     <w:p>
       <w:pPr>
-        <w:pStyle w:val="Ttulo3"/>
+        <w:pStyle w:val="Heading3"/>
         <w:jc w:val="both"/>
       </w:pPr>
       <w:bookmarkStart w:id="31" w:name="_Toc212984394"/>
@@ -7682,7 +8106,7 @@
     </w:p>
     <w:p>
       <w:pPr>
-        <w:pStyle w:val="Ttulo1"/>
+        <w:pStyle w:val="Heading1"/>
       </w:pPr>
     </w:p>
     <w:sectPr>
@@ -7740,7 +8164,7 @@
     <w:sdtContent>
       <w:p>
         <w:pPr>
-          <w:pStyle w:val="Rodap"/>
+          <w:pStyle w:val="Footer"/>
           <w:jc w:val="right"/>
         </w:pPr>
         <w:r>
@@ -7769,7 +8193,7 @@
   </w:sdt>
   <w:p>
     <w:pPr>
-      <w:pStyle w:val="Cabealho"/>
+      <w:pStyle w:val="Header"/>
       <w:rPr>
         <w:lang w:val="pt-BR"/>
       </w:rPr>
@@ -7807,7 +8231,7 @@
 <w:hdr xmlns:wpc="http://schemas.microsoft.com/office/word/2010/wordprocessingCanvas" xmlns:cx="http://schemas.microsoft.com/office/drawing/2014/chartex" xmlns:cx1="http://schemas.microsoft.com/office/drawing/2015/9/8/chartex" xmlns:cx2="http://schemas.microsoft.com/office/drawing/2015/10/21/chartex" xmlns:cx3="http://schemas.microsoft.com/office/drawing/2016/5/9/chartex" xmlns:cx4="http://schemas.microsoft.com/office/drawing/2016/5/10/chartex" xmlns:cx5="http://schemas.microsoft.com/office/drawing/2016/5/11/chartex" xmlns:cx6="http://schemas.microsoft.com/office/drawing/2016/5/12/chartex" xmlns:cx7="http://schemas.microsoft.com/office/drawing/2016/5/13/chartex" xmlns:cx8="http://schemas.microsoft.com/office/drawing/2016/5/14/chartex" xmlns:mc="http://schemas.openxmlformats.org/markup-compatibility/2006" xmlns:aink="http://schemas.microsoft.com/office/drawing/2016/ink" xmlns:am3d="http://schemas.microsoft.com/office/drawing/2017/model3d" xmlns:o="urn:schemas-microsoft-com:office:office" xmlns:oel="http://schemas.microsoft.com/office/2019/extlst" xmlns:r="http://schemas.openxmlformats.org/officeDocument/2006/relationships" xmlns:m="http://schemas.openxmlformats.org/officeDocument/2006/math" xmlns:v="urn:schemas-microsoft-com:vml" xmlns:wp14="http://schemas.microsoft.com/office/word/2010/wordprocessingDrawing" xmlns:wp="http://schemas.openxmlformats.org/drawingml/2006/wordprocessingDrawing" xmlns:w10="urn:schemas-microsoft-com:office:word" xmlns:w="http://schemas.openxmlformats.org/wordprocessingml/2006/main" xmlns:w14="http://schemas.microsoft.com/office/word/2010/wordml" xmlns:w15="http://schemas.microsoft.com/office/word/2012/wordml" xmlns:w16cex="http://schemas.microsoft.com/office/word/2018/wordml/cex" xmlns:w16cid="http://schemas.microsoft.com/office/word/2016/wordml/cid" xmlns:w16="http://schemas.microsoft.com/office/word/2018/wordml" xmlns:w16du="http://schemas.microsoft.com/office/word/2023/wordml/word16du" xmlns:w16sdtdh="http://schemas.microsoft.com/office/word/2020/wordml/sdtdatahash" xmlns:w16sdtfl="http://schemas.microsoft.com/office/word/2024/wordml/sdtformatlock" xmlns:w16se="http://schemas.microsoft.com/office/word/2015/wordml/symex" xmlns:wpg="http://schemas.microsoft.com/office/word/2010/wordprocessingGroup" xmlns:wpi="http://schemas.microsoft.com/office/word/2010/wordprocessingInk" xmlns:wne="http://schemas.microsoft.com/office/word/2006/wordml" xmlns:wps="http://schemas.microsoft.com/office/word/2010/wordprocessingShape" mc:Ignorable="w14 w15 w16se w16cid w16 w16cex w16sdtdh w16sdtfl w16du wp14">
   <w:p>
     <w:pPr>
-      <w:pStyle w:val="Cabealho"/>
+      <w:pStyle w:val="Header"/>
     </w:pPr>
   </w:p>
 </w:hdr>
@@ -10633,11 +11057,11 @@
     <w:name w:val="Normal"/>
     <w:qFormat/>
   </w:style>
-  <w:style w:type="paragraph" w:styleId="Ttulo1">
+  <w:style w:type="paragraph" w:styleId="Heading1">
     <w:name w:val="heading 1"/>
     <w:basedOn w:val="Normal"/>
     <w:next w:val="Normal"/>
-    <w:link w:val="Ttulo1Carter"/>
+    <w:link w:val="Heading1Char"/>
     <w:uiPriority w:val="9"/>
     <w:qFormat/>
     <w:rsid w:val="00DB5B05"/>
@@ -10654,11 +11078,11 @@
       <w:szCs w:val="40"/>
     </w:rPr>
   </w:style>
-  <w:style w:type="paragraph" w:styleId="Ttulo2">
+  <w:style w:type="paragraph" w:styleId="Heading2">
     <w:name w:val="heading 2"/>
     <w:basedOn w:val="Normal"/>
     <w:next w:val="Normal"/>
-    <w:link w:val="Ttulo2Carter"/>
+    <w:link w:val="Heading2Char"/>
     <w:uiPriority w:val="9"/>
     <w:unhideWhenUsed/>
     <w:qFormat/>
@@ -10676,11 +11100,11 @@
       <w:szCs w:val="32"/>
     </w:rPr>
   </w:style>
-  <w:style w:type="paragraph" w:styleId="Ttulo3">
+  <w:style w:type="paragraph" w:styleId="Heading3">
     <w:name w:val="heading 3"/>
     <w:basedOn w:val="Normal"/>
     <w:next w:val="Normal"/>
-    <w:link w:val="Ttulo3Carter"/>
+    <w:link w:val="Heading3Char"/>
     <w:uiPriority w:val="9"/>
     <w:unhideWhenUsed/>
     <w:qFormat/>
@@ -10698,11 +11122,11 @@
       <w:szCs w:val="28"/>
     </w:rPr>
   </w:style>
-  <w:style w:type="paragraph" w:styleId="Ttulo4">
+  <w:style w:type="paragraph" w:styleId="Heading4">
     <w:name w:val="heading 4"/>
     <w:basedOn w:val="Normal"/>
     <w:next w:val="Normal"/>
-    <w:link w:val="Ttulo4Carter"/>
+    <w:link w:val="Heading4Char"/>
     <w:uiPriority w:val="9"/>
     <w:unhideWhenUsed/>
     <w:qFormat/>
@@ -10720,11 +11144,11 @@
       <w:color w:val="0F4761" w:themeColor="accent1" w:themeShade="BF"/>
     </w:rPr>
   </w:style>
-  <w:style w:type="paragraph" w:styleId="Ttulo5">
+  <w:style w:type="paragraph" w:styleId="Heading5">
     <w:name w:val="heading 5"/>
     <w:basedOn w:val="Normal"/>
     <w:next w:val="Normal"/>
-    <w:link w:val="Ttulo5Carter"/>
+    <w:link w:val="Heading5Char"/>
     <w:uiPriority w:val="9"/>
     <w:semiHidden/>
     <w:unhideWhenUsed/>
@@ -10741,11 +11165,11 @@
       <w:color w:val="0F4761" w:themeColor="accent1" w:themeShade="BF"/>
     </w:rPr>
   </w:style>
-  <w:style w:type="paragraph" w:styleId="Ttulo6">
+  <w:style w:type="paragraph" w:styleId="Heading6">
     <w:name w:val="heading 6"/>
     <w:basedOn w:val="Normal"/>
     <w:next w:val="Normal"/>
-    <w:link w:val="Ttulo6Carter"/>
+    <w:link w:val="Heading6Char"/>
     <w:uiPriority w:val="9"/>
     <w:semiHidden/>
     <w:unhideWhenUsed/>
@@ -10764,11 +11188,11 @@
       <w:color w:val="595959" w:themeColor="text1" w:themeTint="A6"/>
     </w:rPr>
   </w:style>
-  <w:style w:type="paragraph" w:styleId="Ttulo7">
+  <w:style w:type="paragraph" w:styleId="Heading7">
     <w:name w:val="heading 7"/>
     <w:basedOn w:val="Normal"/>
     <w:next w:val="Normal"/>
-    <w:link w:val="Ttulo7Carter"/>
+    <w:link w:val="Heading7Char"/>
     <w:uiPriority w:val="9"/>
     <w:semiHidden/>
     <w:unhideWhenUsed/>
@@ -10785,11 +11209,11 @@
       <w:color w:val="595959" w:themeColor="text1" w:themeTint="A6"/>
     </w:rPr>
   </w:style>
-  <w:style w:type="paragraph" w:styleId="Ttulo8">
+  <w:style w:type="paragraph" w:styleId="Heading8">
     <w:name w:val="heading 8"/>
     <w:basedOn w:val="Normal"/>
     <w:next w:val="Normal"/>
-    <w:link w:val="Ttulo8Carter"/>
+    <w:link w:val="Heading8Char"/>
     <w:uiPriority w:val="9"/>
     <w:semiHidden/>
     <w:unhideWhenUsed/>
@@ -10808,11 +11232,11 @@
       <w:color w:val="272727" w:themeColor="text1" w:themeTint="D8"/>
     </w:rPr>
   </w:style>
-  <w:style w:type="paragraph" w:styleId="Ttulo9">
+  <w:style w:type="paragraph" w:styleId="Heading9">
     <w:name w:val="heading 9"/>
     <w:basedOn w:val="Normal"/>
     <w:next w:val="Normal"/>
-    <w:link w:val="Ttulo9Carter"/>
+    <w:link w:val="Heading9Char"/>
     <w:uiPriority w:val="9"/>
     <w:semiHidden/>
     <w:unhideWhenUsed/>
@@ -10829,13 +11253,13 @@
       <w:color w:val="272727" w:themeColor="text1" w:themeTint="D8"/>
     </w:rPr>
   </w:style>
-  <w:style w:type="character" w:default="1" w:styleId="Tipodeletrapredefinidodopargrafo">
+  <w:style w:type="character" w:default="1" w:styleId="DefaultParagraphFont">
     <w:name w:val="Default Paragraph Font"/>
     <w:uiPriority w:val="1"/>
     <w:semiHidden/>
     <w:unhideWhenUsed/>
   </w:style>
-  <w:style w:type="table" w:default="1" w:styleId="Tabelanormal">
+  <w:style w:type="table" w:default="1" w:styleId="TableNormal">
     <w:name w:val="Normal Table"/>
     <w:uiPriority w:val="99"/>
     <w:semiHidden/>
@@ -10850,16 +11274,16 @@
       </w:tblCellMar>
     </w:tblPr>
   </w:style>
-  <w:style w:type="numbering" w:default="1" w:styleId="Semlista">
+  <w:style w:type="numbering" w:default="1" w:styleId="NoList">
     <w:name w:val="No List"/>
     <w:uiPriority w:val="99"/>
     <w:semiHidden/>
     <w:unhideWhenUsed/>
   </w:style>
-  <w:style w:type="character" w:customStyle="1" w:styleId="Ttulo1Carter">
-    <w:name w:val="Título 1 Caráter"/>
-    <w:basedOn w:val="Tipodeletrapredefinidodopargrafo"/>
-    <w:link w:val="Ttulo1"/>
+  <w:style w:type="character" w:customStyle="1" w:styleId="Heading1Char">
+    <w:name w:val="Heading 1 Char"/>
+    <w:basedOn w:val="DefaultParagraphFont"/>
+    <w:link w:val="Heading1"/>
     <w:uiPriority w:val="9"/>
     <w:rsid w:val="00DB5B05"/>
     <w:rPr>
@@ -10869,10 +11293,10 @@
       <w:szCs w:val="40"/>
     </w:rPr>
   </w:style>
-  <w:style w:type="character" w:customStyle="1" w:styleId="Ttulo2Carter">
-    <w:name w:val="Título 2 Caráter"/>
-    <w:basedOn w:val="Tipodeletrapredefinidodopargrafo"/>
-    <w:link w:val="Ttulo2"/>
+  <w:style w:type="character" w:customStyle="1" w:styleId="Heading2Char">
+    <w:name w:val="Heading 2 Char"/>
+    <w:basedOn w:val="DefaultParagraphFont"/>
+    <w:link w:val="Heading2"/>
     <w:uiPriority w:val="9"/>
     <w:rsid w:val="00DB5B05"/>
     <w:rPr>
@@ -10882,10 +11306,10 @@
       <w:szCs w:val="32"/>
     </w:rPr>
   </w:style>
-  <w:style w:type="character" w:customStyle="1" w:styleId="Ttulo3Carter">
-    <w:name w:val="Título 3 Caráter"/>
-    <w:basedOn w:val="Tipodeletrapredefinidodopargrafo"/>
-    <w:link w:val="Ttulo3"/>
+  <w:style w:type="character" w:customStyle="1" w:styleId="Heading3Char">
+    <w:name w:val="Heading 3 Char"/>
+    <w:basedOn w:val="DefaultParagraphFont"/>
+    <w:link w:val="Heading3"/>
     <w:uiPriority w:val="9"/>
     <w:rsid w:val="00DB5B05"/>
     <w:rPr>
@@ -10895,10 +11319,10 @@
       <w:szCs w:val="28"/>
     </w:rPr>
   </w:style>
-  <w:style w:type="character" w:customStyle="1" w:styleId="Ttulo4Carter">
-    <w:name w:val="Título 4 Caráter"/>
-    <w:basedOn w:val="Tipodeletrapredefinidodopargrafo"/>
-    <w:link w:val="Ttulo4"/>
+  <w:style w:type="character" w:customStyle="1" w:styleId="Heading4Char">
+    <w:name w:val="Heading 4 Char"/>
+    <w:basedOn w:val="DefaultParagraphFont"/>
+    <w:link w:val="Heading4"/>
     <w:uiPriority w:val="9"/>
     <w:rsid w:val="00DB5B05"/>
     <w:rPr>
@@ -10908,10 +11332,10 @@
       <w:color w:val="0F4761" w:themeColor="accent1" w:themeShade="BF"/>
     </w:rPr>
   </w:style>
-  <w:style w:type="character" w:customStyle="1" w:styleId="Ttulo5Carter">
-    <w:name w:val="Título 5 Caráter"/>
-    <w:basedOn w:val="Tipodeletrapredefinidodopargrafo"/>
-    <w:link w:val="Ttulo5"/>
+  <w:style w:type="character" w:customStyle="1" w:styleId="Heading5Char">
+    <w:name w:val="Heading 5 Char"/>
+    <w:basedOn w:val="DefaultParagraphFont"/>
+    <w:link w:val="Heading5"/>
     <w:uiPriority w:val="9"/>
     <w:semiHidden/>
     <w:rsid w:val="00DB5B05"/>
@@ -10920,10 +11344,10 @@
       <w:color w:val="0F4761" w:themeColor="accent1" w:themeShade="BF"/>
     </w:rPr>
   </w:style>
-  <w:style w:type="character" w:customStyle="1" w:styleId="Ttulo6Carter">
-    <w:name w:val="Título 6 Caráter"/>
-    <w:basedOn w:val="Tipodeletrapredefinidodopargrafo"/>
-    <w:link w:val="Ttulo6"/>
+  <w:style w:type="character" w:customStyle="1" w:styleId="Heading6Char">
+    <w:name w:val="Heading 6 Char"/>
+    <w:basedOn w:val="DefaultParagraphFont"/>
+    <w:link w:val="Heading6"/>
     <w:uiPriority w:val="9"/>
     <w:semiHidden/>
     <w:rsid w:val="00DB5B05"/>
@@ -10934,10 +11358,10 @@
       <w:color w:val="595959" w:themeColor="text1" w:themeTint="A6"/>
     </w:rPr>
   </w:style>
-  <w:style w:type="character" w:customStyle="1" w:styleId="Ttulo7Carter">
-    <w:name w:val="Título 7 Caráter"/>
-    <w:basedOn w:val="Tipodeletrapredefinidodopargrafo"/>
-    <w:link w:val="Ttulo7"/>
+  <w:style w:type="character" w:customStyle="1" w:styleId="Heading7Char">
+    <w:name w:val="Heading 7 Char"/>
+    <w:basedOn w:val="DefaultParagraphFont"/>
+    <w:link w:val="Heading7"/>
     <w:uiPriority w:val="9"/>
     <w:semiHidden/>
     <w:rsid w:val="00DB5B05"/>
@@ -10946,10 +11370,10 @@
       <w:color w:val="595959" w:themeColor="text1" w:themeTint="A6"/>
     </w:rPr>
   </w:style>
-  <w:style w:type="character" w:customStyle="1" w:styleId="Ttulo8Carter">
-    <w:name w:val="Título 8 Caráter"/>
-    <w:basedOn w:val="Tipodeletrapredefinidodopargrafo"/>
-    <w:link w:val="Ttulo8"/>
+  <w:style w:type="character" w:customStyle="1" w:styleId="Heading8Char">
+    <w:name w:val="Heading 8 Char"/>
+    <w:basedOn w:val="DefaultParagraphFont"/>
+    <w:link w:val="Heading8"/>
     <w:uiPriority w:val="9"/>
     <w:semiHidden/>
     <w:rsid w:val="00DB5B05"/>
@@ -10960,10 +11384,10 @@
       <w:color w:val="272727" w:themeColor="text1" w:themeTint="D8"/>
     </w:rPr>
   </w:style>
-  <w:style w:type="character" w:customStyle="1" w:styleId="Ttulo9Carter">
-    <w:name w:val="Título 9 Caráter"/>
-    <w:basedOn w:val="Tipodeletrapredefinidodopargrafo"/>
-    <w:link w:val="Ttulo9"/>
+  <w:style w:type="character" w:customStyle="1" w:styleId="Heading9Char">
+    <w:name w:val="Heading 9 Char"/>
+    <w:basedOn w:val="DefaultParagraphFont"/>
+    <w:link w:val="Heading9"/>
     <w:uiPriority w:val="9"/>
     <w:semiHidden/>
     <w:rsid w:val="00DB5B05"/>
@@ -10972,11 +11396,11 @@
       <w:color w:val="272727" w:themeColor="text1" w:themeTint="D8"/>
     </w:rPr>
   </w:style>
-  <w:style w:type="paragraph" w:styleId="Ttulo">
+  <w:style w:type="paragraph" w:styleId="Title">
     <w:name w:val="Title"/>
     <w:basedOn w:val="Normal"/>
     <w:next w:val="Normal"/>
-    <w:link w:val="TtuloCarter"/>
+    <w:link w:val="TitleChar"/>
     <w:uiPriority w:val="10"/>
     <w:qFormat/>
     <w:rsid w:val="00DB5B05"/>
@@ -10992,10 +11416,10 @@
       <w:szCs w:val="56"/>
     </w:rPr>
   </w:style>
-  <w:style w:type="character" w:customStyle="1" w:styleId="TtuloCarter">
-    <w:name w:val="Título Caráter"/>
-    <w:basedOn w:val="Tipodeletrapredefinidodopargrafo"/>
-    <w:link w:val="Ttulo"/>
+  <w:style w:type="character" w:customStyle="1" w:styleId="TitleChar">
+    <w:name w:val="Title Char"/>
+    <w:basedOn w:val="DefaultParagraphFont"/>
+    <w:link w:val="Title"/>
     <w:uiPriority w:val="10"/>
     <w:rsid w:val="00DB5B05"/>
     <w:rPr>
@@ -11006,11 +11430,11 @@
       <w:szCs w:val="56"/>
     </w:rPr>
   </w:style>
-  <w:style w:type="paragraph" w:styleId="Subttulo">
+  <w:style w:type="paragraph" w:styleId="Subtitle">
     <w:name w:val="Subtitle"/>
     <w:basedOn w:val="Normal"/>
     <w:next w:val="Normal"/>
-    <w:link w:val="SubttuloCarter"/>
+    <w:link w:val="SubtitleChar"/>
     <w:uiPriority w:val="11"/>
     <w:qFormat/>
     <w:rsid w:val="00DB5B05"/>
@@ -11027,10 +11451,10 @@
       <w:szCs w:val="28"/>
     </w:rPr>
   </w:style>
-  <w:style w:type="character" w:customStyle="1" w:styleId="SubttuloCarter">
-    <w:name w:val="Subtítulo Caráter"/>
-    <w:basedOn w:val="Tipodeletrapredefinidodopargrafo"/>
-    <w:link w:val="Subttulo"/>
+  <w:style w:type="character" w:customStyle="1" w:styleId="SubtitleChar">
+    <w:name w:val="Subtitle Char"/>
+    <w:basedOn w:val="DefaultParagraphFont"/>
+    <w:link w:val="Subtitle"/>
     <w:uiPriority w:val="11"/>
     <w:rsid w:val="00DB5B05"/>
     <w:rPr>
@@ -11041,11 +11465,11 @@
       <w:szCs w:val="28"/>
     </w:rPr>
   </w:style>
-  <w:style w:type="paragraph" w:styleId="Citao">
+  <w:style w:type="paragraph" w:styleId="Quote">
     <w:name w:val="Quote"/>
     <w:basedOn w:val="Normal"/>
     <w:next w:val="Normal"/>
-    <w:link w:val="CitaoCarter"/>
+    <w:link w:val="QuoteChar"/>
     <w:uiPriority w:val="29"/>
     <w:qFormat/>
     <w:rsid w:val="00DB5B05"/>
@@ -11059,10 +11483,10 @@
       <w:color w:val="404040" w:themeColor="text1" w:themeTint="BF"/>
     </w:rPr>
   </w:style>
-  <w:style w:type="character" w:customStyle="1" w:styleId="CitaoCarter">
-    <w:name w:val="Citação Caráter"/>
-    <w:basedOn w:val="Tipodeletrapredefinidodopargrafo"/>
-    <w:link w:val="Citao"/>
+  <w:style w:type="character" w:customStyle="1" w:styleId="QuoteChar">
+    <w:name w:val="Quote Char"/>
+    <w:basedOn w:val="DefaultParagraphFont"/>
+    <w:link w:val="Quote"/>
     <w:uiPriority w:val="29"/>
     <w:rsid w:val="00DB5B05"/>
     <w:rPr>
@@ -11071,7 +11495,7 @@
       <w:color w:val="404040" w:themeColor="text1" w:themeTint="BF"/>
     </w:rPr>
   </w:style>
-  <w:style w:type="paragraph" w:styleId="PargrafodaLista">
+  <w:style w:type="paragraph" w:styleId="ListParagraph">
     <w:name w:val="List Paragraph"/>
     <w:basedOn w:val="Normal"/>
     <w:uiPriority w:val="34"/>
@@ -11082,9 +11506,9 @@
       <w:contextualSpacing/>
     </w:pPr>
   </w:style>
-  <w:style w:type="character" w:styleId="nfaseIntensa">
+  <w:style w:type="character" w:styleId="IntenseEmphasis">
     <w:name w:val="Intense Emphasis"/>
-    <w:basedOn w:val="Tipodeletrapredefinidodopargrafo"/>
+    <w:basedOn w:val="DefaultParagraphFont"/>
     <w:uiPriority w:val="21"/>
     <w:qFormat/>
     <w:rsid w:val="00DB5B05"/>
@@ -11094,11 +11518,11 @@
       <w:color w:val="0F4761" w:themeColor="accent1" w:themeShade="BF"/>
     </w:rPr>
   </w:style>
-  <w:style w:type="paragraph" w:styleId="CitaoIntensa">
+  <w:style w:type="paragraph" w:styleId="IntenseQuote">
     <w:name w:val="Intense Quote"/>
     <w:basedOn w:val="Normal"/>
     <w:next w:val="Normal"/>
-    <w:link w:val="CitaoIntensaCarter"/>
+    <w:link w:val="IntenseQuoteChar"/>
     <w:uiPriority w:val="30"/>
     <w:qFormat/>
     <w:rsid w:val="00DB5B05"/>
@@ -11117,10 +11541,10 @@
       <w:color w:val="0F4761" w:themeColor="accent1" w:themeShade="BF"/>
     </w:rPr>
   </w:style>
-  <w:style w:type="character" w:customStyle="1" w:styleId="CitaoIntensaCarter">
-    <w:name w:val="Citação Intensa Caráter"/>
-    <w:basedOn w:val="Tipodeletrapredefinidodopargrafo"/>
-    <w:link w:val="CitaoIntensa"/>
+  <w:style w:type="character" w:customStyle="1" w:styleId="IntenseQuoteChar">
+    <w:name w:val="Intense Quote Char"/>
+    <w:basedOn w:val="DefaultParagraphFont"/>
+    <w:link w:val="IntenseQuote"/>
     <w:uiPriority w:val="30"/>
     <w:rsid w:val="00DB5B05"/>
     <w:rPr>
@@ -11129,9 +11553,9 @@
       <w:color w:val="0F4761" w:themeColor="accent1" w:themeShade="BF"/>
     </w:rPr>
   </w:style>
-  <w:style w:type="character" w:styleId="RefernciaIntensa">
+  <w:style w:type="character" w:styleId="IntenseReference">
     <w:name w:val="Intense Reference"/>
-    <w:basedOn w:val="Tipodeletrapredefinidodopargrafo"/>
+    <w:basedOn w:val="DefaultParagraphFont"/>
     <w:uiPriority w:val="32"/>
     <w:qFormat/>
     <w:rsid w:val="00DB5B05"/>
@@ -11143,10 +11567,10 @@
       <w:spacing w:val="5"/>
     </w:rPr>
   </w:style>
-  <w:style w:type="paragraph" w:styleId="Cabealho">
+  <w:style w:type="paragraph" w:styleId="Header">
     <w:name w:val="header"/>
     <w:basedOn w:val="Normal"/>
-    <w:link w:val="CabealhoCarter"/>
+    <w:link w:val="HeaderChar"/>
     <w:uiPriority w:val="99"/>
     <w:unhideWhenUsed/>
     <w:rsid w:val="00DB5B05"/>
@@ -11158,17 +11582,17 @@
       <w:spacing w:after="0" w:line="240" w:lineRule="auto"/>
     </w:pPr>
   </w:style>
-  <w:style w:type="character" w:customStyle="1" w:styleId="CabealhoCarter">
-    <w:name w:val="Cabeçalho Caráter"/>
-    <w:basedOn w:val="Tipodeletrapredefinidodopargrafo"/>
-    <w:link w:val="Cabealho"/>
+  <w:style w:type="character" w:customStyle="1" w:styleId="HeaderChar">
+    <w:name w:val="Header Char"/>
+    <w:basedOn w:val="DefaultParagraphFont"/>
+    <w:link w:val="Header"/>
     <w:uiPriority w:val="99"/>
     <w:rsid w:val="00DB5B05"/>
   </w:style>
-  <w:style w:type="paragraph" w:styleId="Rodap">
+  <w:style w:type="paragraph" w:styleId="Footer">
     <w:name w:val="footer"/>
     <w:basedOn w:val="Normal"/>
-    <w:link w:val="RodapCarter"/>
+    <w:link w:val="FooterChar"/>
     <w:uiPriority w:val="99"/>
     <w:unhideWhenUsed/>
     <w:rsid w:val="00DB5B05"/>
@@ -11180,16 +11604,16 @@
       <w:spacing w:after="0" w:line="240" w:lineRule="auto"/>
     </w:pPr>
   </w:style>
-  <w:style w:type="character" w:customStyle="1" w:styleId="RodapCarter">
-    <w:name w:val="Rodapé Caráter"/>
-    <w:basedOn w:val="Tipodeletrapredefinidodopargrafo"/>
-    <w:link w:val="Rodap"/>
+  <w:style w:type="character" w:customStyle="1" w:styleId="FooterChar">
+    <w:name w:val="Footer Char"/>
+    <w:basedOn w:val="DefaultParagraphFont"/>
+    <w:link w:val="Footer"/>
     <w:uiPriority w:val="99"/>
     <w:rsid w:val="00DB5B05"/>
   </w:style>
-  <w:style w:type="paragraph" w:styleId="Cabealhodondice">
+  <w:style w:type="paragraph" w:styleId="TOCHeading">
     <w:name w:val="TOC Heading"/>
-    <w:basedOn w:val="Ttulo1"/>
+    <w:basedOn w:val="Heading1"/>
     <w:next w:val="Normal"/>
     <w:uiPriority w:val="39"/>
     <w:unhideWhenUsed/>
@@ -11206,7 +11630,7 @@
       <w14:ligatures w14:val="none"/>
     </w:rPr>
   </w:style>
-  <w:style w:type="paragraph" w:styleId="ndice2">
+  <w:style w:type="paragraph" w:styleId="TOC2">
     <w:name w:val="toc 2"/>
     <w:basedOn w:val="Normal"/>
     <w:next w:val="Normal"/>
@@ -11219,7 +11643,7 @@
       <w:ind w:left="240"/>
     </w:pPr>
   </w:style>
-  <w:style w:type="paragraph" w:styleId="ndice1">
+  <w:style w:type="paragraph" w:styleId="TOC1">
     <w:name w:val="toc 1"/>
     <w:basedOn w:val="Normal"/>
     <w:next w:val="Normal"/>
@@ -11231,9 +11655,9 @@
       <w:spacing w:after="100"/>
     </w:pPr>
   </w:style>
-  <w:style w:type="character" w:styleId="Hiperligao">
+  <w:style w:type="character" w:styleId="Hyperlink">
     <w:name w:val="Hyperlink"/>
-    <w:basedOn w:val="Tipodeletrapredefinidodopargrafo"/>
+    <w:basedOn w:val="DefaultParagraphFont"/>
     <w:uiPriority w:val="99"/>
     <w:unhideWhenUsed/>
     <w:rsid w:val="00DB5B05"/>
@@ -11242,7 +11666,7 @@
       <w:u w:val="single"/>
     </w:rPr>
   </w:style>
-  <w:style w:type="paragraph" w:styleId="Legenda">
+  <w:style w:type="paragraph" w:styleId="Caption">
     <w:name w:val="caption"/>
     <w:basedOn w:val="Normal"/>
     <w:next w:val="Normal"/>
@@ -11275,9 +11699,9 @@
       <w14:ligatures w14:val="none"/>
     </w:rPr>
   </w:style>
-  <w:style w:type="character" w:styleId="Forte">
+  <w:style w:type="character" w:styleId="Strong">
     <w:name w:val="Strong"/>
-    <w:basedOn w:val="Tipodeletrapredefinidodopargrafo"/>
+    <w:basedOn w:val="DefaultParagraphFont"/>
     <w:uiPriority w:val="22"/>
     <w:qFormat/>
     <w:rsid w:val="00E6625C"/>
@@ -11286,9 +11710,9 @@
       <w:bCs/>
     </w:rPr>
   </w:style>
-  <w:style w:type="character" w:styleId="CdigoHTML">
+  <w:style w:type="character" w:styleId="HTMLCode">
     <w:name w:val="HTML Code"/>
-    <w:basedOn w:val="Tipodeletrapredefinidodopargrafo"/>
+    <w:basedOn w:val="DefaultParagraphFont"/>
     <w:uiPriority w:val="99"/>
     <w:semiHidden/>
     <w:unhideWhenUsed/>
@@ -11299,9 +11723,9 @@
       <w:szCs w:val="20"/>
     </w:rPr>
   </w:style>
-  <w:style w:type="character" w:styleId="nfase">
+  <w:style w:type="character" w:styleId="Emphasis">
     <w:name w:val="Emphasis"/>
-    <w:basedOn w:val="Tipodeletrapredefinidodopargrafo"/>
+    <w:basedOn w:val="DefaultParagraphFont"/>
     <w:uiPriority w:val="20"/>
     <w:qFormat/>
     <w:rsid w:val="00E6625C"/>
@@ -11310,7 +11734,7 @@
       <w:iCs/>
     </w:rPr>
   </w:style>
-  <w:style w:type="paragraph" w:styleId="ndice3">
+  <w:style w:type="paragraph" w:styleId="TOC3">
     <w:name w:val="toc 3"/>
     <w:basedOn w:val="Normal"/>
     <w:next w:val="Normal"/>
@@ -11323,10 +11747,10 @@
       <w:ind w:left="480"/>
     </w:pPr>
   </w:style>
-  <w:style w:type="paragraph" w:styleId="Corpodetexto">
+  <w:style w:type="paragraph" w:styleId="BodyText">
     <w:name w:val="Body Text"/>
     <w:basedOn w:val="Normal"/>
-    <w:link w:val="CorpodetextoCarter"/>
+    <w:link w:val="BodyTextChar"/>
     <w:qFormat/>
     <w:rsid w:val="00635432"/>
     <w:pPr>
@@ -11338,10 +11762,10 @@
       <w14:ligatures w14:val="none"/>
     </w:rPr>
   </w:style>
-  <w:style w:type="character" w:customStyle="1" w:styleId="CorpodetextoCarter">
-    <w:name w:val="Corpo de texto Caráter"/>
-    <w:basedOn w:val="Tipodeletrapredefinidodopargrafo"/>
-    <w:link w:val="Corpodetexto"/>
+  <w:style w:type="character" w:customStyle="1" w:styleId="BodyTextChar">
+    <w:name w:val="Body Text Char"/>
+    <w:basedOn w:val="DefaultParagraphFont"/>
+    <w:link w:val="BodyText"/>
     <w:rsid w:val="00635432"/>
     <w:rPr>
       <w:kern w:val="0"/>
@@ -11351,24 +11775,24 @@
   </w:style>
   <w:style w:type="paragraph" w:customStyle="1" w:styleId="FirstParagraph">
     <w:name w:val="First Paragraph"/>
-    <w:basedOn w:val="Corpodetexto"/>
-    <w:next w:val="Corpodetexto"/>
+    <w:basedOn w:val="BodyText"/>
+    <w:next w:val="BodyText"/>
     <w:qFormat/>
     <w:rsid w:val="00635432"/>
   </w:style>
   <w:style w:type="paragraph" w:customStyle="1" w:styleId="Compact">
     <w:name w:val="Compact"/>
-    <w:basedOn w:val="Corpodetexto"/>
+    <w:basedOn w:val="BodyText"/>
     <w:qFormat/>
     <w:rsid w:val="00635432"/>
     <w:pPr>
       <w:spacing w:before="36" w:after="36"/>
     </w:pPr>
   </w:style>
-  <w:style w:type="paragraph" w:styleId="Textodebloco">
+  <w:style w:type="paragraph" w:styleId="BlockText">
     <w:name w:val="Block Text"/>
-    <w:basedOn w:val="Corpodetexto"/>
-    <w:next w:val="Corpodetexto"/>
+    <w:basedOn w:val="BodyText"/>
+    <w:next w:val="BodyText"/>
     <w:uiPriority w:val="9"/>
     <w:unhideWhenUsed/>
     <w:qFormat/>
@@ -11380,7 +11804,7 @@
   </w:style>
   <w:style w:type="character" w:customStyle="1" w:styleId="VerbatimChar">
     <w:name w:val="Verbatim Char"/>
-    <w:basedOn w:val="Tipodeletrapredefinidodopargrafo"/>
+    <w:basedOn w:val="DefaultParagraphFont"/>
     <w:link w:val="SourceCode"/>
     <w:rsid w:val="00635432"/>
     <w:rPr>

</xml_diff>